<commit_message>
Se agrega contenido en el archivo word
</commit_message>
<xml_diff>
--- a/Desafio 1.docx
+++ b/Desafio 1.docx
@@ -221,7 +221,6 @@
               </w:rPr>
               <w:t xml:space="preserve"> </w:t>
             </w:r>
-            <w:proofErr w:type="gramStart"/>
             <w:r>
               <w:rPr>
                 <w:b/>
@@ -230,7 +229,6 @@
               </w:rPr>
               <w:t>Marzo</w:t>
             </w:r>
-            <w:proofErr w:type="gramEnd"/>
             <w:r>
               <w:rPr>
                 <w:b/>
@@ -5006,19 +5004,11 @@
         </w:rPr>
         <w:t xml:space="preserve"> </w:t>
       </w:r>
-      <w:proofErr w:type="gramStart"/>
-      <w:r>
-        <w:rPr>
-          <w:w w:val="95"/>
-        </w:rPr>
-        <w:t>X(</w:t>
-      </w:r>
-      <w:proofErr w:type="gramEnd"/>
-      <w:r>
-        <w:rPr>
-          <w:w w:val="95"/>
-        </w:rPr>
-        <w:t>5,</w:t>
+      <w:r>
+        <w:rPr>
+          <w:w w:val="95"/>
+        </w:rPr>
+        <w:t>X(5,</w:t>
       </w:r>
       <w:r>
         <w:rPr>
@@ -5459,23 +5449,7 @@
           <w:w w:val="95"/>
           <w:sz w:val="24"/>
         </w:rPr>
-        <w:t xml:space="preserve">diferentes estructuras alineadas. Por ejemplo, una posible entrada K a </w:t>
-      </w:r>
-      <w:proofErr w:type="gramStart"/>
-      <w:r>
-        <w:rPr>
-          <w:w w:val="95"/>
-          <w:sz w:val="24"/>
-        </w:rPr>
-        <w:t>X(</w:t>
-      </w:r>
-      <w:proofErr w:type="gramEnd"/>
-      <w:r>
-        <w:rPr>
-          <w:w w:val="95"/>
-          <w:sz w:val="24"/>
-        </w:rPr>
-        <w:t>5, 7, 5, 9)</w:t>
+        <w:t>diferentes estructuras alineadas. Por ejemplo, una posible entrada K a X(5, 7, 5, 9)</w:t>
       </w:r>
       <w:r>
         <w:rPr>
@@ -14289,27 +14263,26 @@
         <w:rPr>
           <w:sz w:val="24"/>
         </w:rPr>
-        <w:t>Para saber cuantas estructuras o matrices debe tener el “candado”, tenemos que ver cuantas condiciones nos dan en la llave, es decir, por ejemplo, en la llave que nos dan:</w:t>
+        <w:t xml:space="preserve">Para saber </w:t>
+      </w:r>
+      <w:r>
+        <w:rPr>
+          <w:sz w:val="24"/>
+        </w:rPr>
+        <w:t>cuántas</w:t>
+      </w:r>
+      <w:r>
+        <w:rPr>
+          <w:sz w:val="24"/>
+        </w:rPr>
+        <w:t xml:space="preserve"> estructuras o matrices debe tener el “candado”, tenemos que ver cuantas condiciones nos dan en la llave, es decir, por ejemplo, en la llave que nos dan:</w:t>
       </w:r>
       <w:r>
         <w:rPr>
           <w:sz w:val="24"/>
         </w:rPr>
         <w:br/>
-      </w:r>
-      <w:proofErr w:type="gramStart"/>
-      <w:r>
-        <w:rPr>
-          <w:sz w:val="24"/>
-        </w:rPr>
-        <w:t>K(</w:t>
-      </w:r>
-      <w:proofErr w:type="gramEnd"/>
-      <w:r>
-        <w:rPr>
-          <w:sz w:val="24"/>
-        </w:rPr>
-        <w:t>4,3,1,-1,1): Como nos dicen, las 2 primeras revelan la primera matriz, y las otras 3, nos dicen las condiciones que deben de tener para que este “candado” se abra.</w:t>
+        <w:t>K(4,3,1,-1,1): Como nos dicen, las 2 primeras revelan la primera matriz, y las otras 3, nos dicen las condiciones que deben de tener para que este “candado” se abra.</w:t>
       </w:r>
       <w:r>
         <w:rPr>
@@ -14465,7 +14438,1827 @@
           <w:lang w:val="es-CO"/>
         </w:rPr>
         <w:br/>
-      </w:r>
+        <w:t>Por ahora, no sabemos cuales matrices son las que utilizaremos, es decir, podrían ser de forma ordenada y ascendente o descendente, o podrían totalmente al azar, pero esto sería una pésima práctica.</w:t>
+      </w:r>
+      <w:r>
+        <w:rPr>
+          <w:sz w:val="24"/>
+          <w:lang w:val="es-CO"/>
+        </w:rPr>
+        <w:br/>
+      </w:r>
+      <w:r>
+        <w:rPr>
+          <w:sz w:val="24"/>
+          <w:lang w:val="es-CO"/>
+        </w:rPr>
+        <w:br/>
+        <w:t>Ahora bien, tenemos otro problema, se nos dijo que las matrices están alineadas a través del centro, entonces como saber, dependiendo de la primera posición de la matriz, que posición de la siguiente matriz le corresponde.</w:t>
+      </w:r>
+      <w:r>
+        <w:rPr>
+          <w:sz w:val="24"/>
+          <w:lang w:val="es-CO"/>
+        </w:rPr>
+        <w:br/>
+      </w:r>
+      <w:r>
+        <w:rPr>
+          <w:sz w:val="24"/>
+          <w:lang w:val="es-CO"/>
+        </w:rPr>
+        <w:br/>
+        <w:t>Para eso, estuvimos pensando y analizando a través de graficas</w:t>
+      </w:r>
+      <w:r>
+        <w:rPr>
+          <w:sz w:val="24"/>
+          <w:lang w:val="es-CO"/>
+        </w:rPr>
+        <w:t>:</w:t>
+      </w:r>
+    </w:p>
+    <w:p>
+      <w:pPr>
+        <w:tabs>
+          <w:tab w:val="left" w:pos="1641"/>
+        </w:tabs>
+        <w:spacing w:before="14" w:line="252" w:lineRule="auto"/>
+        <w:ind w:left="1280" w:right="118"/>
+        <w:rPr>
+          <w:sz w:val="24"/>
+          <w:lang w:val="es-CO"/>
+        </w:rPr>
+      </w:pPr>
+      <w:r>
+        <w:rPr>
+          <w:noProof/>
+          <w:sz w:val="24"/>
+          <w:lang w:val="es-CO"/>
+        </w:rPr>
+        <w:drawing>
+          <wp:anchor distT="0" distB="0" distL="114300" distR="114300" simplePos="0" relativeHeight="251659776" behindDoc="1" locked="0" layoutInCell="1" allowOverlap="1" wp14:anchorId="5B7E6E7B" wp14:editId="41F86A20">
+            <wp:simplePos x="0" y="0"/>
+            <wp:positionH relativeFrom="column">
+              <wp:posOffset>946150</wp:posOffset>
+            </wp:positionH>
+            <wp:positionV relativeFrom="page">
+              <wp:posOffset>6467475</wp:posOffset>
+            </wp:positionV>
+            <wp:extent cx="4257675" cy="3770630"/>
+            <wp:effectExtent l="0" t="0" r="9525" b="1270"/>
+            <wp:wrapNone/>
+            <wp:docPr id="1059489119" name="Imagen 1"/>
+            <wp:cNvGraphicFramePr>
+              <a:graphicFrameLocks xmlns:a="http://schemas.openxmlformats.org/drawingml/2006/main" noChangeAspect="1"/>
+            </wp:cNvGraphicFramePr>
+            <a:graphic xmlns:a="http://schemas.openxmlformats.org/drawingml/2006/main">
+              <a:graphicData uri="http://schemas.openxmlformats.org/drawingml/2006/picture">
+                <pic:pic xmlns:pic="http://schemas.openxmlformats.org/drawingml/2006/picture">
+                  <pic:nvPicPr>
+                    <pic:cNvPr id="1059489119" name="Imagen 1059489119"/>
+                    <pic:cNvPicPr/>
+                  </pic:nvPicPr>
+                  <pic:blipFill>
+                    <a:blip r:embed="rId6">
+                      <a:extLst>
+                        <a:ext uri="{28A0092B-C50C-407E-A947-70E740481C1C}">
+                          <a14:useLocalDpi xmlns:a14="http://schemas.microsoft.com/office/drawing/2010/main" val="0"/>
+                        </a:ext>
+                      </a:extLst>
+                    </a:blip>
+                    <a:stretch>
+                      <a:fillRect/>
+                    </a:stretch>
+                  </pic:blipFill>
+                  <pic:spPr>
+                    <a:xfrm>
+                      <a:off x="0" y="0"/>
+                      <a:ext cx="4257675" cy="3770630"/>
+                    </a:xfrm>
+                    <a:prstGeom prst="rect">
+                      <a:avLst/>
+                    </a:prstGeom>
+                  </pic:spPr>
+                </pic:pic>
+              </a:graphicData>
+            </a:graphic>
+            <wp14:sizeRelH relativeFrom="margin">
+              <wp14:pctWidth>0</wp14:pctWidth>
+            </wp14:sizeRelH>
+            <wp14:sizeRelV relativeFrom="margin">
+              <wp14:pctHeight>0</wp14:pctHeight>
+            </wp14:sizeRelV>
+          </wp:anchor>
+        </w:drawing>
+      </w:r>
+    </w:p>
+    <w:p>
+      <w:pPr>
+        <w:tabs>
+          <w:tab w:val="left" w:pos="1641"/>
+        </w:tabs>
+        <w:spacing w:before="14" w:line="252" w:lineRule="auto"/>
+        <w:ind w:left="1280" w:right="118"/>
+        <w:rPr>
+          <w:sz w:val="24"/>
+          <w:lang w:val="es-CO"/>
+        </w:rPr>
+      </w:pPr>
+    </w:p>
+    <w:p>
+      <w:pPr>
+        <w:tabs>
+          <w:tab w:val="left" w:pos="1641"/>
+        </w:tabs>
+        <w:spacing w:before="14" w:line="252" w:lineRule="auto"/>
+        <w:ind w:left="1280" w:right="118"/>
+        <w:rPr>
+          <w:sz w:val="24"/>
+          <w:lang w:val="es-CO"/>
+        </w:rPr>
+      </w:pPr>
+    </w:p>
+    <w:p>
+      <w:pPr>
+        <w:tabs>
+          <w:tab w:val="left" w:pos="1641"/>
+        </w:tabs>
+        <w:spacing w:before="14" w:line="252" w:lineRule="auto"/>
+        <w:ind w:left="1280" w:right="118"/>
+        <w:rPr>
+          <w:sz w:val="24"/>
+          <w:lang w:val="es-CO"/>
+        </w:rPr>
+      </w:pPr>
+    </w:p>
+    <w:p>
+      <w:pPr>
+        <w:tabs>
+          <w:tab w:val="left" w:pos="1641"/>
+        </w:tabs>
+        <w:spacing w:before="14" w:line="252" w:lineRule="auto"/>
+        <w:ind w:left="1280" w:right="118"/>
+        <w:rPr>
+          <w:sz w:val="24"/>
+          <w:lang w:val="es-CO"/>
+        </w:rPr>
+      </w:pPr>
+    </w:p>
+    <w:p>
+      <w:pPr>
+        <w:tabs>
+          <w:tab w:val="left" w:pos="1641"/>
+        </w:tabs>
+        <w:spacing w:before="14" w:line="252" w:lineRule="auto"/>
+        <w:ind w:left="1280" w:right="118"/>
+        <w:rPr>
+          <w:sz w:val="24"/>
+          <w:lang w:val="es-CO"/>
+        </w:rPr>
+      </w:pPr>
+    </w:p>
+    <w:p>
+      <w:pPr>
+        <w:tabs>
+          <w:tab w:val="left" w:pos="1641"/>
+        </w:tabs>
+        <w:spacing w:before="14" w:line="252" w:lineRule="auto"/>
+        <w:ind w:left="1280" w:right="118"/>
+        <w:rPr>
+          <w:sz w:val="24"/>
+          <w:lang w:val="es-CO"/>
+        </w:rPr>
+      </w:pPr>
+    </w:p>
+    <w:p>
+      <w:pPr>
+        <w:tabs>
+          <w:tab w:val="left" w:pos="1641"/>
+        </w:tabs>
+        <w:spacing w:before="14" w:line="252" w:lineRule="auto"/>
+        <w:ind w:left="1280" w:right="118"/>
+        <w:rPr>
+          <w:sz w:val="24"/>
+          <w:lang w:val="es-CO"/>
+        </w:rPr>
+      </w:pPr>
+    </w:p>
+    <w:p>
+      <w:pPr>
+        <w:tabs>
+          <w:tab w:val="left" w:pos="1641"/>
+        </w:tabs>
+        <w:spacing w:before="14" w:line="252" w:lineRule="auto"/>
+        <w:ind w:left="1280" w:right="118"/>
+        <w:rPr>
+          <w:sz w:val="24"/>
+          <w:lang w:val="es-CO"/>
+        </w:rPr>
+      </w:pPr>
+    </w:p>
+    <w:p>
+      <w:pPr>
+        <w:tabs>
+          <w:tab w:val="left" w:pos="1641"/>
+        </w:tabs>
+        <w:spacing w:before="14" w:line="252" w:lineRule="auto"/>
+        <w:ind w:left="1280" w:right="118"/>
+        <w:rPr>
+          <w:sz w:val="24"/>
+          <w:lang w:val="es-CO"/>
+        </w:rPr>
+      </w:pPr>
+    </w:p>
+    <w:p>
+      <w:pPr>
+        <w:tabs>
+          <w:tab w:val="left" w:pos="1641"/>
+        </w:tabs>
+        <w:spacing w:before="14" w:line="252" w:lineRule="auto"/>
+        <w:ind w:left="1280" w:right="118"/>
+        <w:rPr>
+          <w:sz w:val="24"/>
+          <w:lang w:val="es-CO"/>
+        </w:rPr>
+      </w:pPr>
+    </w:p>
+    <w:p>
+      <w:pPr>
+        <w:tabs>
+          <w:tab w:val="left" w:pos="1641"/>
+        </w:tabs>
+        <w:spacing w:before="14" w:line="252" w:lineRule="auto"/>
+        <w:ind w:left="1280" w:right="118"/>
+        <w:rPr>
+          <w:sz w:val="24"/>
+          <w:lang w:val="es-CO"/>
+        </w:rPr>
+      </w:pPr>
+    </w:p>
+    <w:p>
+      <w:pPr>
+        <w:tabs>
+          <w:tab w:val="left" w:pos="1641"/>
+        </w:tabs>
+        <w:spacing w:before="14" w:line="252" w:lineRule="auto"/>
+        <w:ind w:left="1280" w:right="118"/>
+        <w:rPr>
+          <w:sz w:val="24"/>
+          <w:lang w:val="es-CO"/>
+        </w:rPr>
+      </w:pPr>
+    </w:p>
+    <w:p>
+      <w:pPr>
+        <w:tabs>
+          <w:tab w:val="left" w:pos="1641"/>
+        </w:tabs>
+        <w:spacing w:before="14" w:line="252" w:lineRule="auto"/>
+        <w:ind w:left="1280" w:right="118"/>
+        <w:rPr>
+          <w:sz w:val="24"/>
+          <w:lang w:val="es-CO"/>
+        </w:rPr>
+      </w:pPr>
+    </w:p>
+    <w:p>
+      <w:pPr>
+        <w:tabs>
+          <w:tab w:val="left" w:pos="1641"/>
+        </w:tabs>
+        <w:spacing w:before="14" w:line="252" w:lineRule="auto"/>
+        <w:ind w:left="1280" w:right="118"/>
+        <w:rPr>
+          <w:sz w:val="24"/>
+          <w:lang w:val="es-CO"/>
+        </w:rPr>
+      </w:pPr>
+    </w:p>
+    <w:p>
+      <w:pPr>
+        <w:tabs>
+          <w:tab w:val="left" w:pos="1641"/>
+        </w:tabs>
+        <w:spacing w:before="14" w:line="252" w:lineRule="auto"/>
+        <w:ind w:left="1280" w:right="118"/>
+        <w:rPr>
+          <w:sz w:val="24"/>
+          <w:lang w:val="es-CO"/>
+        </w:rPr>
+      </w:pPr>
+    </w:p>
+    <w:p>
+      <w:pPr>
+        <w:tabs>
+          <w:tab w:val="left" w:pos="1641"/>
+        </w:tabs>
+        <w:spacing w:before="14" w:line="252" w:lineRule="auto"/>
+        <w:ind w:left="1280" w:right="118"/>
+        <w:rPr>
+          <w:sz w:val="24"/>
+          <w:lang w:val="es-CO"/>
+        </w:rPr>
+      </w:pPr>
+    </w:p>
+    <w:p>
+      <w:pPr>
+        <w:tabs>
+          <w:tab w:val="left" w:pos="1641"/>
+        </w:tabs>
+        <w:spacing w:before="14" w:line="252" w:lineRule="auto"/>
+        <w:ind w:left="1280" w:right="118"/>
+        <w:rPr>
+          <w:sz w:val="24"/>
+          <w:lang w:val="es-CO"/>
+        </w:rPr>
+      </w:pPr>
+    </w:p>
+    <w:p>
+      <w:pPr>
+        <w:tabs>
+          <w:tab w:val="left" w:pos="1641"/>
+        </w:tabs>
+        <w:spacing w:before="14" w:line="252" w:lineRule="auto"/>
+        <w:ind w:left="1280" w:right="118"/>
+        <w:rPr>
+          <w:sz w:val="24"/>
+          <w:lang w:val="es-CO"/>
+        </w:rPr>
+      </w:pPr>
+    </w:p>
+    <w:p>
+      <w:pPr>
+        <w:tabs>
+          <w:tab w:val="left" w:pos="1641"/>
+        </w:tabs>
+        <w:spacing w:before="14" w:line="252" w:lineRule="auto"/>
+        <w:ind w:left="1280" w:right="118"/>
+        <w:rPr>
+          <w:sz w:val="24"/>
+          <w:lang w:val="es-CO"/>
+        </w:rPr>
+      </w:pPr>
+    </w:p>
+    <w:p>
+      <w:pPr>
+        <w:tabs>
+          <w:tab w:val="left" w:pos="1641"/>
+        </w:tabs>
+        <w:spacing w:before="14" w:line="252" w:lineRule="auto"/>
+        <w:ind w:left="1280" w:right="118"/>
+        <w:rPr>
+          <w:sz w:val="24"/>
+          <w:lang w:val="es-CO"/>
+        </w:rPr>
+      </w:pPr>
+    </w:p>
+    <w:p>
+      <w:pPr>
+        <w:tabs>
+          <w:tab w:val="left" w:pos="1641"/>
+        </w:tabs>
+        <w:spacing w:before="14" w:line="252" w:lineRule="auto"/>
+        <w:ind w:left="1280" w:right="118"/>
+        <w:rPr>
+          <w:sz w:val="24"/>
+          <w:lang w:val="es-CO"/>
+        </w:rPr>
+      </w:pPr>
+    </w:p>
+    <w:p>
+      <w:pPr>
+        <w:tabs>
+          <w:tab w:val="left" w:pos="1641"/>
+        </w:tabs>
+        <w:spacing w:before="14" w:line="252" w:lineRule="auto"/>
+        <w:ind w:left="1280" w:right="118"/>
+        <w:rPr>
+          <w:sz w:val="24"/>
+          <w:lang w:val="es-CO"/>
+        </w:rPr>
+      </w:pPr>
+    </w:p>
+    <w:p>
+      <w:pPr>
+        <w:tabs>
+          <w:tab w:val="left" w:pos="1641"/>
+        </w:tabs>
+        <w:spacing w:before="14" w:line="252" w:lineRule="auto"/>
+        <w:ind w:left="1280" w:right="118"/>
+        <w:rPr>
+          <w:sz w:val="24"/>
+          <w:lang w:val="es-CO"/>
+        </w:rPr>
+      </w:pPr>
+      <w:r>
+        <w:rPr>
+          <w:noProof/>
+          <w:sz w:val="24"/>
+          <w:lang w:val="es-CO"/>
+        </w:rPr>
+        <w:drawing>
+          <wp:anchor distT="0" distB="0" distL="114300" distR="114300" simplePos="0" relativeHeight="251662336" behindDoc="1" locked="0" layoutInCell="1" allowOverlap="1" wp14:anchorId="73A1165F" wp14:editId="677C6682">
+            <wp:simplePos x="0" y="0"/>
+            <wp:positionH relativeFrom="column">
+              <wp:posOffset>812800</wp:posOffset>
+            </wp:positionH>
+            <wp:positionV relativeFrom="page">
+              <wp:posOffset>866775</wp:posOffset>
+            </wp:positionV>
+            <wp:extent cx="4391025" cy="3543300"/>
+            <wp:effectExtent l="0" t="0" r="9525" b="0"/>
+            <wp:wrapTight wrapText="bothSides">
+              <wp:wrapPolygon edited="0">
+                <wp:start x="0" y="0"/>
+                <wp:lineTo x="0" y="21484"/>
+                <wp:lineTo x="21553" y="21484"/>
+                <wp:lineTo x="21553" y="0"/>
+                <wp:lineTo x="0" y="0"/>
+              </wp:wrapPolygon>
+            </wp:wrapTight>
+            <wp:docPr id="448013380" name="Imagen 2"/>
+            <wp:cNvGraphicFramePr>
+              <a:graphicFrameLocks xmlns:a="http://schemas.openxmlformats.org/drawingml/2006/main" noChangeAspect="1"/>
+            </wp:cNvGraphicFramePr>
+            <a:graphic xmlns:a="http://schemas.openxmlformats.org/drawingml/2006/main">
+              <a:graphicData uri="http://schemas.openxmlformats.org/drawingml/2006/picture">
+                <pic:pic xmlns:pic="http://schemas.openxmlformats.org/drawingml/2006/picture">
+                  <pic:nvPicPr>
+                    <pic:cNvPr id="448013380" name="Imagen 448013380"/>
+                    <pic:cNvPicPr/>
+                  </pic:nvPicPr>
+                  <pic:blipFill>
+                    <a:blip r:embed="rId7">
+                      <a:extLst>
+                        <a:ext uri="{28A0092B-C50C-407E-A947-70E740481C1C}">
+                          <a14:useLocalDpi xmlns:a14="http://schemas.microsoft.com/office/drawing/2010/main" val="0"/>
+                        </a:ext>
+                      </a:extLst>
+                    </a:blip>
+                    <a:stretch>
+                      <a:fillRect/>
+                    </a:stretch>
+                  </pic:blipFill>
+                  <pic:spPr>
+                    <a:xfrm>
+                      <a:off x="0" y="0"/>
+                      <a:ext cx="4391025" cy="3543300"/>
+                    </a:xfrm>
+                    <a:prstGeom prst="rect">
+                      <a:avLst/>
+                    </a:prstGeom>
+                  </pic:spPr>
+                </pic:pic>
+              </a:graphicData>
+            </a:graphic>
+            <wp14:sizeRelH relativeFrom="margin">
+              <wp14:pctWidth>0</wp14:pctWidth>
+            </wp14:sizeRelH>
+            <wp14:sizeRelV relativeFrom="margin">
+              <wp14:pctHeight>0</wp14:pctHeight>
+            </wp14:sizeRelV>
+          </wp:anchor>
+        </w:drawing>
+      </w:r>
+    </w:p>
+    <w:p>
+      <w:pPr>
+        <w:tabs>
+          <w:tab w:val="left" w:pos="1641"/>
+        </w:tabs>
+        <w:spacing w:before="14" w:line="252" w:lineRule="auto"/>
+        <w:ind w:left="1280" w:right="118"/>
+        <w:rPr>
+          <w:sz w:val="24"/>
+          <w:lang w:val="es-CO"/>
+        </w:rPr>
+      </w:pPr>
+    </w:p>
+    <w:p>
+      <w:pPr>
+        <w:tabs>
+          <w:tab w:val="left" w:pos="1641"/>
+        </w:tabs>
+        <w:spacing w:before="14" w:line="252" w:lineRule="auto"/>
+        <w:ind w:left="1280" w:right="118"/>
+        <w:rPr>
+          <w:sz w:val="24"/>
+          <w:lang w:val="es-CO"/>
+        </w:rPr>
+      </w:pPr>
+    </w:p>
+    <w:p>
+      <w:pPr>
+        <w:tabs>
+          <w:tab w:val="left" w:pos="1641"/>
+        </w:tabs>
+        <w:spacing w:before="14" w:line="252" w:lineRule="auto"/>
+        <w:ind w:left="1280" w:right="118"/>
+        <w:rPr>
+          <w:sz w:val="24"/>
+          <w:lang w:val="es-CO"/>
+        </w:rPr>
+      </w:pPr>
+    </w:p>
+    <w:p>
+      <w:pPr>
+        <w:tabs>
+          <w:tab w:val="left" w:pos="1641"/>
+        </w:tabs>
+        <w:spacing w:before="14" w:line="252" w:lineRule="auto"/>
+        <w:ind w:left="1280" w:right="118"/>
+        <w:rPr>
+          <w:sz w:val="24"/>
+          <w:lang w:val="es-CO"/>
+        </w:rPr>
+      </w:pPr>
+    </w:p>
+    <w:p>
+      <w:pPr>
+        <w:tabs>
+          <w:tab w:val="left" w:pos="1641"/>
+        </w:tabs>
+        <w:spacing w:before="14" w:line="252" w:lineRule="auto"/>
+        <w:ind w:left="1280" w:right="118"/>
+        <w:rPr>
+          <w:sz w:val="24"/>
+          <w:lang w:val="es-CO"/>
+        </w:rPr>
+      </w:pPr>
+    </w:p>
+    <w:p>
+      <w:pPr>
+        <w:tabs>
+          <w:tab w:val="left" w:pos="1641"/>
+        </w:tabs>
+        <w:spacing w:before="14" w:line="252" w:lineRule="auto"/>
+        <w:ind w:left="1280" w:right="118"/>
+        <w:rPr>
+          <w:sz w:val="24"/>
+          <w:lang w:val="es-CO"/>
+        </w:rPr>
+      </w:pPr>
+    </w:p>
+    <w:p>
+      <w:pPr>
+        <w:tabs>
+          <w:tab w:val="left" w:pos="1641"/>
+        </w:tabs>
+        <w:spacing w:before="14" w:line="252" w:lineRule="auto"/>
+        <w:ind w:left="1280" w:right="118"/>
+        <w:rPr>
+          <w:sz w:val="24"/>
+          <w:lang w:val="es-CO"/>
+        </w:rPr>
+      </w:pPr>
+    </w:p>
+    <w:p>
+      <w:pPr>
+        <w:tabs>
+          <w:tab w:val="left" w:pos="1641"/>
+        </w:tabs>
+        <w:spacing w:before="14" w:line="252" w:lineRule="auto"/>
+        <w:ind w:left="1280" w:right="118"/>
+        <w:rPr>
+          <w:sz w:val="24"/>
+          <w:lang w:val="es-CO"/>
+        </w:rPr>
+      </w:pPr>
+    </w:p>
+    <w:p>
+      <w:pPr>
+        <w:tabs>
+          <w:tab w:val="left" w:pos="1641"/>
+        </w:tabs>
+        <w:spacing w:before="14" w:line="252" w:lineRule="auto"/>
+        <w:ind w:left="1280" w:right="118"/>
+        <w:rPr>
+          <w:sz w:val="24"/>
+          <w:lang w:val="es-CO"/>
+        </w:rPr>
+      </w:pPr>
+    </w:p>
+    <w:p>
+      <w:pPr>
+        <w:tabs>
+          <w:tab w:val="left" w:pos="1641"/>
+        </w:tabs>
+        <w:spacing w:before="14" w:line="252" w:lineRule="auto"/>
+        <w:ind w:left="1280" w:right="118"/>
+        <w:rPr>
+          <w:sz w:val="24"/>
+          <w:lang w:val="es-CO"/>
+        </w:rPr>
+      </w:pPr>
+    </w:p>
+    <w:p>
+      <w:pPr>
+        <w:tabs>
+          <w:tab w:val="left" w:pos="1641"/>
+        </w:tabs>
+        <w:spacing w:before="14" w:line="252" w:lineRule="auto"/>
+        <w:ind w:left="1280" w:right="118"/>
+        <w:rPr>
+          <w:sz w:val="24"/>
+          <w:lang w:val="es-CO"/>
+        </w:rPr>
+      </w:pPr>
+    </w:p>
+    <w:p>
+      <w:pPr>
+        <w:tabs>
+          <w:tab w:val="left" w:pos="1641"/>
+        </w:tabs>
+        <w:spacing w:before="14" w:line="252" w:lineRule="auto"/>
+        <w:ind w:left="1280" w:right="118"/>
+        <w:rPr>
+          <w:sz w:val="24"/>
+          <w:lang w:val="es-CO"/>
+        </w:rPr>
+      </w:pPr>
+    </w:p>
+    <w:p>
+      <w:pPr>
+        <w:tabs>
+          <w:tab w:val="left" w:pos="1641"/>
+        </w:tabs>
+        <w:spacing w:before="14" w:line="252" w:lineRule="auto"/>
+        <w:ind w:left="1280" w:right="118"/>
+        <w:rPr>
+          <w:sz w:val="24"/>
+          <w:lang w:val="es-CO"/>
+        </w:rPr>
+      </w:pPr>
+      <w:r>
+        <w:rPr>
+          <w:sz w:val="24"/>
+          <w:lang w:val="es-CO"/>
+        </w:rPr>
+        <w:br/>
+      </w:r>
+      <w:r>
+        <w:rPr>
+          <w:sz w:val="24"/>
+          <w:lang w:val="es-CO"/>
+        </w:rPr>
+        <w:br/>
+      </w:r>
+      <w:r>
+        <w:rPr>
+          <w:sz w:val="24"/>
+          <w:lang w:val="es-CO"/>
+        </w:rPr>
+        <w:t>primero, debíamos a</w:t>
+      </w:r>
+      <w:r>
+        <w:rPr>
+          <w:sz w:val="24"/>
+          <w:lang w:val="es-CO"/>
+        </w:rPr>
+        <w:t>seg</w:t>
+      </w:r>
+      <w:r>
+        <w:rPr>
+          <w:sz w:val="24"/>
+          <w:lang w:val="es-CO"/>
+        </w:rPr>
+        <w:t>u</w:t>
+      </w:r>
+      <w:r>
+        <w:rPr>
+          <w:sz w:val="24"/>
+          <w:lang w:val="es-CO"/>
+        </w:rPr>
+        <w:t>ra</w:t>
+      </w:r>
+      <w:r>
+        <w:rPr>
+          <w:sz w:val="24"/>
+          <w:lang w:val="es-CO"/>
+        </w:rPr>
+        <w:t>rnos</w:t>
+      </w:r>
+      <w:r>
+        <w:rPr>
+          <w:sz w:val="24"/>
+          <w:lang w:val="es-CO"/>
+        </w:rPr>
+        <w:t xml:space="preserve"> de verificar los límites de la segunda matriz para determinar si una posición dada en la primera matriz tiene una posición correspondiente válida en la segunda matriz.</w:t>
+      </w:r>
+      <w:r>
+        <w:rPr>
+          <w:sz w:val="24"/>
+          <w:lang w:val="es-CO"/>
+        </w:rPr>
+        <w:br/>
+      </w:r>
+      <w:r>
+        <w:rPr>
+          <w:sz w:val="24"/>
+          <w:lang w:val="es-CO"/>
+        </w:rPr>
+        <w:br/>
+        <w:t xml:space="preserve">para esto implementamos una función de tipo </w:t>
+      </w:r>
+      <w:proofErr w:type="spellStart"/>
+      <w:r>
+        <w:rPr>
+          <w:sz w:val="24"/>
+          <w:lang w:val="es-CO"/>
+        </w:rPr>
+        <w:t>buleano</w:t>
+      </w:r>
+      <w:proofErr w:type="spellEnd"/>
+      <w:r>
+        <w:rPr>
+          <w:sz w:val="24"/>
+          <w:lang w:val="es-CO"/>
+        </w:rPr>
+        <w:t>, el cual nos permitirá ver si los limites son correctos:</w:t>
+      </w:r>
+      <w:r>
+        <w:rPr>
+          <w:sz w:val="24"/>
+          <w:lang w:val="es-CO"/>
+        </w:rPr>
+        <w:br/>
+      </w:r>
+      <w:r>
+        <w:rPr>
+          <w:sz w:val="24"/>
+          <w:lang w:val="es-CO"/>
+        </w:rPr>
+        <w:br/>
+      </w:r>
+      <w:proofErr w:type="spellStart"/>
+      <w:r>
+        <w:rPr>
+          <w:sz w:val="24"/>
+          <w:lang w:val="es-CO"/>
+        </w:rPr>
+        <w:t>bool</w:t>
+      </w:r>
+      <w:proofErr w:type="spellEnd"/>
+      <w:r>
+        <w:rPr>
+          <w:sz w:val="24"/>
+          <w:lang w:val="es-CO"/>
+        </w:rPr>
+        <w:t xml:space="preserve"> </w:t>
+      </w:r>
+      <w:proofErr w:type="spellStart"/>
+      <w:r>
+        <w:rPr>
+          <w:sz w:val="24"/>
+          <w:lang w:val="es-CO"/>
+        </w:rPr>
+        <w:t>esCompatible</w:t>
+      </w:r>
+      <w:proofErr w:type="spellEnd"/>
+      <w:r>
+        <w:rPr>
+          <w:sz w:val="24"/>
+          <w:lang w:val="es-CO"/>
+        </w:rPr>
+        <w:t>(</w:t>
+      </w:r>
+      <w:proofErr w:type="spellStart"/>
+      <w:r>
+        <w:rPr>
+          <w:sz w:val="24"/>
+          <w:lang w:val="es-CO"/>
+        </w:rPr>
+        <w:t>int</w:t>
+      </w:r>
+      <w:proofErr w:type="spellEnd"/>
+      <w:r>
+        <w:rPr>
+          <w:sz w:val="24"/>
+          <w:lang w:val="es-CO"/>
+        </w:rPr>
+        <w:t xml:space="preserve"> fila, </w:t>
+      </w:r>
+      <w:proofErr w:type="spellStart"/>
+      <w:r>
+        <w:rPr>
+          <w:sz w:val="24"/>
+          <w:lang w:val="es-CO"/>
+        </w:rPr>
+        <w:t>int</w:t>
+      </w:r>
+      <w:proofErr w:type="spellEnd"/>
+      <w:r>
+        <w:rPr>
+          <w:sz w:val="24"/>
+          <w:lang w:val="es-CO"/>
+        </w:rPr>
+        <w:t xml:space="preserve"> columna, </w:t>
+      </w:r>
+      <w:proofErr w:type="spellStart"/>
+      <w:r>
+        <w:rPr>
+          <w:sz w:val="24"/>
+          <w:lang w:val="es-CO"/>
+        </w:rPr>
+        <w:t>int</w:t>
+      </w:r>
+      <w:proofErr w:type="spellEnd"/>
+      <w:r>
+        <w:rPr>
+          <w:sz w:val="24"/>
+          <w:lang w:val="es-CO"/>
+        </w:rPr>
+        <w:t xml:space="preserve"> </w:t>
+      </w:r>
+      <w:proofErr w:type="spellStart"/>
+      <w:r>
+        <w:rPr>
+          <w:sz w:val="24"/>
+          <w:lang w:val="es-CO"/>
+        </w:rPr>
+        <w:t>tamano_primera</w:t>
+      </w:r>
+      <w:proofErr w:type="spellEnd"/>
+      <w:r>
+        <w:rPr>
+          <w:sz w:val="24"/>
+          <w:lang w:val="es-CO"/>
+        </w:rPr>
+        <w:t xml:space="preserve">, </w:t>
+      </w:r>
+      <w:proofErr w:type="spellStart"/>
+      <w:r>
+        <w:rPr>
+          <w:sz w:val="24"/>
+          <w:lang w:val="es-CO"/>
+        </w:rPr>
+        <w:t>int</w:t>
+      </w:r>
+      <w:proofErr w:type="spellEnd"/>
+      <w:r>
+        <w:rPr>
+          <w:sz w:val="24"/>
+          <w:lang w:val="es-CO"/>
+        </w:rPr>
+        <w:t xml:space="preserve"> </w:t>
+      </w:r>
+      <w:proofErr w:type="spellStart"/>
+      <w:r>
+        <w:rPr>
+          <w:sz w:val="24"/>
+          <w:lang w:val="es-CO"/>
+        </w:rPr>
+        <w:t>tamano_segunda</w:t>
+      </w:r>
+      <w:proofErr w:type="spellEnd"/>
+      <w:r>
+        <w:rPr>
+          <w:sz w:val="24"/>
+          <w:lang w:val="es-CO"/>
+        </w:rPr>
+        <w:t>) {</w:t>
+      </w:r>
+    </w:p>
+    <w:p>
+      <w:pPr>
+        <w:tabs>
+          <w:tab w:val="left" w:pos="1641"/>
+        </w:tabs>
+        <w:spacing w:before="14" w:line="252" w:lineRule="auto"/>
+        <w:ind w:left="1280" w:right="118"/>
+        <w:rPr>
+          <w:sz w:val="24"/>
+          <w:lang w:val="es-CO"/>
+        </w:rPr>
+      </w:pPr>
+      <w:r>
+        <w:rPr>
+          <w:sz w:val="24"/>
+          <w:lang w:val="es-CO"/>
+        </w:rPr>
+        <w:t xml:space="preserve">    // Verificar que la posición dada esté dentro de los límites de la segunda matriz</w:t>
+      </w:r>
+    </w:p>
+    <w:p>
+      <w:pPr>
+        <w:tabs>
+          <w:tab w:val="left" w:pos="1641"/>
+        </w:tabs>
+        <w:spacing w:before="14" w:line="252" w:lineRule="auto"/>
+        <w:ind w:left="1280" w:right="118"/>
+        <w:rPr>
+          <w:sz w:val="24"/>
+          <w:lang w:val="es-CO"/>
+        </w:rPr>
+      </w:pPr>
+      <w:r>
+        <w:rPr>
+          <w:sz w:val="24"/>
+          <w:lang w:val="es-CO"/>
+        </w:rPr>
+        <w:t xml:space="preserve">    </w:t>
+      </w:r>
+      <w:proofErr w:type="spellStart"/>
+      <w:r>
+        <w:rPr>
+          <w:sz w:val="24"/>
+          <w:lang w:val="es-CO"/>
+        </w:rPr>
+        <w:t>if</w:t>
+      </w:r>
+      <w:proofErr w:type="spellEnd"/>
+      <w:r>
+        <w:rPr>
+          <w:sz w:val="24"/>
+          <w:lang w:val="es-CO"/>
+        </w:rPr>
+        <w:t xml:space="preserve"> (fila &gt;= 0 </w:t>
+      </w:r>
+      <w:r>
+        <w:rPr>
+          <w:sz w:val="24"/>
+          <w:lang w:val="es-CO"/>
+        </w:rPr>
+        <w:t>&amp;&amp;</w:t>
+      </w:r>
+      <w:r>
+        <w:rPr>
+          <w:sz w:val="24"/>
+          <w:lang w:val="es-CO"/>
+        </w:rPr>
+        <w:t xml:space="preserve"> columna &gt;= 0 &amp;&amp; fila &lt; </w:t>
+      </w:r>
+      <w:proofErr w:type="spellStart"/>
+      <w:r>
+        <w:rPr>
+          <w:sz w:val="24"/>
+          <w:lang w:val="es-CO"/>
+        </w:rPr>
+        <w:t>tamano_segunda</w:t>
+      </w:r>
+      <w:proofErr w:type="spellEnd"/>
+      <w:r>
+        <w:rPr>
+          <w:sz w:val="24"/>
+          <w:lang w:val="es-CO"/>
+        </w:rPr>
+        <w:t xml:space="preserve"> &amp;&amp; columna &lt; </w:t>
+      </w:r>
+      <w:proofErr w:type="spellStart"/>
+      <w:r>
+        <w:rPr>
+          <w:sz w:val="24"/>
+          <w:lang w:val="es-CO"/>
+        </w:rPr>
+        <w:t>tamano_segunda</w:t>
+      </w:r>
+      <w:proofErr w:type="spellEnd"/>
+      <w:r>
+        <w:rPr>
+          <w:sz w:val="24"/>
+          <w:lang w:val="es-CO"/>
+        </w:rPr>
+        <w:t>) {</w:t>
+      </w:r>
+    </w:p>
+    <w:p>
+      <w:pPr>
+        <w:tabs>
+          <w:tab w:val="left" w:pos="1641"/>
+        </w:tabs>
+        <w:spacing w:before="14" w:line="252" w:lineRule="auto"/>
+        <w:ind w:left="1280" w:right="118"/>
+        <w:rPr>
+          <w:sz w:val="24"/>
+          <w:lang w:val="es-CO"/>
+        </w:rPr>
+      </w:pPr>
+      <w:r>
+        <w:rPr>
+          <w:sz w:val="24"/>
+          <w:lang w:val="es-CO"/>
+        </w:rPr>
+        <w:t xml:space="preserve">        </w:t>
+      </w:r>
+      <w:proofErr w:type="spellStart"/>
+      <w:r>
+        <w:rPr>
+          <w:sz w:val="24"/>
+          <w:lang w:val="es-CO"/>
+        </w:rPr>
+        <w:t>return</w:t>
+      </w:r>
+      <w:proofErr w:type="spellEnd"/>
+      <w:r>
+        <w:rPr>
+          <w:sz w:val="24"/>
+          <w:lang w:val="es-CO"/>
+        </w:rPr>
+        <w:t xml:space="preserve"> true; // La posición dada en la primera matriz es compatible con la segunda matriz</w:t>
+      </w:r>
+    </w:p>
+    <w:p>
+      <w:pPr>
+        <w:tabs>
+          <w:tab w:val="left" w:pos="1641"/>
+        </w:tabs>
+        <w:spacing w:before="14" w:line="252" w:lineRule="auto"/>
+        <w:ind w:left="1280" w:right="118"/>
+        <w:rPr>
+          <w:sz w:val="24"/>
+          <w:lang w:val="es-CO"/>
+        </w:rPr>
+      </w:pPr>
+      <w:r>
+        <w:rPr>
+          <w:sz w:val="24"/>
+          <w:lang w:val="es-CO"/>
+        </w:rPr>
+        <w:t xml:space="preserve">    }</w:t>
+      </w:r>
+    </w:p>
+    <w:p>
+      <w:pPr>
+        <w:tabs>
+          <w:tab w:val="left" w:pos="1641"/>
+        </w:tabs>
+        <w:spacing w:before="14" w:line="252" w:lineRule="auto"/>
+        <w:ind w:left="1280" w:right="118"/>
+        <w:rPr>
+          <w:sz w:val="24"/>
+          <w:lang w:val="es-CO"/>
+        </w:rPr>
+      </w:pPr>
+      <w:r>
+        <w:rPr>
+          <w:sz w:val="24"/>
+          <w:lang w:val="es-CO"/>
+        </w:rPr>
+        <w:t xml:space="preserve">    </w:t>
+      </w:r>
+      <w:proofErr w:type="spellStart"/>
+      <w:r>
+        <w:rPr>
+          <w:sz w:val="24"/>
+          <w:lang w:val="es-CO"/>
+        </w:rPr>
+        <w:t>return</w:t>
+      </w:r>
+      <w:proofErr w:type="spellEnd"/>
+      <w:r>
+        <w:rPr>
+          <w:sz w:val="24"/>
+          <w:lang w:val="es-CO"/>
+        </w:rPr>
+        <w:t xml:space="preserve"> false; // La posición dada no es compatible con la segunda matriz</w:t>
+      </w:r>
+    </w:p>
+    <w:p>
+      <w:pPr>
+        <w:tabs>
+          <w:tab w:val="left" w:pos="1641"/>
+        </w:tabs>
+        <w:spacing w:before="14" w:line="252" w:lineRule="auto"/>
+        <w:ind w:left="1280" w:right="118"/>
+        <w:rPr>
+          <w:sz w:val="24"/>
+          <w:lang w:val="es-CO"/>
+        </w:rPr>
+      </w:pPr>
+      <w:r>
+        <w:rPr>
+          <w:sz w:val="24"/>
+          <w:lang w:val="es-CO"/>
+        </w:rPr>
+        <w:t>}</w:t>
+      </w:r>
+    </w:p>
+    <w:p>
+      <w:pPr>
+        <w:tabs>
+          <w:tab w:val="left" w:pos="1641"/>
+        </w:tabs>
+        <w:spacing w:before="14" w:line="252" w:lineRule="auto"/>
+        <w:ind w:left="1280" w:right="118"/>
+        <w:rPr>
+          <w:sz w:val="24"/>
+          <w:lang w:val="es-CO"/>
+        </w:rPr>
+      </w:pPr>
+    </w:p>
+    <w:p>
+      <w:pPr>
+        <w:tabs>
+          <w:tab w:val="left" w:pos="1641"/>
+        </w:tabs>
+        <w:spacing w:before="14" w:line="252" w:lineRule="auto"/>
+        <w:ind w:left="1280" w:right="118"/>
+        <w:rPr>
+          <w:sz w:val="24"/>
+          <w:lang w:val="es-CO"/>
+        </w:rPr>
+      </w:pPr>
+      <w:r>
+        <w:rPr>
+          <w:sz w:val="24"/>
+          <w:lang w:val="es-CO"/>
+        </w:rPr>
+        <w:t xml:space="preserve">Ahora bien, falta lo mas importante, saber en </w:t>
+      </w:r>
+      <w:r>
+        <w:rPr>
+          <w:sz w:val="24"/>
+          <w:lang w:val="es-CO"/>
+        </w:rPr>
+        <w:t>qué</w:t>
+      </w:r>
+      <w:r>
+        <w:rPr>
+          <w:sz w:val="24"/>
+          <w:lang w:val="es-CO"/>
+        </w:rPr>
+        <w:t xml:space="preserve"> posición de la siguiente matriz va a quedar dependiendo de la posición dada en la primera matriz:</w:t>
+      </w:r>
+    </w:p>
+    <w:p>
+      <w:pPr>
+        <w:tabs>
+          <w:tab w:val="left" w:pos="1641"/>
+        </w:tabs>
+        <w:spacing w:before="14" w:line="252" w:lineRule="auto"/>
+        <w:ind w:left="1280" w:right="118"/>
+        <w:rPr>
+          <w:sz w:val="24"/>
+          <w:lang w:val="es-CO"/>
+        </w:rPr>
+      </w:pPr>
+    </w:p>
+    <w:p>
+      <w:pPr>
+        <w:tabs>
+          <w:tab w:val="left" w:pos="1641"/>
+        </w:tabs>
+        <w:spacing w:before="14" w:line="252" w:lineRule="auto"/>
+        <w:ind w:left="1280" w:right="118"/>
+        <w:rPr>
+          <w:sz w:val="24"/>
+          <w:lang w:val="es-CO"/>
+        </w:rPr>
+      </w:pPr>
+    </w:p>
+    <w:p>
+      <w:pPr>
+        <w:tabs>
+          <w:tab w:val="left" w:pos="1641"/>
+        </w:tabs>
+        <w:spacing w:before="14" w:line="252" w:lineRule="auto"/>
+        <w:ind w:left="1280" w:right="118"/>
+        <w:rPr>
+          <w:sz w:val="24"/>
+          <w:lang w:val="es-CO"/>
+        </w:rPr>
+      </w:pPr>
+    </w:p>
+    <w:p>
+      <w:pPr>
+        <w:tabs>
+          <w:tab w:val="left" w:pos="1641"/>
+        </w:tabs>
+        <w:spacing w:before="14" w:line="252" w:lineRule="auto"/>
+        <w:ind w:left="1280" w:right="118"/>
+        <w:rPr>
+          <w:sz w:val="24"/>
+          <w:lang w:val="es-CO"/>
+        </w:rPr>
+      </w:pPr>
+      <w:r>
+        <w:rPr>
+          <w:sz w:val="24"/>
+          <w:lang w:val="es-CO"/>
+        </w:rPr>
+        <w:br/>
+      </w:r>
+      <w:r>
+        <w:rPr>
+          <w:sz w:val="24"/>
+          <w:lang w:val="es-CO"/>
+        </w:rPr>
+        <w:br/>
+      </w:r>
+      <w:r>
+        <w:rPr>
+          <w:sz w:val="24"/>
+          <w:lang w:val="es-CO"/>
+        </w:rPr>
+        <w:lastRenderedPageBreak/>
+        <w:t xml:space="preserve">Para esto, </w:t>
+      </w:r>
+      <w:r>
+        <w:rPr>
+          <w:sz w:val="24"/>
+          <w:lang w:val="es-CO"/>
+        </w:rPr>
+        <w:t>decidí dividirlo en dos.</w:t>
+      </w:r>
+      <w:r>
+        <w:rPr>
+          <w:sz w:val="24"/>
+          <w:lang w:val="es-CO"/>
+        </w:rPr>
+        <w:br/>
+        <w:t>Por un lado esta cuando la primera matriz evaluada es mas pequeña que la segunda.</w:t>
+      </w:r>
+      <w:r>
+        <w:rPr>
+          <w:sz w:val="24"/>
+          <w:lang w:val="es-CO"/>
+        </w:rPr>
+        <w:br/>
+      </w:r>
+      <w:r>
+        <w:rPr>
+          <w:sz w:val="24"/>
+          <w:lang w:val="es-CO"/>
+        </w:rPr>
+        <w:br/>
+        <w:t>para esto tenemos las siguientes formulas</w:t>
+      </w:r>
+      <w:r>
+        <w:rPr>
+          <w:sz w:val="24"/>
+          <w:lang w:val="es-CO"/>
+        </w:rPr>
+        <w:t>:</w:t>
+      </w:r>
+      <w:r>
+        <w:rPr>
+          <w:sz w:val="24"/>
+          <w:lang w:val="es-CO"/>
+        </w:rPr>
+        <w:br/>
+      </w:r>
+      <w:r>
+        <w:rPr>
+          <w:sz w:val="24"/>
+          <w:lang w:val="es-CO"/>
+        </w:rPr>
+        <w:br/>
+      </w:r>
+      <w:proofErr w:type="spellStart"/>
+      <w:r>
+        <w:rPr>
+          <w:sz w:val="24"/>
+          <w:lang w:val="es-CO"/>
+        </w:rPr>
+        <w:t>fila_segunda</w:t>
+      </w:r>
+      <w:proofErr w:type="spellEnd"/>
+      <w:r>
+        <w:rPr>
+          <w:sz w:val="24"/>
+          <w:lang w:val="es-CO"/>
+        </w:rPr>
+        <w:t xml:space="preserve">= </w:t>
+      </w:r>
+      <w:proofErr w:type="spellStart"/>
+      <w:r>
+        <w:rPr>
+          <w:sz w:val="24"/>
+          <w:lang w:val="es-CO"/>
+        </w:rPr>
+        <w:t>fila_p</w:t>
+      </w:r>
+      <w:r>
+        <w:rPr>
+          <w:sz w:val="24"/>
+          <w:lang w:val="es-CO"/>
+        </w:rPr>
+        <w:t>rimera</w:t>
+      </w:r>
+      <w:proofErr w:type="spellEnd"/>
+      <w:r>
+        <w:rPr>
+          <w:sz w:val="24"/>
+          <w:lang w:val="es-CO"/>
+        </w:rPr>
+        <w:t xml:space="preserve"> + (</w:t>
+      </w:r>
+      <w:proofErr w:type="spellStart"/>
+      <w:r>
+        <w:rPr>
+          <w:sz w:val="24"/>
+          <w:lang w:val="es-CO"/>
+        </w:rPr>
+        <w:t>tamaño_segunda</w:t>
+      </w:r>
+      <w:proofErr w:type="spellEnd"/>
+      <w:r>
+        <w:rPr>
+          <w:sz w:val="24"/>
+          <w:lang w:val="es-CO"/>
+        </w:rPr>
+        <w:t xml:space="preserve"> – </w:t>
+      </w:r>
+      <w:proofErr w:type="spellStart"/>
+      <w:r>
+        <w:rPr>
+          <w:sz w:val="24"/>
+          <w:lang w:val="es-CO"/>
+        </w:rPr>
+        <w:t>tamaño_primera</w:t>
+      </w:r>
+      <w:proofErr w:type="spellEnd"/>
+      <w:r>
+        <w:rPr>
+          <w:sz w:val="24"/>
+          <w:lang w:val="es-CO"/>
+        </w:rPr>
+        <w:t>)/2.</w:t>
+      </w:r>
+      <w:r>
+        <w:rPr>
+          <w:sz w:val="24"/>
+          <w:lang w:val="es-CO"/>
+        </w:rPr>
+        <w:br/>
+      </w:r>
+      <w:r>
+        <w:rPr>
+          <w:sz w:val="24"/>
+          <w:lang w:val="es-CO"/>
+        </w:rPr>
+        <w:br/>
+      </w:r>
+      <w:proofErr w:type="spellStart"/>
+      <w:r>
+        <w:rPr>
+          <w:sz w:val="24"/>
+          <w:lang w:val="es-CO"/>
+        </w:rPr>
+        <w:t>columna_segunda</w:t>
+      </w:r>
+      <w:proofErr w:type="spellEnd"/>
+      <w:r>
+        <w:rPr>
+          <w:sz w:val="24"/>
+          <w:lang w:val="es-CO"/>
+        </w:rPr>
+        <w:t xml:space="preserve">= </w:t>
+      </w:r>
+      <w:proofErr w:type="spellStart"/>
+      <w:r>
+        <w:rPr>
+          <w:sz w:val="24"/>
+          <w:lang w:val="es-CO"/>
+        </w:rPr>
+        <w:t>columna_primera</w:t>
+      </w:r>
+      <w:proofErr w:type="spellEnd"/>
+      <w:r>
+        <w:rPr>
+          <w:sz w:val="24"/>
+          <w:lang w:val="es-CO"/>
+        </w:rPr>
+        <w:t xml:space="preserve"> </w:t>
+      </w:r>
+      <w:r>
+        <w:rPr>
+          <w:sz w:val="24"/>
+          <w:lang w:val="es-CO"/>
+        </w:rPr>
+        <w:t>+ (</w:t>
+      </w:r>
+      <w:proofErr w:type="spellStart"/>
+      <w:r>
+        <w:rPr>
+          <w:sz w:val="24"/>
+          <w:lang w:val="es-CO"/>
+        </w:rPr>
+        <w:t>tamaño_segunda</w:t>
+      </w:r>
+      <w:proofErr w:type="spellEnd"/>
+      <w:r>
+        <w:rPr>
+          <w:sz w:val="24"/>
+          <w:lang w:val="es-CO"/>
+        </w:rPr>
+        <w:t xml:space="preserve"> – </w:t>
+      </w:r>
+      <w:proofErr w:type="spellStart"/>
+      <w:r>
+        <w:rPr>
+          <w:sz w:val="24"/>
+          <w:lang w:val="es-CO"/>
+        </w:rPr>
+        <w:t>tamaño_primera</w:t>
+      </w:r>
+      <w:proofErr w:type="spellEnd"/>
+      <w:r>
+        <w:rPr>
+          <w:sz w:val="24"/>
+          <w:lang w:val="es-CO"/>
+        </w:rPr>
+        <w:t>)/2.</w:t>
+      </w:r>
+      <w:r>
+        <w:rPr>
+          <w:sz w:val="24"/>
+          <w:lang w:val="es-CO"/>
+        </w:rPr>
+        <w:br/>
+      </w:r>
+      <w:r>
+        <w:rPr>
+          <w:sz w:val="24"/>
+          <w:lang w:val="es-CO"/>
+        </w:rPr>
+        <w:br/>
+      </w:r>
+      <w:r>
+        <w:rPr>
+          <w:sz w:val="24"/>
+          <w:lang w:val="es-CO"/>
+        </w:rPr>
+        <w:br/>
+        <w:t>Para esto, p</w:t>
+      </w:r>
+      <w:r>
+        <w:rPr>
+          <w:sz w:val="24"/>
+          <w:lang w:val="es-CO"/>
+        </w:rPr>
+        <w:t>rimero, calculamos cuántas filas deben moverse hacia abajo la matriz pequeña para estar centrada en la matriz grande. Esto se hace tomando la diferencia de tamaños entre las dos matrices y dividiéndola entre 2</w:t>
+      </w:r>
+      <w:r>
+        <w:rPr>
+          <w:sz w:val="24"/>
+          <w:lang w:val="es-CO"/>
+        </w:rPr>
+        <w:t xml:space="preserve"> para centrarla</w:t>
+      </w:r>
+      <w:r>
+        <w:rPr>
+          <w:sz w:val="24"/>
+          <w:lang w:val="es-CO"/>
+        </w:rPr>
+        <w:t>. A eso le sumamos la fila de la posición dada en la matriz pequeña.</w:t>
+      </w:r>
+    </w:p>
+    <w:p>
+      <w:pPr>
+        <w:tabs>
+          <w:tab w:val="left" w:pos="1641"/>
+        </w:tabs>
+        <w:spacing w:before="14" w:line="252" w:lineRule="auto"/>
+        <w:ind w:left="1280" w:right="118"/>
+        <w:rPr>
+          <w:sz w:val="24"/>
+          <w:lang w:val="es-CO"/>
+        </w:rPr>
+      </w:pPr>
+      <w:r>
+        <w:rPr>
+          <w:sz w:val="24"/>
+          <w:lang w:val="es-CO"/>
+        </w:rPr>
+        <w:t xml:space="preserve">Por ejemplo, si la matriz grande es de tamaño </w:t>
+      </w:r>
+      <w:r>
+        <w:rPr>
+          <w:sz w:val="24"/>
+          <w:lang w:val="es-CO"/>
+        </w:rPr>
+        <w:t>9</w:t>
+      </w:r>
+      <w:r>
+        <w:rPr>
+          <w:sz w:val="24"/>
+          <w:lang w:val="es-CO"/>
+        </w:rPr>
+        <w:t>x</w:t>
+      </w:r>
+      <w:r>
+        <w:rPr>
+          <w:sz w:val="24"/>
+          <w:lang w:val="es-CO"/>
+        </w:rPr>
+        <w:t>9</w:t>
+      </w:r>
+      <w:r>
+        <w:rPr>
+          <w:sz w:val="24"/>
+          <w:lang w:val="es-CO"/>
+        </w:rPr>
+        <w:t xml:space="preserve"> y la matriz pequeña es de tamaño 5x5, la diferencia de tamaño es </w:t>
+      </w:r>
+      <w:r>
+        <w:rPr>
+          <w:sz w:val="24"/>
+          <w:lang w:val="es-CO"/>
+        </w:rPr>
+        <w:t>9</w:t>
+      </w:r>
+      <w:r>
+        <w:rPr>
+          <w:sz w:val="24"/>
+          <w:lang w:val="es-CO"/>
+        </w:rPr>
+        <w:t xml:space="preserve">- 5 = </w:t>
+      </w:r>
+      <w:r>
+        <w:rPr>
+          <w:sz w:val="24"/>
+          <w:lang w:val="es-CO"/>
+        </w:rPr>
+        <w:t>4</w:t>
+      </w:r>
+      <w:r>
+        <w:rPr>
+          <w:sz w:val="24"/>
+          <w:lang w:val="es-CO"/>
+        </w:rPr>
+        <w:t xml:space="preserve">. Dividimos esto entre 2 para obtener 2, que es la cantidad de filas que la matriz pequeña debe moverse hacia abajo para estar centrada en la matriz grande. Si la posición dada en la matriz pequeña es la fila 2, entonces la fila correspondiente en la matriz grande sería 2 + 2 = 4. </w:t>
+      </w:r>
+      <w:r>
+        <w:rPr>
+          <w:sz w:val="24"/>
+          <w:lang w:val="es-CO"/>
+        </w:rPr>
+        <w:t>S</w:t>
+      </w:r>
+      <w:r>
+        <w:rPr>
+          <w:sz w:val="24"/>
+          <w:lang w:val="es-CO"/>
+        </w:rPr>
+        <w:t>i las filas son enteras, redondearíamos hacia abajo para obtener la fila 4 en la matriz grande.</w:t>
+      </w:r>
+      <w:r>
+        <w:rPr>
+          <w:sz w:val="24"/>
+          <w:lang w:val="es-CO"/>
+        </w:rPr>
+        <w:br/>
+      </w:r>
+      <w:r>
+        <w:rPr>
+          <w:sz w:val="24"/>
+          <w:lang w:val="es-CO"/>
+        </w:rPr>
+        <w:br/>
+      </w:r>
+      <w:r>
+        <w:rPr>
+          <w:sz w:val="24"/>
+          <w:lang w:val="es-CO"/>
+        </w:rPr>
+        <w:br/>
+      </w:r>
+      <w:r>
+        <w:rPr>
+          <w:sz w:val="24"/>
+          <w:lang w:val="es-CO"/>
+        </w:rPr>
+        <w:t>De manera similar, calculamos cuántas columnas debe moverse hacia la derecha la matriz pequeña para estar centrada en la matriz grande. Esto también se hace tomando la diferencia de tamaños entre las dos matrices y dividiéndola entre 2. A eso le sumamos la columna de la posición dada en la matriz pequeña.</w:t>
+      </w:r>
+    </w:p>
+    <w:p>
+      <w:pPr>
+        <w:tabs>
+          <w:tab w:val="left" w:pos="1641"/>
+        </w:tabs>
+        <w:spacing w:before="14" w:line="252" w:lineRule="auto"/>
+        <w:ind w:left="1280" w:right="118"/>
+        <w:rPr>
+          <w:sz w:val="24"/>
+          <w:lang w:val="es-CO"/>
+        </w:rPr>
+      </w:pPr>
+      <w:r>
+        <w:rPr>
+          <w:sz w:val="24"/>
+          <w:lang w:val="es-CO"/>
+        </w:rPr>
+        <w:t xml:space="preserve">Siguiendo el ejemplo anterior, si la posición dada en la matriz pequeña es la columna 3, entonces la columna correspondiente en la matriz grande sería 3 + 2 = 5. Nuevamente, redondearíamos </w:t>
+      </w:r>
+      <w:r>
+        <w:rPr>
+          <w:sz w:val="24"/>
+          <w:lang w:val="es-CO"/>
+        </w:rPr>
+        <w:t xml:space="preserve">en caso de hacerlo, </w:t>
+      </w:r>
+      <w:r>
+        <w:rPr>
+          <w:sz w:val="24"/>
+          <w:lang w:val="es-CO"/>
+        </w:rPr>
+        <w:t>hacia abajo para obtener la columna 5 en la matriz grande.</w:t>
+      </w:r>
+    </w:p>
+    <w:p>
+      <w:pPr>
+        <w:tabs>
+          <w:tab w:val="left" w:pos="1641"/>
+        </w:tabs>
+        <w:spacing w:before="14" w:line="252" w:lineRule="auto"/>
+        <w:ind w:left="1280" w:right="118"/>
+        <w:rPr>
+          <w:sz w:val="24"/>
+          <w:lang w:val="es-CO"/>
+        </w:rPr>
+      </w:pPr>
+      <w:r>
+        <w:rPr>
+          <w:sz w:val="24"/>
+          <w:lang w:val="es-CO"/>
+        </w:rPr>
+        <w:t xml:space="preserve">En resumen, estas fórmulas calculan la posición en la matriz grande que corresponde a una posición dada en la matriz pequeña, manteniendo ambas matrices centradas </w:t>
+      </w:r>
+      <w:r>
+        <w:rPr>
+          <w:sz w:val="24"/>
+          <w:lang w:val="es-CO"/>
+        </w:rPr>
+        <w:t xml:space="preserve">por el centro </w:t>
+      </w:r>
+      <w:r>
+        <w:rPr>
+          <w:sz w:val="24"/>
+          <w:lang w:val="es-CO"/>
+        </w:rPr>
+        <w:t>una respecto a la otra.</w:t>
+      </w:r>
+      <w:r>
+        <w:rPr>
+          <w:sz w:val="24"/>
+          <w:lang w:val="es-CO"/>
+        </w:rPr>
+        <w:br/>
+        <w:t>Esto, solo cuando tenemos primero una matriz pequeña y la siguiente una mas grande que esta.</w:t>
+      </w:r>
+      <w:r>
+        <w:rPr>
+          <w:sz w:val="24"/>
+          <w:lang w:val="es-CO"/>
+        </w:rPr>
+        <w:br/>
+      </w:r>
+    </w:p>
+    <w:p>
+      <w:pPr>
+        <w:tabs>
+          <w:tab w:val="left" w:pos="1641"/>
+        </w:tabs>
+        <w:spacing w:before="14" w:line="252" w:lineRule="auto"/>
+        <w:ind w:left="1280" w:right="118"/>
+        <w:rPr>
+          <w:sz w:val="24"/>
+          <w:lang w:val="es-CO"/>
+        </w:rPr>
+      </w:pPr>
+    </w:p>
+    <w:p>
+      <w:pPr>
+        <w:tabs>
+          <w:tab w:val="left" w:pos="1641"/>
+        </w:tabs>
+        <w:spacing w:before="14" w:line="252" w:lineRule="auto"/>
+        <w:ind w:left="1280" w:right="118"/>
+        <w:rPr>
+          <w:sz w:val="24"/>
+          <w:lang w:val="es-CO"/>
+        </w:rPr>
+      </w:pPr>
+    </w:p>
+    <w:p>
+      <w:pPr>
+        <w:tabs>
+          <w:tab w:val="left" w:pos="1641"/>
+        </w:tabs>
+        <w:spacing w:before="14" w:line="252" w:lineRule="auto"/>
+        <w:ind w:left="1280" w:right="118"/>
+        <w:rPr>
+          <w:sz w:val="24"/>
+          <w:lang w:val="es-CO"/>
+        </w:rPr>
+      </w:pPr>
+    </w:p>
+    <w:p>
+      <w:pPr>
+        <w:tabs>
+          <w:tab w:val="left" w:pos="1641"/>
+        </w:tabs>
+        <w:spacing w:before="14" w:line="252" w:lineRule="auto"/>
+        <w:ind w:left="1280" w:right="118"/>
+        <w:rPr>
+          <w:sz w:val="24"/>
+          <w:lang w:val="es-CO"/>
+        </w:rPr>
+      </w:pPr>
+    </w:p>
+    <w:p>
+      <w:pPr>
+        <w:tabs>
+          <w:tab w:val="left" w:pos="1641"/>
+        </w:tabs>
+        <w:spacing w:before="14" w:line="252" w:lineRule="auto"/>
+        <w:ind w:left="1280" w:right="118"/>
+        <w:rPr>
+          <w:sz w:val="24"/>
+          <w:lang w:val="es-CO"/>
+        </w:rPr>
+      </w:pPr>
+    </w:p>
+    <w:p>
+      <w:pPr>
+        <w:tabs>
+          <w:tab w:val="left" w:pos="1641"/>
+        </w:tabs>
+        <w:spacing w:before="14" w:line="252" w:lineRule="auto"/>
+        <w:ind w:left="1280" w:right="118"/>
+        <w:rPr>
+          <w:sz w:val="24"/>
+          <w:lang w:val="es-CO"/>
+        </w:rPr>
+      </w:pPr>
+    </w:p>
+    <w:p>
+      <w:pPr>
+        <w:tabs>
+          <w:tab w:val="left" w:pos="1641"/>
+        </w:tabs>
+        <w:spacing w:before="14" w:line="252" w:lineRule="auto"/>
+        <w:ind w:left="1280" w:right="118"/>
+        <w:rPr>
+          <w:sz w:val="24"/>
+          <w:lang w:val="es-CO"/>
+        </w:rPr>
+      </w:pPr>
+      <w:r>
+        <w:rPr>
+          <w:sz w:val="24"/>
+          <w:lang w:val="es-CO"/>
+        </w:rPr>
+        <w:br/>
+      </w:r>
+      <w:r>
+        <w:rPr>
+          <w:sz w:val="24"/>
+          <w:lang w:val="es-CO"/>
+        </w:rPr>
+        <w:lastRenderedPageBreak/>
+        <w:br/>
+      </w:r>
+      <w:r>
+        <w:rPr>
+          <w:sz w:val="24"/>
+          <w:lang w:val="es-CO"/>
+        </w:rPr>
+        <w:br/>
+      </w:r>
+      <w:r>
+        <w:rPr>
+          <w:sz w:val="24"/>
+          <w:lang w:val="es-CO"/>
+        </w:rPr>
+        <w:br/>
+      </w:r>
+      <w:r>
+        <w:rPr>
+          <w:sz w:val="24"/>
+          <w:lang w:val="es-CO"/>
+        </w:rPr>
+        <w:br/>
+        <w:t xml:space="preserve"> </w:t>
+      </w:r>
+      <w:r>
+        <w:rPr>
+          <w:sz w:val="24"/>
+          <w:lang w:val="es-CO"/>
+        </w:rPr>
+        <w:br/>
+      </w:r>
+      <w:r>
+        <w:rPr>
+          <w:sz w:val="24"/>
+          <w:lang w:val="es-CO"/>
+        </w:rPr>
+        <w:br/>
+      </w:r>
+    </w:p>
+    <w:p>
+      <w:pPr>
+        <w:tabs>
+          <w:tab w:val="left" w:pos="1641"/>
+        </w:tabs>
+        <w:spacing w:before="14" w:line="252" w:lineRule="auto"/>
+        <w:ind w:left="1280" w:right="118"/>
+        <w:rPr>
+          <w:sz w:val="24"/>
+        </w:rPr>
+      </w:pPr>
     </w:p>
     <w:p>
       <w:pPr>

</xml_diff>

<commit_message>
Se agregan cambios en el archivo word: Desafio1
</commit_message>
<xml_diff>
--- a/Desafio 1.docx
+++ b/Desafio 1.docx
@@ -221,6 +221,7 @@
               </w:rPr>
               <w:t xml:space="preserve"> </w:t>
             </w:r>
+            <w:proofErr w:type="gramStart"/>
             <w:r>
               <w:rPr>
                 <w:b/>
@@ -229,6 +230,7 @@
               </w:rPr>
               <w:t>Marzo</w:t>
             </w:r>
+            <w:proofErr w:type="gramEnd"/>
             <w:r>
               <w:rPr>
                 <w:b/>
@@ -5004,11 +5006,19 @@
         </w:rPr>
         <w:t xml:space="preserve"> </w:t>
       </w:r>
-      <w:r>
-        <w:rPr>
-          <w:w w:val="95"/>
-        </w:rPr>
-        <w:t>X(5,</w:t>
+      <w:proofErr w:type="gramStart"/>
+      <w:r>
+        <w:rPr>
+          <w:w w:val="95"/>
+        </w:rPr>
+        <w:t>X(</w:t>
+      </w:r>
+      <w:proofErr w:type="gramEnd"/>
+      <w:r>
+        <w:rPr>
+          <w:w w:val="95"/>
+        </w:rPr>
+        <w:t>5,</w:t>
       </w:r>
       <w:r>
         <w:rPr>
@@ -5449,7 +5459,23 @@
           <w:w w:val="95"/>
           <w:sz w:val="24"/>
         </w:rPr>
-        <w:t>diferentes estructuras alineadas. Por ejemplo, una posible entrada K a X(5, 7, 5, 9)</w:t>
+        <w:t xml:space="preserve">diferentes estructuras alineadas. Por ejemplo, una posible entrada K a </w:t>
+      </w:r>
+      <w:proofErr w:type="gramStart"/>
+      <w:r>
+        <w:rPr>
+          <w:w w:val="95"/>
+          <w:sz w:val="24"/>
+        </w:rPr>
+        <w:t>X(</w:t>
+      </w:r>
+      <w:proofErr w:type="gramEnd"/>
+      <w:r>
+        <w:rPr>
+          <w:w w:val="95"/>
+          <w:sz w:val="24"/>
+        </w:rPr>
+        <w:t>5, 7, 5, 9)</w:t>
       </w:r>
       <w:r>
         <w:rPr>
@@ -15208,6 +15234,7 @@
         <w:t xml:space="preserve"> </w:t>
       </w:r>
       <w:proofErr w:type="spellStart"/>
+      <w:proofErr w:type="gramStart"/>
       <w:r>
         <w:rPr>
           <w:sz w:val="24"/>
@@ -15224,6 +15251,7 @@
         <w:t>(</w:t>
       </w:r>
       <w:proofErr w:type="spellStart"/>
+      <w:proofErr w:type="gramEnd"/>
       <w:r>
         <w:rPr>
           <w:sz w:val="24"/>
@@ -15766,7 +15794,15 @@
           <w:sz w:val="24"/>
           <w:lang w:val="es-CO"/>
         </w:rPr>
-        <w:t>tamaño_primera</w:t>
+        <w:t>tamaño_</w:t>
+      </w:r>
+      <w:proofErr w:type="gramStart"/>
+      <w:r>
+        <w:rPr>
+          <w:sz w:val="24"/>
+          <w:lang w:val="es-CO"/>
+        </w:rPr>
+        <w:t>primera</w:t>
       </w:r>
       <w:proofErr w:type="spellEnd"/>
       <w:r>
@@ -15774,7 +15810,15 @@
           <w:sz w:val="24"/>
           <w:lang w:val="es-CO"/>
         </w:rPr>
-        <w:t>)/2.</w:t>
+        <w:t>)/</w:t>
+      </w:r>
+      <w:proofErr w:type="gramEnd"/>
+      <w:r>
+        <w:rPr>
+          <w:sz w:val="24"/>
+          <w:lang w:val="es-CO"/>
+        </w:rPr>
+        <w:t>2.</w:t>
       </w:r>
       <w:r>
         <w:rPr>
@@ -15820,14 +15864,7 @@
           <w:sz w:val="24"/>
           <w:lang w:val="es-CO"/>
         </w:rPr>
-        <w:t xml:space="preserve"> </w:t>
-      </w:r>
-      <w:r>
-        <w:rPr>
-          <w:sz w:val="24"/>
-          <w:lang w:val="es-CO"/>
-        </w:rPr>
-        <w:t>+ (</w:t>
+        <w:t xml:space="preserve"> + (</w:t>
       </w:r>
       <w:proofErr w:type="spellStart"/>
       <w:r>
@@ -16209,6 +16246,499 @@
           <w:lang w:val="es-CO"/>
         </w:rPr>
         <w:lastRenderedPageBreak/>
+        <w:t xml:space="preserve">Ahora bien, necesitamos otras “formulas” para saber la </w:t>
+      </w:r>
+      <w:r>
+        <w:rPr>
+          <w:sz w:val="24"/>
+          <w:lang w:val="es-CO"/>
+        </w:rPr>
+        <w:t>posición</w:t>
+      </w:r>
+      <w:r>
+        <w:rPr>
+          <w:sz w:val="24"/>
+          <w:lang w:val="es-CO"/>
+        </w:rPr>
+        <w:t xml:space="preserve"> respectiva en el caso contrario, es decir, cuando la primera matriz es </w:t>
+      </w:r>
+      <w:r>
+        <w:rPr>
+          <w:sz w:val="24"/>
+          <w:lang w:val="es-CO"/>
+        </w:rPr>
+        <w:t>más</w:t>
+      </w:r>
+      <w:r>
+        <w:rPr>
+          <w:sz w:val="24"/>
+          <w:lang w:val="es-CO"/>
+        </w:rPr>
+        <w:t xml:space="preserve"> grande que la siguiente.</w:t>
+      </w:r>
+    </w:p>
+    <w:p>
+      <w:pPr>
+        <w:tabs>
+          <w:tab w:val="left" w:pos="1641"/>
+        </w:tabs>
+        <w:spacing w:before="14" w:line="252" w:lineRule="auto"/>
+        <w:ind w:left="1280" w:right="118"/>
+        <w:rPr>
+          <w:sz w:val="24"/>
+          <w:lang w:val="es-CO"/>
+        </w:rPr>
+      </w:pPr>
+    </w:p>
+    <w:p>
+      <w:pPr>
+        <w:tabs>
+          <w:tab w:val="left" w:pos="1641"/>
+        </w:tabs>
+        <w:spacing w:before="14" w:line="252" w:lineRule="auto"/>
+        <w:ind w:left="1280" w:right="118"/>
+        <w:rPr>
+          <w:sz w:val="24"/>
+          <w:lang w:val="es-CO"/>
+        </w:rPr>
+      </w:pPr>
+      <w:r>
+        <w:rPr>
+          <w:sz w:val="24"/>
+          <w:lang w:val="es-CO"/>
+        </w:rPr>
+        <w:t>Para esto igualmente tenemos las siguientes formulas:</w:t>
+      </w:r>
+      <w:r>
+        <w:rPr>
+          <w:sz w:val="24"/>
+          <w:lang w:val="es-CO"/>
+        </w:rPr>
+        <w:br/>
+      </w:r>
+      <w:r>
+        <w:rPr>
+          <w:sz w:val="24"/>
+          <w:lang w:val="es-CO"/>
+        </w:rPr>
+        <w:br/>
+      </w:r>
+      <w:proofErr w:type="spellStart"/>
+      <w:r>
+        <w:rPr>
+          <w:sz w:val="24"/>
+          <w:lang w:val="es-CO"/>
+        </w:rPr>
+        <w:t>fila_segunda</w:t>
+      </w:r>
+      <w:proofErr w:type="spellEnd"/>
+      <w:r>
+        <w:rPr>
+          <w:sz w:val="24"/>
+          <w:lang w:val="es-CO"/>
+        </w:rPr>
+        <w:t>= (</w:t>
+      </w:r>
+      <w:proofErr w:type="spellStart"/>
+      <w:r>
+        <w:rPr>
+          <w:sz w:val="24"/>
+          <w:lang w:val="es-CO"/>
+        </w:rPr>
+        <w:t>fila_primera</w:t>
+      </w:r>
+      <w:proofErr w:type="spellEnd"/>
+      <w:r>
+        <w:rPr>
+          <w:sz w:val="24"/>
+          <w:lang w:val="es-CO"/>
+        </w:rPr>
+        <w:t xml:space="preserve"> – (</w:t>
+      </w:r>
+      <w:proofErr w:type="spellStart"/>
+      <w:r>
+        <w:rPr>
+          <w:sz w:val="24"/>
+          <w:lang w:val="es-CO"/>
+        </w:rPr>
+        <w:t>tamaño_primera</w:t>
+      </w:r>
+      <w:proofErr w:type="spellEnd"/>
+      <w:r>
+        <w:rPr>
+          <w:sz w:val="24"/>
+          <w:lang w:val="es-CO"/>
+        </w:rPr>
+        <w:t xml:space="preserve"> – </w:t>
+      </w:r>
+      <w:proofErr w:type="spellStart"/>
+      <w:r>
+        <w:rPr>
+          <w:sz w:val="24"/>
+          <w:lang w:val="es-CO"/>
+        </w:rPr>
+        <w:t>tamaño_</w:t>
+      </w:r>
+      <w:proofErr w:type="gramStart"/>
+      <w:r>
+        <w:rPr>
+          <w:sz w:val="24"/>
+          <w:lang w:val="es-CO"/>
+        </w:rPr>
+        <w:t>segunda</w:t>
+      </w:r>
+      <w:proofErr w:type="spellEnd"/>
+      <w:r>
+        <w:rPr>
+          <w:sz w:val="24"/>
+          <w:lang w:val="es-CO"/>
+        </w:rPr>
+        <w:t>)/</w:t>
+      </w:r>
+      <w:proofErr w:type="gramEnd"/>
+      <w:r>
+        <w:rPr>
+          <w:sz w:val="24"/>
+          <w:lang w:val="es-CO"/>
+        </w:rPr>
+        <w:t>2)</w:t>
+      </w:r>
+      <w:r>
+        <w:rPr>
+          <w:sz w:val="24"/>
+          <w:lang w:val="es-CO"/>
+        </w:rPr>
+        <w:br/>
+      </w:r>
+      <w:r>
+        <w:rPr>
+          <w:sz w:val="24"/>
+          <w:lang w:val="es-CO"/>
+        </w:rPr>
+        <w:br/>
+      </w:r>
+      <w:proofErr w:type="spellStart"/>
+      <w:r>
+        <w:rPr>
+          <w:sz w:val="24"/>
+          <w:lang w:val="es-CO"/>
+        </w:rPr>
+        <w:t>columna</w:t>
+      </w:r>
+      <w:r>
+        <w:rPr>
+          <w:sz w:val="24"/>
+          <w:lang w:val="es-CO"/>
+        </w:rPr>
+        <w:t>_segunda</w:t>
+      </w:r>
+      <w:proofErr w:type="spellEnd"/>
+      <w:r>
+        <w:rPr>
+          <w:sz w:val="24"/>
+          <w:lang w:val="es-CO"/>
+        </w:rPr>
+        <w:t>= (</w:t>
+      </w:r>
+      <w:proofErr w:type="spellStart"/>
+      <w:r>
+        <w:rPr>
+          <w:sz w:val="24"/>
+          <w:lang w:val="es-CO"/>
+        </w:rPr>
+        <w:t>columna</w:t>
+      </w:r>
+      <w:r>
+        <w:rPr>
+          <w:sz w:val="24"/>
+          <w:lang w:val="es-CO"/>
+        </w:rPr>
+        <w:t>_primera</w:t>
+      </w:r>
+      <w:proofErr w:type="spellEnd"/>
+      <w:r>
+        <w:rPr>
+          <w:sz w:val="24"/>
+          <w:lang w:val="es-CO"/>
+        </w:rPr>
+        <w:t xml:space="preserve"> – (</w:t>
+      </w:r>
+      <w:proofErr w:type="spellStart"/>
+      <w:r>
+        <w:rPr>
+          <w:sz w:val="24"/>
+          <w:lang w:val="es-CO"/>
+        </w:rPr>
+        <w:t>tamaño_primera</w:t>
+      </w:r>
+      <w:proofErr w:type="spellEnd"/>
+      <w:r>
+        <w:rPr>
+          <w:sz w:val="24"/>
+          <w:lang w:val="es-CO"/>
+        </w:rPr>
+        <w:t xml:space="preserve"> – </w:t>
+      </w:r>
+      <w:proofErr w:type="spellStart"/>
+      <w:r>
+        <w:rPr>
+          <w:sz w:val="24"/>
+          <w:lang w:val="es-CO"/>
+        </w:rPr>
+        <w:t>tamaño_segunda</w:t>
+      </w:r>
+      <w:proofErr w:type="spellEnd"/>
+      <w:r>
+        <w:rPr>
+          <w:sz w:val="24"/>
+          <w:lang w:val="es-CO"/>
+        </w:rPr>
+        <w:t>)/2)</w:t>
+      </w:r>
+      <w:r>
+        <w:rPr>
+          <w:sz w:val="24"/>
+          <w:lang w:val="es-CO"/>
+        </w:rPr>
+        <w:br/>
+      </w:r>
+      <w:r>
+        <w:rPr>
+          <w:sz w:val="24"/>
+          <w:lang w:val="es-CO"/>
+        </w:rPr>
+        <w:br/>
+      </w:r>
+      <w:r>
+        <w:rPr>
+          <w:sz w:val="24"/>
+          <w:lang w:val="es-CO"/>
+        </w:rPr>
+        <w:br/>
+      </w:r>
+      <w:r>
+        <w:rPr>
+          <w:sz w:val="24"/>
+          <w:lang w:val="es-CO"/>
+        </w:rPr>
+        <w:t>Supongamos que tenemos una matriz grande y una matriz pequeña, ambas cuadradas, y queremos encontrar la posición en la matriz pequeña que corresponde a una posición dada en la matriz grande</w:t>
+      </w:r>
+      <w:r>
+        <w:rPr>
+          <w:sz w:val="24"/>
+          <w:lang w:val="es-CO"/>
+        </w:rPr>
+        <w:t>, usamos casi que el mismo razonamiento con las anteriores.</w:t>
+      </w:r>
+    </w:p>
+    <w:p>
+      <w:pPr>
+        <w:tabs>
+          <w:tab w:val="left" w:pos="1641"/>
+        </w:tabs>
+        <w:spacing w:before="14" w:line="252" w:lineRule="auto"/>
+        <w:ind w:right="118"/>
+        <w:rPr>
+          <w:sz w:val="24"/>
+          <w:lang w:val="es-CO"/>
+        </w:rPr>
+      </w:pPr>
+    </w:p>
+    <w:p>
+      <w:pPr>
+        <w:tabs>
+          <w:tab w:val="left" w:pos="1641"/>
+        </w:tabs>
+        <w:spacing w:before="14" w:line="252" w:lineRule="auto"/>
+        <w:ind w:left="1280" w:right="118"/>
+        <w:rPr>
+          <w:sz w:val="24"/>
+          <w:lang w:val="es-CO"/>
+        </w:rPr>
+      </w:pPr>
+      <w:r>
+        <w:rPr>
+          <w:sz w:val="24"/>
+          <w:lang w:val="es-CO"/>
+        </w:rPr>
+        <w:t>Primero, c</w:t>
+      </w:r>
+      <w:r>
+        <w:rPr>
+          <w:sz w:val="24"/>
+          <w:lang w:val="es-CO"/>
+        </w:rPr>
+        <w:t>alculamos cuántas filas debe moverse hacia arriba la matriz grande para estar centrada en la matriz pequeña. Esto se hace tomando la diferencia de tamaños entre las dos matrices y dividiéndola entre 2. Luego, a eso le restamos la fila de la posición dada en la matriz grande.</w:t>
+      </w:r>
+    </w:p>
+    <w:p>
+      <w:pPr>
+        <w:tabs>
+          <w:tab w:val="left" w:pos="1641"/>
+        </w:tabs>
+        <w:spacing w:before="14" w:line="252" w:lineRule="auto"/>
+        <w:ind w:left="1280" w:right="118"/>
+        <w:rPr>
+          <w:sz w:val="24"/>
+          <w:lang w:val="es-CO"/>
+        </w:rPr>
+      </w:pPr>
+      <w:r>
+        <w:rPr>
+          <w:sz w:val="24"/>
+          <w:lang w:val="es-CO"/>
+        </w:rPr>
+        <w:t xml:space="preserve">Por ejemplo, si la matriz grande es de tamaño </w:t>
+      </w:r>
+      <w:r>
+        <w:rPr>
+          <w:sz w:val="24"/>
+          <w:lang w:val="es-CO"/>
+        </w:rPr>
+        <w:t>9</w:t>
+      </w:r>
+      <w:r>
+        <w:rPr>
+          <w:sz w:val="24"/>
+          <w:lang w:val="es-CO"/>
+        </w:rPr>
+        <w:t>x</w:t>
+      </w:r>
+      <w:r>
+        <w:rPr>
+          <w:sz w:val="24"/>
+          <w:lang w:val="es-CO"/>
+        </w:rPr>
+        <w:t>9</w:t>
+      </w:r>
+      <w:r>
+        <w:rPr>
+          <w:sz w:val="24"/>
+          <w:lang w:val="es-CO"/>
+        </w:rPr>
+        <w:t xml:space="preserve"> y la matriz pequeña es de tamaño 5x5, la diferencia de tamaño es </w:t>
+      </w:r>
+      <w:r>
+        <w:rPr>
+          <w:sz w:val="24"/>
+          <w:lang w:val="es-CO"/>
+        </w:rPr>
+        <w:t>9</w:t>
+      </w:r>
+      <w:r>
+        <w:rPr>
+          <w:sz w:val="24"/>
+          <w:lang w:val="es-CO"/>
+        </w:rPr>
+        <w:t xml:space="preserve"> - 5 = </w:t>
+      </w:r>
+      <w:r>
+        <w:rPr>
+          <w:sz w:val="24"/>
+          <w:lang w:val="es-CO"/>
+        </w:rPr>
+        <w:t>4</w:t>
+      </w:r>
+      <w:r>
+        <w:rPr>
+          <w:sz w:val="24"/>
+          <w:lang w:val="es-CO"/>
+        </w:rPr>
+        <w:t>. Dividimos esto entre 2 para obtener 2, que es la cantidad de filas que la matriz grande debe moverse hacia arriba para estar centrada en la matriz pequeña. Si la posición dada en la matriz grande es la fila 8, entonces la fila correspondiente en la matriz pequeña sería 2 - (8 - 5) = 2 - 3 = -</w:t>
+      </w:r>
+      <w:r>
+        <w:rPr>
+          <w:sz w:val="24"/>
+          <w:lang w:val="es-CO"/>
+        </w:rPr>
+        <w:t>1</w:t>
+      </w:r>
+      <w:r>
+        <w:rPr>
+          <w:sz w:val="24"/>
+          <w:lang w:val="es-CO"/>
+        </w:rPr>
+        <w:t>. En este caso, al ser una posición negativa, significa que la posición correspondiente en la matriz pequeña no existe en términos enteros, lo que indica que la posición dada en la matriz grande no está alineada con la matriz pequeña en este contexto.</w:t>
+      </w:r>
+    </w:p>
+    <w:p>
+      <w:pPr>
+        <w:tabs>
+          <w:tab w:val="left" w:pos="1641"/>
+        </w:tabs>
+        <w:spacing w:before="14" w:line="252" w:lineRule="auto"/>
+        <w:ind w:left="1280" w:right="118"/>
+        <w:rPr>
+          <w:sz w:val="24"/>
+          <w:lang w:val="es-CO"/>
+        </w:rPr>
+      </w:pPr>
+    </w:p>
+    <w:p>
+      <w:pPr>
+        <w:tabs>
+          <w:tab w:val="left" w:pos="1641"/>
+        </w:tabs>
+        <w:spacing w:before="14" w:line="252" w:lineRule="auto"/>
+        <w:ind w:left="1280" w:right="118"/>
+        <w:rPr>
+          <w:sz w:val="24"/>
+          <w:lang w:val="es-CO"/>
+        </w:rPr>
+      </w:pPr>
+      <w:r>
+        <w:rPr>
+          <w:sz w:val="24"/>
+          <w:lang w:val="es-CO"/>
+        </w:rPr>
+        <w:t>De manera similar, calculamos cuántas columnas debe moverse hacia la izquierda la matriz grande para estar centrada en la matriz pequeña. Esto también se hace tomando la diferencia de tamaños entre las dos matrices y dividiéndola entre 2. Luego, a eso le restamos la columna de la posición dada en la matriz grande.</w:t>
+      </w:r>
+    </w:p>
+    <w:p>
+      <w:pPr>
+        <w:tabs>
+          <w:tab w:val="left" w:pos="1641"/>
+        </w:tabs>
+        <w:spacing w:before="14" w:line="252" w:lineRule="auto"/>
+        <w:ind w:left="1280" w:right="118"/>
+        <w:rPr>
+          <w:sz w:val="24"/>
+          <w:lang w:val="es-CO"/>
+        </w:rPr>
+      </w:pPr>
+      <w:r>
+        <w:rPr>
+          <w:sz w:val="24"/>
+          <w:lang w:val="es-CO"/>
+        </w:rPr>
+        <w:t>Siguiendo el ejemplo anterior, si la posición dada en la matriz grande es la columna 9, entonces la columna correspondiente en la matriz pequeña sería 2 - (9 - 5) = 2 - 4 = -</w:t>
+      </w:r>
+      <w:r>
+        <w:rPr>
+          <w:sz w:val="24"/>
+          <w:lang w:val="es-CO"/>
+        </w:rPr>
+        <w:t>2</w:t>
+      </w:r>
+      <w:r>
+        <w:rPr>
+          <w:sz w:val="24"/>
+          <w:lang w:val="es-CO"/>
+        </w:rPr>
+        <w:t>. Al igual que en el caso de las filas, una posición negativa indica que la posición correspondiente en la matriz pequeña no existe en términos enteros.</w:t>
+      </w:r>
+      <w:r>
+        <w:rPr>
+          <w:sz w:val="24"/>
+          <w:lang w:val="es-CO"/>
+        </w:rPr>
+        <w:br/>
+      </w:r>
+      <w:r>
+        <w:rPr>
+          <w:sz w:val="24"/>
+          <w:lang w:val="es-CO"/>
+        </w:rPr>
         <w:br/>
       </w:r>
       <w:r>

</xml_diff>

<commit_message>
Se agrega correcion acerca de los limites en archivo word
</commit_message>
<xml_diff>
--- a/Desafio 1.docx
+++ b/Desafio 1.docx
@@ -16246,35 +16246,7 @@
           <w:lang w:val="es-CO"/>
         </w:rPr>
         <w:lastRenderedPageBreak/>
-        <w:t xml:space="preserve">Ahora bien, necesitamos otras “formulas” para saber la </w:t>
-      </w:r>
-      <w:r>
-        <w:rPr>
-          <w:sz w:val="24"/>
-          <w:lang w:val="es-CO"/>
-        </w:rPr>
-        <w:t>posición</w:t>
-      </w:r>
-      <w:r>
-        <w:rPr>
-          <w:sz w:val="24"/>
-          <w:lang w:val="es-CO"/>
-        </w:rPr>
-        <w:t xml:space="preserve"> respectiva en el caso contrario, es decir, cuando la primera matriz es </w:t>
-      </w:r>
-      <w:r>
-        <w:rPr>
-          <w:sz w:val="24"/>
-          <w:lang w:val="es-CO"/>
-        </w:rPr>
-        <w:t>más</w:t>
-      </w:r>
-      <w:r>
-        <w:rPr>
-          <w:sz w:val="24"/>
-          <w:lang w:val="es-CO"/>
-        </w:rPr>
-        <w:t xml:space="preserve"> grande que la siguiente.</w:t>
+        <w:t>Ahora bien, necesitamos otras “formulas” para saber la posición respectiva en el caso contrario, es decir, cuando la primera matriz es más grande que la siguiente.</w:t>
       </w:r>
     </w:p>
     <w:p>
@@ -16423,14 +16395,7 @@
           <w:sz w:val="24"/>
           <w:lang w:val="es-CO"/>
         </w:rPr>
-        <w:t>columna</w:t>
-      </w:r>
-      <w:r>
-        <w:rPr>
-          <w:sz w:val="24"/>
-          <w:lang w:val="es-CO"/>
-        </w:rPr>
-        <w:t>_segunda</w:t>
+        <w:t>columna_segunda</w:t>
       </w:r>
       <w:proofErr w:type="spellEnd"/>
       <w:r>
@@ -16446,14 +16411,7 @@
           <w:sz w:val="24"/>
           <w:lang w:val="es-CO"/>
         </w:rPr>
-        <w:t>columna</w:t>
-      </w:r>
-      <w:r>
-        <w:rPr>
-          <w:sz w:val="24"/>
-          <w:lang w:val="es-CO"/>
-        </w:rPr>
-        <w:t>_primera</w:t>
+        <w:t>columna_primera</w:t>
       </w:r>
       <w:proofErr w:type="spellEnd"/>
       <w:r>
@@ -16726,6 +16684,542 @@
           <w:lang w:val="es-CO"/>
         </w:rPr>
         <w:t>. Al igual que en el caso de las filas, una posición negativa indica que la posición correspondiente en la matriz pequeña no existe en términos enteros.</w:t>
+      </w:r>
+      <w:r>
+        <w:rPr>
+          <w:sz w:val="24"/>
+          <w:lang w:val="es-CO"/>
+        </w:rPr>
+        <w:br/>
+      </w:r>
+      <w:r>
+        <w:rPr>
+          <w:sz w:val="24"/>
+          <w:lang w:val="es-CO"/>
+        </w:rPr>
+        <w:br/>
+      </w:r>
+      <w:r>
+        <w:rPr>
+          <w:sz w:val="24"/>
+          <w:lang w:val="es-CO"/>
+        </w:rPr>
+        <w:br/>
+      </w:r>
+      <w:r>
+        <w:rPr>
+          <w:sz w:val="24"/>
+          <w:lang w:val="es-CO"/>
+        </w:rPr>
+        <w:br/>
+      </w:r>
+      <w:r>
+        <w:rPr>
+          <w:sz w:val="24"/>
+          <w:lang w:val="es-CO"/>
+        </w:rPr>
+        <w:br/>
+      </w:r>
+      <w:r>
+        <w:rPr>
+          <w:sz w:val="24"/>
+          <w:lang w:val="es-CO"/>
+        </w:rPr>
+        <w:br/>
+      </w:r>
+      <w:r>
+        <w:rPr>
+          <w:sz w:val="24"/>
+          <w:lang w:val="es-CO"/>
+        </w:rPr>
+        <w:br/>
+      </w:r>
+      <w:r>
+        <w:rPr>
+          <w:sz w:val="24"/>
+          <w:lang w:val="es-CO"/>
+        </w:rPr>
+        <w:lastRenderedPageBreak/>
+        <w:t>Ahora bien, pensando en esto, nos podemos dar cuenta de que, con esto, no es necesario esta función:</w:t>
+      </w:r>
+      <w:r>
+        <w:rPr>
+          <w:sz w:val="24"/>
+          <w:lang w:val="es-CO"/>
+        </w:rPr>
+        <w:br/>
+      </w:r>
+      <w:r>
+        <w:rPr>
+          <w:sz w:val="24"/>
+          <w:lang w:val="es-CO"/>
+        </w:rPr>
+        <w:br/>
+      </w:r>
+      <w:proofErr w:type="spellStart"/>
+      <w:r>
+        <w:rPr>
+          <w:sz w:val="24"/>
+          <w:lang w:val="es-CO"/>
+        </w:rPr>
+        <w:t>bool</w:t>
+      </w:r>
+      <w:proofErr w:type="spellEnd"/>
+      <w:r>
+        <w:rPr>
+          <w:sz w:val="24"/>
+          <w:lang w:val="es-CO"/>
+        </w:rPr>
+        <w:t xml:space="preserve"> </w:t>
+      </w:r>
+      <w:proofErr w:type="spellStart"/>
+      <w:proofErr w:type="gramStart"/>
+      <w:r>
+        <w:rPr>
+          <w:sz w:val="24"/>
+          <w:lang w:val="es-CO"/>
+        </w:rPr>
+        <w:t>esCompatible</w:t>
+      </w:r>
+      <w:proofErr w:type="spellEnd"/>
+      <w:r>
+        <w:rPr>
+          <w:sz w:val="24"/>
+          <w:lang w:val="es-CO"/>
+        </w:rPr>
+        <w:t>(</w:t>
+      </w:r>
+      <w:proofErr w:type="spellStart"/>
+      <w:proofErr w:type="gramEnd"/>
+      <w:r>
+        <w:rPr>
+          <w:sz w:val="24"/>
+          <w:lang w:val="es-CO"/>
+        </w:rPr>
+        <w:t>int</w:t>
+      </w:r>
+      <w:proofErr w:type="spellEnd"/>
+      <w:r>
+        <w:rPr>
+          <w:sz w:val="24"/>
+          <w:lang w:val="es-CO"/>
+        </w:rPr>
+        <w:t xml:space="preserve"> fila, </w:t>
+      </w:r>
+      <w:proofErr w:type="spellStart"/>
+      <w:r>
+        <w:rPr>
+          <w:sz w:val="24"/>
+          <w:lang w:val="es-CO"/>
+        </w:rPr>
+        <w:t>int</w:t>
+      </w:r>
+      <w:proofErr w:type="spellEnd"/>
+      <w:r>
+        <w:rPr>
+          <w:sz w:val="24"/>
+          <w:lang w:val="es-CO"/>
+        </w:rPr>
+        <w:t xml:space="preserve"> columna, </w:t>
+      </w:r>
+      <w:proofErr w:type="spellStart"/>
+      <w:r>
+        <w:rPr>
+          <w:sz w:val="24"/>
+          <w:lang w:val="es-CO"/>
+        </w:rPr>
+        <w:t>int</w:t>
+      </w:r>
+      <w:proofErr w:type="spellEnd"/>
+      <w:r>
+        <w:rPr>
+          <w:sz w:val="24"/>
+          <w:lang w:val="es-CO"/>
+        </w:rPr>
+        <w:t xml:space="preserve"> </w:t>
+      </w:r>
+      <w:proofErr w:type="spellStart"/>
+      <w:r>
+        <w:rPr>
+          <w:sz w:val="24"/>
+          <w:lang w:val="es-CO"/>
+        </w:rPr>
+        <w:t>tamano_primera</w:t>
+      </w:r>
+      <w:proofErr w:type="spellEnd"/>
+      <w:r>
+        <w:rPr>
+          <w:sz w:val="24"/>
+          <w:lang w:val="es-CO"/>
+        </w:rPr>
+        <w:t xml:space="preserve">, </w:t>
+      </w:r>
+      <w:proofErr w:type="spellStart"/>
+      <w:r>
+        <w:rPr>
+          <w:sz w:val="24"/>
+          <w:lang w:val="es-CO"/>
+        </w:rPr>
+        <w:t>int</w:t>
+      </w:r>
+      <w:proofErr w:type="spellEnd"/>
+      <w:r>
+        <w:rPr>
+          <w:sz w:val="24"/>
+          <w:lang w:val="es-CO"/>
+        </w:rPr>
+        <w:t xml:space="preserve"> </w:t>
+      </w:r>
+      <w:proofErr w:type="spellStart"/>
+      <w:r>
+        <w:rPr>
+          <w:sz w:val="24"/>
+          <w:lang w:val="es-CO"/>
+        </w:rPr>
+        <w:t>tamano_segunda</w:t>
+      </w:r>
+      <w:proofErr w:type="spellEnd"/>
+      <w:r>
+        <w:rPr>
+          <w:sz w:val="24"/>
+          <w:lang w:val="es-CO"/>
+        </w:rPr>
+        <w:t>) {</w:t>
+      </w:r>
+    </w:p>
+    <w:p>
+      <w:pPr>
+        <w:tabs>
+          <w:tab w:val="left" w:pos="1641"/>
+        </w:tabs>
+        <w:spacing w:before="14" w:line="252" w:lineRule="auto"/>
+        <w:ind w:left="1280" w:right="118"/>
+        <w:rPr>
+          <w:sz w:val="24"/>
+          <w:lang w:val="es-CO"/>
+        </w:rPr>
+      </w:pPr>
+      <w:r>
+        <w:rPr>
+          <w:sz w:val="24"/>
+          <w:lang w:val="es-CO"/>
+        </w:rPr>
+        <w:t xml:space="preserve">    // Verificar que la posición dada esté dentro de los límites de la segunda matriz</w:t>
+      </w:r>
+    </w:p>
+    <w:p>
+      <w:pPr>
+        <w:tabs>
+          <w:tab w:val="left" w:pos="1641"/>
+        </w:tabs>
+        <w:spacing w:before="14" w:line="252" w:lineRule="auto"/>
+        <w:ind w:left="1280" w:right="118"/>
+        <w:rPr>
+          <w:sz w:val="24"/>
+          <w:lang w:val="es-CO"/>
+        </w:rPr>
+      </w:pPr>
+      <w:r>
+        <w:rPr>
+          <w:sz w:val="24"/>
+          <w:lang w:val="es-CO"/>
+        </w:rPr>
+        <w:t xml:space="preserve">    </w:t>
+      </w:r>
+      <w:proofErr w:type="spellStart"/>
+      <w:r>
+        <w:rPr>
+          <w:sz w:val="24"/>
+          <w:lang w:val="es-CO"/>
+        </w:rPr>
+        <w:t>if</w:t>
+      </w:r>
+      <w:proofErr w:type="spellEnd"/>
+      <w:r>
+        <w:rPr>
+          <w:sz w:val="24"/>
+          <w:lang w:val="es-CO"/>
+        </w:rPr>
+        <w:t xml:space="preserve"> (fila &gt;= 0 </w:t>
+      </w:r>
+      <w:r>
+        <w:rPr>
+          <w:sz w:val="24"/>
+          <w:lang w:val="es-CO"/>
+        </w:rPr>
+        <w:t>&amp;&amp;</w:t>
+      </w:r>
+      <w:r>
+        <w:rPr>
+          <w:sz w:val="24"/>
+          <w:lang w:val="es-CO"/>
+        </w:rPr>
+        <w:t xml:space="preserve"> columna &gt;= 0 &amp;&amp; fila &lt; </w:t>
+      </w:r>
+      <w:proofErr w:type="spellStart"/>
+      <w:r>
+        <w:rPr>
+          <w:sz w:val="24"/>
+          <w:lang w:val="es-CO"/>
+        </w:rPr>
+        <w:t>tamano_segunda</w:t>
+      </w:r>
+      <w:proofErr w:type="spellEnd"/>
+      <w:r>
+        <w:rPr>
+          <w:sz w:val="24"/>
+          <w:lang w:val="es-CO"/>
+        </w:rPr>
+        <w:t xml:space="preserve"> &amp;&amp; columna &lt; </w:t>
+      </w:r>
+      <w:proofErr w:type="spellStart"/>
+      <w:r>
+        <w:rPr>
+          <w:sz w:val="24"/>
+          <w:lang w:val="es-CO"/>
+        </w:rPr>
+        <w:t>tamano_segunda</w:t>
+      </w:r>
+      <w:proofErr w:type="spellEnd"/>
+      <w:r>
+        <w:rPr>
+          <w:sz w:val="24"/>
+          <w:lang w:val="es-CO"/>
+        </w:rPr>
+        <w:t>) {</w:t>
+      </w:r>
+    </w:p>
+    <w:p>
+      <w:pPr>
+        <w:tabs>
+          <w:tab w:val="left" w:pos="1641"/>
+        </w:tabs>
+        <w:spacing w:before="14" w:line="252" w:lineRule="auto"/>
+        <w:ind w:left="1280" w:right="118"/>
+        <w:rPr>
+          <w:sz w:val="24"/>
+          <w:lang w:val="es-CO"/>
+        </w:rPr>
+      </w:pPr>
+      <w:r>
+        <w:rPr>
+          <w:sz w:val="24"/>
+          <w:lang w:val="es-CO"/>
+        </w:rPr>
+        <w:t xml:space="preserve">        </w:t>
+      </w:r>
+      <w:proofErr w:type="spellStart"/>
+      <w:r>
+        <w:rPr>
+          <w:sz w:val="24"/>
+          <w:lang w:val="es-CO"/>
+        </w:rPr>
+        <w:t>return</w:t>
+      </w:r>
+      <w:proofErr w:type="spellEnd"/>
+      <w:r>
+        <w:rPr>
+          <w:sz w:val="24"/>
+          <w:lang w:val="es-CO"/>
+        </w:rPr>
+        <w:t xml:space="preserve"> true; // La posición dada en la primera matriz es compatible con la segunda matriz</w:t>
+      </w:r>
+    </w:p>
+    <w:p>
+      <w:pPr>
+        <w:tabs>
+          <w:tab w:val="left" w:pos="1641"/>
+        </w:tabs>
+        <w:spacing w:before="14" w:line="252" w:lineRule="auto"/>
+        <w:ind w:left="1280" w:right="118"/>
+        <w:rPr>
+          <w:sz w:val="24"/>
+          <w:lang w:val="es-CO"/>
+        </w:rPr>
+      </w:pPr>
+      <w:r>
+        <w:rPr>
+          <w:sz w:val="24"/>
+          <w:lang w:val="es-CO"/>
+        </w:rPr>
+        <w:t xml:space="preserve">    }</w:t>
+      </w:r>
+    </w:p>
+    <w:p>
+      <w:pPr>
+        <w:tabs>
+          <w:tab w:val="left" w:pos="1641"/>
+        </w:tabs>
+        <w:spacing w:before="14" w:line="252" w:lineRule="auto"/>
+        <w:ind w:left="1280" w:right="118"/>
+        <w:rPr>
+          <w:sz w:val="24"/>
+          <w:lang w:val="es-CO"/>
+        </w:rPr>
+      </w:pPr>
+      <w:r>
+        <w:rPr>
+          <w:sz w:val="24"/>
+          <w:lang w:val="es-CO"/>
+        </w:rPr>
+        <w:t xml:space="preserve">    </w:t>
+      </w:r>
+      <w:proofErr w:type="spellStart"/>
+      <w:r>
+        <w:rPr>
+          <w:sz w:val="24"/>
+          <w:lang w:val="es-CO"/>
+        </w:rPr>
+        <w:t>return</w:t>
+      </w:r>
+      <w:proofErr w:type="spellEnd"/>
+      <w:r>
+        <w:rPr>
+          <w:sz w:val="24"/>
+          <w:lang w:val="es-CO"/>
+        </w:rPr>
+        <w:t xml:space="preserve"> false; // La posición dada no es compatible con la segunda matriz</w:t>
+      </w:r>
+    </w:p>
+    <w:p>
+      <w:pPr>
+        <w:tabs>
+          <w:tab w:val="left" w:pos="1641"/>
+        </w:tabs>
+        <w:spacing w:before="14" w:line="252" w:lineRule="auto"/>
+        <w:ind w:left="1280" w:right="118"/>
+        <w:rPr>
+          <w:sz w:val="24"/>
+          <w:lang w:val="es-CO"/>
+        </w:rPr>
+      </w:pPr>
+      <w:r>
+        <w:rPr>
+          <w:sz w:val="24"/>
+          <w:lang w:val="es-CO"/>
+        </w:rPr>
+        <w:t>}</w:t>
+      </w:r>
+    </w:p>
+    <w:p>
+      <w:pPr>
+        <w:tabs>
+          <w:tab w:val="left" w:pos="1641"/>
+        </w:tabs>
+        <w:spacing w:before="14" w:line="252" w:lineRule="auto"/>
+        <w:ind w:left="1280" w:right="118"/>
+        <w:rPr>
+          <w:sz w:val="24"/>
+          <w:lang w:val="es-CO"/>
+        </w:rPr>
+      </w:pPr>
+    </w:p>
+    <w:p>
+      <w:pPr>
+        <w:tabs>
+          <w:tab w:val="left" w:pos="1641"/>
+        </w:tabs>
+        <w:spacing w:before="14" w:line="252" w:lineRule="auto"/>
+        <w:ind w:left="1280" w:right="118"/>
+        <w:rPr>
+          <w:sz w:val="24"/>
+          <w:lang w:val="es-CO"/>
+        </w:rPr>
+      </w:pPr>
+      <w:r>
+        <w:rPr>
+          <w:sz w:val="24"/>
+          <w:lang w:val="es-CO"/>
+        </w:rPr>
+        <w:t xml:space="preserve">Ya que solo con ponerle un condicional de que si la </w:t>
+      </w:r>
+      <w:proofErr w:type="spellStart"/>
+      <w:r>
+        <w:rPr>
+          <w:sz w:val="24"/>
+          <w:lang w:val="es-CO"/>
+        </w:rPr>
+        <w:t>fila_siguiente</w:t>
+      </w:r>
+      <w:proofErr w:type="spellEnd"/>
+      <w:r>
+        <w:rPr>
+          <w:sz w:val="24"/>
+          <w:lang w:val="es-CO"/>
+        </w:rPr>
+        <w:t xml:space="preserve"> o </w:t>
+      </w:r>
+      <w:proofErr w:type="spellStart"/>
+      <w:r>
+        <w:rPr>
+          <w:sz w:val="24"/>
+          <w:lang w:val="es-CO"/>
+        </w:rPr>
+        <w:t>columna_siguiente</w:t>
+      </w:r>
+      <w:proofErr w:type="spellEnd"/>
+      <w:r>
+        <w:rPr>
+          <w:sz w:val="24"/>
+          <w:lang w:val="es-CO"/>
+        </w:rPr>
+        <w:t xml:space="preserve"> es menor a 0 </w:t>
+      </w:r>
+      <w:r>
+        <w:rPr>
+          <w:sz w:val="24"/>
+          <w:lang w:val="es-CO"/>
+        </w:rPr>
+        <w:br/>
+        <w:t>((fila siguiente&lt;</w:t>
+      </w:r>
+      <w:proofErr w:type="gramStart"/>
+      <w:r>
+        <w:rPr>
+          <w:sz w:val="24"/>
+          <w:lang w:val="es-CO"/>
+        </w:rPr>
+        <w:t>0)|</w:t>
+      </w:r>
+      <w:proofErr w:type="gramEnd"/>
+      <w:r>
+        <w:rPr>
+          <w:sz w:val="24"/>
+          <w:lang w:val="es-CO"/>
+        </w:rPr>
+        <w:t>|(</w:t>
+      </w:r>
+      <w:proofErr w:type="spellStart"/>
+      <w:r>
+        <w:rPr>
+          <w:sz w:val="24"/>
+          <w:lang w:val="es-CO"/>
+        </w:rPr>
+        <w:t>columna_siguiente</w:t>
+      </w:r>
+      <w:proofErr w:type="spellEnd"/>
+      <w:r>
+        <w:rPr>
+          <w:sz w:val="24"/>
+          <w:lang w:val="es-CO"/>
+        </w:rPr>
+        <w:t xml:space="preserve">&lt;0)), esto quiere decir que se sale de los </w:t>
+      </w:r>
+      <w:proofErr w:type="spellStart"/>
+      <w:r>
+        <w:rPr>
+          <w:sz w:val="24"/>
+          <w:lang w:val="es-CO"/>
+        </w:rPr>
+        <w:t>limites</w:t>
+      </w:r>
+      <w:proofErr w:type="spellEnd"/>
+      <w:r>
+        <w:rPr>
+          <w:sz w:val="24"/>
+          <w:lang w:val="es-CO"/>
+        </w:rPr>
+        <w:t>.</w:t>
       </w:r>
       <w:r>
         <w:rPr>

</xml_diff>

<commit_message>
Se agrega rotacion de los diferentes estados de las estructuras en el archivo word: Desafio1
</commit_message>
<xml_diff>
--- a/Desafio 1.docx
+++ b/Desafio 1.docx
@@ -221,7 +221,6 @@
               </w:rPr>
               <w:t xml:space="preserve"> </w:t>
             </w:r>
-            <w:proofErr w:type="gramStart"/>
             <w:r>
               <w:rPr>
                 <w:b/>
@@ -230,7 +229,6 @@
               </w:rPr>
               <w:t>Marzo</w:t>
             </w:r>
-            <w:proofErr w:type="gramEnd"/>
             <w:r>
               <w:rPr>
                 <w:b/>
@@ -5006,19 +5004,11 @@
         </w:rPr>
         <w:t xml:space="preserve"> </w:t>
       </w:r>
-      <w:proofErr w:type="gramStart"/>
-      <w:r>
-        <w:rPr>
-          <w:w w:val="95"/>
-        </w:rPr>
-        <w:t>X(</w:t>
-      </w:r>
-      <w:proofErr w:type="gramEnd"/>
-      <w:r>
-        <w:rPr>
-          <w:w w:val="95"/>
-        </w:rPr>
-        <w:t>5,</w:t>
+      <w:r>
+        <w:rPr>
+          <w:w w:val="95"/>
+        </w:rPr>
+        <w:t>X(5,</w:t>
       </w:r>
       <w:r>
         <w:rPr>
@@ -5459,23 +5449,7 @@
           <w:w w:val="95"/>
           <w:sz w:val="24"/>
         </w:rPr>
-        <w:t xml:space="preserve">diferentes estructuras alineadas. Por ejemplo, una posible entrada K a </w:t>
-      </w:r>
-      <w:proofErr w:type="gramStart"/>
-      <w:r>
-        <w:rPr>
-          <w:w w:val="95"/>
-          <w:sz w:val="24"/>
-        </w:rPr>
-        <w:t>X(</w:t>
-      </w:r>
-      <w:proofErr w:type="gramEnd"/>
-      <w:r>
-        <w:rPr>
-          <w:w w:val="95"/>
-          <w:sz w:val="24"/>
-        </w:rPr>
-        <w:t>5, 7, 5, 9)</w:t>
+        <w:t>diferentes estructuras alineadas. Por ejemplo, una posible entrada K a X(5, 7, 5, 9)</w:t>
       </w:r>
       <w:r>
         <w:rPr>
@@ -11528,23 +11502,13 @@
         </w:rPr>
         <w:t xml:space="preserve">Se deben hacer </w:t>
       </w:r>
-      <w:proofErr w:type="spellStart"/>
       <w:r>
         <w:rPr>
           <w:i/>
           <w:w w:val="95"/>
           <w:sz w:val="24"/>
         </w:rPr>
-        <w:t>commits</w:t>
-      </w:r>
-      <w:proofErr w:type="spellEnd"/>
-      <w:r>
-        <w:rPr>
-          <w:i/>
-          <w:w w:val="95"/>
-          <w:sz w:val="24"/>
-        </w:rPr>
-        <w:t xml:space="preserve"> </w:t>
+        <w:t xml:space="preserve">commits </w:t>
       </w:r>
       <w:r>
         <w:rPr>
@@ -11746,21 +11710,12 @@
         </w:rPr>
         <w:t xml:space="preserve">Se debe adjuntar un enlace de </w:t>
       </w:r>
-      <w:proofErr w:type="spellStart"/>
       <w:r>
         <w:rPr>
           <w:i/>
           <w:sz w:val="24"/>
         </w:rPr>
-        <w:t>youtube</w:t>
-      </w:r>
-      <w:proofErr w:type="spellEnd"/>
-      <w:r>
-        <w:rPr>
-          <w:i/>
-          <w:sz w:val="24"/>
-        </w:rPr>
-        <w:t xml:space="preserve"> </w:t>
+        <w:t xml:space="preserve">youtube </w:t>
       </w:r>
       <w:r>
         <w:rPr>
@@ -14341,21 +14296,7 @@
         <w:rPr>
           <w:sz w:val="24"/>
         </w:rPr>
-        <w:t xml:space="preserve"> 2 bucles </w:t>
-      </w:r>
-      <w:proofErr w:type="spellStart"/>
-      <w:r>
-        <w:rPr>
-          <w:sz w:val="24"/>
-        </w:rPr>
-        <w:t>for</w:t>
-      </w:r>
-      <w:proofErr w:type="spellEnd"/>
-      <w:r>
-        <w:rPr>
-          <w:sz w:val="24"/>
-        </w:rPr>
-        <w:t>, en la cual rellen</w:t>
+        <w:t xml:space="preserve"> 2 bucles for, en la cual rellen</w:t>
       </w:r>
       <w:r>
         <w:rPr>
@@ -14386,29 +14327,14 @@
           <w:sz w:val="24"/>
         </w:rPr>
         <w:br/>
-        <w:t>posición central = [</w:t>
-      </w:r>
-      <w:proofErr w:type="spellStart"/>
-      <w:r>
-        <w:rPr>
-          <w:sz w:val="24"/>
-        </w:rPr>
-        <w:t>tama</w:t>
-      </w:r>
-      <w:r>
-        <w:rPr>
-          <w:sz w:val="24"/>
-          <w:lang w:val="es-CO"/>
-        </w:rPr>
-        <w:t>ño</w:t>
-      </w:r>
-      <w:proofErr w:type="spellEnd"/>
-      <w:r>
-        <w:rPr>
-          <w:sz w:val="24"/>
-          <w:lang w:val="es-CO"/>
-        </w:rPr>
-        <w:t xml:space="preserve"> de la matriz </w:t>
+        <w:t>posición central = [tama</w:t>
+      </w:r>
+      <w:r>
+        <w:rPr>
+          <w:sz w:val="24"/>
+          <w:lang w:val="es-CO"/>
+        </w:rPr>
+        <w:t xml:space="preserve">ño de la matriz </w:t>
       </w:r>
       <w:r>
         <w:rPr>
@@ -15185,23 +15111,7 @@
           <w:lang w:val="es-CO"/>
         </w:rPr>
         <w:br/>
-        <w:t xml:space="preserve">para esto implementamos una función de tipo </w:t>
-      </w:r>
-      <w:proofErr w:type="spellStart"/>
-      <w:r>
-        <w:rPr>
-          <w:sz w:val="24"/>
-          <w:lang w:val="es-CO"/>
-        </w:rPr>
-        <w:t>buleano</w:t>
-      </w:r>
-      <w:proofErr w:type="spellEnd"/>
-      <w:r>
-        <w:rPr>
-          <w:sz w:val="24"/>
-          <w:lang w:val="es-CO"/>
-        </w:rPr>
-        <w:t>, el cual nos permitirá ver si los limites son correctos:</w:t>
+        <w:t>para esto implementamos una función de tipo buleano, el cual nos permitirá ver si los limites son correctos:</w:t>
       </w:r>
       <w:r>
         <w:rPr>
@@ -15217,135 +15127,12 @@
         </w:rPr>
         <w:br/>
       </w:r>
-      <w:proofErr w:type="spellStart"/>
-      <w:r>
-        <w:rPr>
-          <w:sz w:val="24"/>
-          <w:lang w:val="es-CO"/>
-        </w:rPr>
-        <w:t>bool</w:t>
-      </w:r>
-      <w:proofErr w:type="spellEnd"/>
-      <w:r>
-        <w:rPr>
-          <w:sz w:val="24"/>
-          <w:lang w:val="es-CO"/>
-        </w:rPr>
-        <w:t xml:space="preserve"> </w:t>
-      </w:r>
-      <w:proofErr w:type="spellStart"/>
-      <w:proofErr w:type="gramStart"/>
-      <w:r>
-        <w:rPr>
-          <w:sz w:val="24"/>
-          <w:lang w:val="es-CO"/>
-        </w:rPr>
-        <w:t>esCompatible</w:t>
-      </w:r>
-      <w:proofErr w:type="spellEnd"/>
-      <w:r>
-        <w:rPr>
-          <w:sz w:val="24"/>
-          <w:lang w:val="es-CO"/>
-        </w:rPr>
-        <w:t>(</w:t>
-      </w:r>
-      <w:proofErr w:type="spellStart"/>
-      <w:proofErr w:type="gramEnd"/>
-      <w:r>
-        <w:rPr>
-          <w:sz w:val="24"/>
-          <w:lang w:val="es-CO"/>
-        </w:rPr>
-        <w:t>int</w:t>
-      </w:r>
-      <w:proofErr w:type="spellEnd"/>
-      <w:r>
-        <w:rPr>
-          <w:sz w:val="24"/>
-          <w:lang w:val="es-CO"/>
-        </w:rPr>
-        <w:t xml:space="preserve"> fila, </w:t>
-      </w:r>
-      <w:proofErr w:type="spellStart"/>
-      <w:r>
-        <w:rPr>
-          <w:sz w:val="24"/>
-          <w:lang w:val="es-CO"/>
-        </w:rPr>
-        <w:t>int</w:t>
-      </w:r>
-      <w:proofErr w:type="spellEnd"/>
-      <w:r>
-        <w:rPr>
-          <w:sz w:val="24"/>
-          <w:lang w:val="es-CO"/>
-        </w:rPr>
-        <w:t xml:space="preserve"> columna, </w:t>
-      </w:r>
-      <w:proofErr w:type="spellStart"/>
-      <w:r>
-        <w:rPr>
-          <w:sz w:val="24"/>
-          <w:lang w:val="es-CO"/>
-        </w:rPr>
-        <w:t>int</w:t>
-      </w:r>
-      <w:proofErr w:type="spellEnd"/>
-      <w:r>
-        <w:rPr>
-          <w:sz w:val="24"/>
-          <w:lang w:val="es-CO"/>
-        </w:rPr>
-        <w:t xml:space="preserve"> </w:t>
-      </w:r>
-      <w:proofErr w:type="spellStart"/>
-      <w:r>
-        <w:rPr>
-          <w:sz w:val="24"/>
-          <w:lang w:val="es-CO"/>
-        </w:rPr>
-        <w:t>tamano_primera</w:t>
-      </w:r>
-      <w:proofErr w:type="spellEnd"/>
-      <w:r>
-        <w:rPr>
-          <w:sz w:val="24"/>
-          <w:lang w:val="es-CO"/>
-        </w:rPr>
-        <w:t xml:space="preserve">, </w:t>
-      </w:r>
-      <w:proofErr w:type="spellStart"/>
-      <w:r>
-        <w:rPr>
-          <w:sz w:val="24"/>
-          <w:lang w:val="es-CO"/>
-        </w:rPr>
-        <w:t>int</w:t>
-      </w:r>
-      <w:proofErr w:type="spellEnd"/>
-      <w:r>
-        <w:rPr>
-          <w:sz w:val="24"/>
-          <w:lang w:val="es-CO"/>
-        </w:rPr>
-        <w:t xml:space="preserve"> </w:t>
-      </w:r>
-      <w:proofErr w:type="spellStart"/>
-      <w:r>
-        <w:rPr>
-          <w:sz w:val="24"/>
-          <w:lang w:val="es-CO"/>
-        </w:rPr>
-        <w:t>tamano_segunda</w:t>
-      </w:r>
-      <w:proofErr w:type="spellEnd"/>
-      <w:r>
-        <w:rPr>
-          <w:sz w:val="24"/>
-          <w:lang w:val="es-CO"/>
-        </w:rPr>
-        <w:t>) {</w:t>
+      <w:r>
+        <w:rPr>
+          <w:sz w:val="24"/>
+          <w:lang w:val="es-CO"/>
+        </w:rPr>
+        <w:t>bool esCompatible(int fila, int columna, int tamano_primera, int tamano_segunda) {</w:t>
       </w:r>
     </w:p>
     <w:p>
@@ -15385,23 +15172,7 @@
           <w:sz w:val="24"/>
           <w:lang w:val="es-CO"/>
         </w:rPr>
-        <w:t xml:space="preserve">    </w:t>
-      </w:r>
-      <w:proofErr w:type="spellStart"/>
-      <w:r>
-        <w:rPr>
-          <w:sz w:val="24"/>
-          <w:lang w:val="es-CO"/>
-        </w:rPr>
-        <w:t>if</w:t>
-      </w:r>
-      <w:proofErr w:type="spellEnd"/>
-      <w:r>
-        <w:rPr>
-          <w:sz w:val="24"/>
-          <w:lang w:val="es-CO"/>
-        </w:rPr>
-        <w:t xml:space="preserve"> (fila &gt;= 0 </w:t>
+        <w:t xml:space="preserve">    if (fila &gt;= 0 </w:t>
       </w:r>
       <w:r>
         <w:rPr>
@@ -15415,39 +15186,7 @@
           <w:sz w:val="24"/>
           <w:lang w:val="es-CO"/>
         </w:rPr>
-        <w:t xml:space="preserve"> columna &gt;= 0 &amp;&amp; fila &lt; </w:t>
-      </w:r>
-      <w:proofErr w:type="spellStart"/>
-      <w:r>
-        <w:rPr>
-          <w:sz w:val="24"/>
-          <w:lang w:val="es-CO"/>
-        </w:rPr>
-        <w:t>tamano_segunda</w:t>
-      </w:r>
-      <w:proofErr w:type="spellEnd"/>
-      <w:r>
-        <w:rPr>
-          <w:sz w:val="24"/>
-          <w:lang w:val="es-CO"/>
-        </w:rPr>
-        <w:t xml:space="preserve"> &amp;&amp; columna &lt; </w:t>
-      </w:r>
-      <w:proofErr w:type="spellStart"/>
-      <w:r>
-        <w:rPr>
-          <w:sz w:val="24"/>
-          <w:lang w:val="es-CO"/>
-        </w:rPr>
-        <w:t>tamano_segunda</w:t>
-      </w:r>
-      <w:proofErr w:type="spellEnd"/>
-      <w:r>
-        <w:rPr>
-          <w:sz w:val="24"/>
-          <w:lang w:val="es-CO"/>
-        </w:rPr>
-        <w:t>) {</w:t>
+        <w:t xml:space="preserve"> columna &gt;= 0 &amp;&amp; fila &lt; tamano_segunda &amp;&amp; columna &lt; tamano_segunda) {</w:t>
       </w:r>
     </w:p>
     <w:p>
@@ -15467,23 +15206,7 @@
           <w:sz w:val="24"/>
           <w:lang w:val="es-CO"/>
         </w:rPr>
-        <w:t xml:space="preserve">        </w:t>
-      </w:r>
-      <w:proofErr w:type="spellStart"/>
-      <w:r>
-        <w:rPr>
-          <w:sz w:val="24"/>
-          <w:lang w:val="es-CO"/>
-        </w:rPr>
-        <w:t>return</w:t>
-      </w:r>
-      <w:proofErr w:type="spellEnd"/>
-      <w:r>
-        <w:rPr>
-          <w:sz w:val="24"/>
-          <w:lang w:val="es-CO"/>
-        </w:rPr>
-        <w:t xml:space="preserve"> true; // La posición dada en la primera matriz es compatible con la segunda matriz</w:t>
+        <w:t xml:space="preserve">        return true; // La posición dada en la primera matriz es compatible con la segunda matriz</w:t>
       </w:r>
     </w:p>
     <w:p>
@@ -15523,23 +15246,7 @@
           <w:sz w:val="24"/>
           <w:lang w:val="es-CO"/>
         </w:rPr>
-        <w:t xml:space="preserve">    </w:t>
-      </w:r>
-      <w:proofErr w:type="spellStart"/>
-      <w:r>
-        <w:rPr>
-          <w:sz w:val="24"/>
-          <w:lang w:val="es-CO"/>
-        </w:rPr>
-        <w:t>return</w:t>
-      </w:r>
-      <w:proofErr w:type="spellEnd"/>
-      <w:r>
-        <w:rPr>
-          <w:sz w:val="24"/>
-          <w:lang w:val="es-CO"/>
-        </w:rPr>
-        <w:t xml:space="preserve"> false; // La posición dada no es compatible con la segunda matriz</w:t>
+        <w:t xml:space="preserve">    return false; // La posición dada no es compatible con la segunda matriz</w:t>
       </w:r>
     </w:p>
     <w:p>
@@ -15732,93 +15439,14 @@
           <w:lang w:val="es-CO"/>
         </w:rPr>
         <w:br/>
-      </w:r>
-      <w:proofErr w:type="spellStart"/>
-      <w:r>
-        <w:rPr>
-          <w:sz w:val="24"/>
-          <w:lang w:val="es-CO"/>
-        </w:rPr>
-        <w:t>fila_segunda</w:t>
-      </w:r>
-      <w:proofErr w:type="spellEnd"/>
-      <w:r>
-        <w:rPr>
-          <w:sz w:val="24"/>
-          <w:lang w:val="es-CO"/>
-        </w:rPr>
-        <w:t xml:space="preserve">= </w:t>
-      </w:r>
-      <w:proofErr w:type="spellStart"/>
-      <w:r>
-        <w:rPr>
-          <w:sz w:val="24"/>
-          <w:lang w:val="es-CO"/>
-        </w:rPr>
-        <w:t>fila_p</w:t>
-      </w:r>
-      <w:r>
-        <w:rPr>
-          <w:sz w:val="24"/>
-          <w:lang w:val="es-CO"/>
-        </w:rPr>
-        <w:t>rimera</w:t>
-      </w:r>
-      <w:proofErr w:type="spellEnd"/>
-      <w:r>
-        <w:rPr>
-          <w:sz w:val="24"/>
-          <w:lang w:val="es-CO"/>
-        </w:rPr>
-        <w:t xml:space="preserve"> + (</w:t>
-      </w:r>
-      <w:proofErr w:type="spellStart"/>
-      <w:r>
-        <w:rPr>
-          <w:sz w:val="24"/>
-          <w:lang w:val="es-CO"/>
-        </w:rPr>
-        <w:t>tamaño_segunda</w:t>
-      </w:r>
-      <w:proofErr w:type="spellEnd"/>
-      <w:r>
-        <w:rPr>
-          <w:sz w:val="24"/>
-          <w:lang w:val="es-CO"/>
-        </w:rPr>
-        <w:t xml:space="preserve"> – </w:t>
-      </w:r>
-      <w:proofErr w:type="spellStart"/>
-      <w:r>
-        <w:rPr>
-          <w:sz w:val="24"/>
-          <w:lang w:val="es-CO"/>
-        </w:rPr>
-        <w:t>tamaño_</w:t>
-      </w:r>
-      <w:proofErr w:type="gramStart"/>
-      <w:r>
-        <w:rPr>
-          <w:sz w:val="24"/>
-          <w:lang w:val="es-CO"/>
-        </w:rPr>
-        <w:t>primera</w:t>
-      </w:r>
-      <w:proofErr w:type="spellEnd"/>
-      <w:r>
-        <w:rPr>
-          <w:sz w:val="24"/>
-          <w:lang w:val="es-CO"/>
-        </w:rPr>
-        <w:t>)/</w:t>
-      </w:r>
-      <w:proofErr w:type="gramEnd"/>
-      <w:r>
-        <w:rPr>
-          <w:sz w:val="24"/>
-          <w:lang w:val="es-CO"/>
-        </w:rPr>
-        <w:t>2.</w:t>
+        <w:t>fila_segunda= fila_p</w:t>
+      </w:r>
+      <w:r>
+        <w:rPr>
+          <w:sz w:val="24"/>
+          <w:lang w:val="es-CO"/>
+        </w:rPr>
+        <w:t>rimera + (tamaño_segunda – tamaño_primera)/2.</w:t>
       </w:r>
       <w:r>
         <w:rPr>
@@ -15833,70 +15461,7 @@
           <w:lang w:val="es-CO"/>
         </w:rPr>
         <w:br/>
-      </w:r>
-      <w:proofErr w:type="spellStart"/>
-      <w:r>
-        <w:rPr>
-          <w:sz w:val="24"/>
-          <w:lang w:val="es-CO"/>
-        </w:rPr>
-        <w:t>columna_segunda</w:t>
-      </w:r>
-      <w:proofErr w:type="spellEnd"/>
-      <w:r>
-        <w:rPr>
-          <w:sz w:val="24"/>
-          <w:lang w:val="es-CO"/>
-        </w:rPr>
-        <w:t xml:space="preserve">= </w:t>
-      </w:r>
-      <w:proofErr w:type="spellStart"/>
-      <w:r>
-        <w:rPr>
-          <w:sz w:val="24"/>
-          <w:lang w:val="es-CO"/>
-        </w:rPr>
-        <w:t>columna_primera</w:t>
-      </w:r>
-      <w:proofErr w:type="spellEnd"/>
-      <w:r>
-        <w:rPr>
-          <w:sz w:val="24"/>
-          <w:lang w:val="es-CO"/>
-        </w:rPr>
-        <w:t xml:space="preserve"> + (</w:t>
-      </w:r>
-      <w:proofErr w:type="spellStart"/>
-      <w:r>
-        <w:rPr>
-          <w:sz w:val="24"/>
-          <w:lang w:val="es-CO"/>
-        </w:rPr>
-        <w:t>tamaño_segunda</w:t>
-      </w:r>
-      <w:proofErr w:type="spellEnd"/>
-      <w:r>
-        <w:rPr>
-          <w:sz w:val="24"/>
-          <w:lang w:val="es-CO"/>
-        </w:rPr>
-        <w:t xml:space="preserve"> – </w:t>
-      </w:r>
-      <w:proofErr w:type="spellStart"/>
-      <w:r>
-        <w:rPr>
-          <w:sz w:val="24"/>
-          <w:lang w:val="es-CO"/>
-        </w:rPr>
-        <w:t>tamaño_primera</w:t>
-      </w:r>
-      <w:proofErr w:type="spellEnd"/>
-      <w:r>
-        <w:rPr>
-          <w:sz w:val="24"/>
-          <w:lang w:val="es-CO"/>
-        </w:rPr>
-        <w:t>)/2.</w:t>
+        <w:t>columna_segunda= columna_primera + (tamaño_segunda – tamaño_primera)/2.</w:t>
       </w:r>
       <w:r>
         <w:rPr>
@@ -16294,86 +15859,7 @@
           <w:lang w:val="es-CO"/>
         </w:rPr>
         <w:br/>
-      </w:r>
-      <w:proofErr w:type="spellStart"/>
-      <w:r>
-        <w:rPr>
-          <w:sz w:val="24"/>
-          <w:lang w:val="es-CO"/>
-        </w:rPr>
-        <w:t>fila_segunda</w:t>
-      </w:r>
-      <w:proofErr w:type="spellEnd"/>
-      <w:r>
-        <w:rPr>
-          <w:sz w:val="24"/>
-          <w:lang w:val="es-CO"/>
-        </w:rPr>
-        <w:t>= (</w:t>
-      </w:r>
-      <w:proofErr w:type="spellStart"/>
-      <w:r>
-        <w:rPr>
-          <w:sz w:val="24"/>
-          <w:lang w:val="es-CO"/>
-        </w:rPr>
-        <w:t>fila_primera</w:t>
-      </w:r>
-      <w:proofErr w:type="spellEnd"/>
-      <w:r>
-        <w:rPr>
-          <w:sz w:val="24"/>
-          <w:lang w:val="es-CO"/>
-        </w:rPr>
-        <w:t xml:space="preserve"> – (</w:t>
-      </w:r>
-      <w:proofErr w:type="spellStart"/>
-      <w:r>
-        <w:rPr>
-          <w:sz w:val="24"/>
-          <w:lang w:val="es-CO"/>
-        </w:rPr>
-        <w:t>tamaño_primera</w:t>
-      </w:r>
-      <w:proofErr w:type="spellEnd"/>
-      <w:r>
-        <w:rPr>
-          <w:sz w:val="24"/>
-          <w:lang w:val="es-CO"/>
-        </w:rPr>
-        <w:t xml:space="preserve"> – </w:t>
-      </w:r>
-      <w:proofErr w:type="spellStart"/>
-      <w:r>
-        <w:rPr>
-          <w:sz w:val="24"/>
-          <w:lang w:val="es-CO"/>
-        </w:rPr>
-        <w:t>tamaño_</w:t>
-      </w:r>
-      <w:proofErr w:type="gramStart"/>
-      <w:r>
-        <w:rPr>
-          <w:sz w:val="24"/>
-          <w:lang w:val="es-CO"/>
-        </w:rPr>
-        <w:t>segunda</w:t>
-      </w:r>
-      <w:proofErr w:type="spellEnd"/>
-      <w:r>
-        <w:rPr>
-          <w:sz w:val="24"/>
-          <w:lang w:val="es-CO"/>
-        </w:rPr>
-        <w:t>)/</w:t>
-      </w:r>
-      <w:proofErr w:type="gramEnd"/>
-      <w:r>
-        <w:rPr>
-          <w:sz w:val="24"/>
-          <w:lang w:val="es-CO"/>
-        </w:rPr>
-        <w:t>2)</w:t>
+        <w:t>fila_segunda= (fila_primera – (tamaño_primera – tamaño_segunda)/2)</w:t>
       </w:r>
       <w:r>
         <w:rPr>
@@ -16388,70 +15874,7 @@
           <w:lang w:val="es-CO"/>
         </w:rPr>
         <w:br/>
-      </w:r>
-      <w:proofErr w:type="spellStart"/>
-      <w:r>
-        <w:rPr>
-          <w:sz w:val="24"/>
-          <w:lang w:val="es-CO"/>
-        </w:rPr>
-        <w:t>columna_segunda</w:t>
-      </w:r>
-      <w:proofErr w:type="spellEnd"/>
-      <w:r>
-        <w:rPr>
-          <w:sz w:val="24"/>
-          <w:lang w:val="es-CO"/>
-        </w:rPr>
-        <w:t>= (</w:t>
-      </w:r>
-      <w:proofErr w:type="spellStart"/>
-      <w:r>
-        <w:rPr>
-          <w:sz w:val="24"/>
-          <w:lang w:val="es-CO"/>
-        </w:rPr>
-        <w:t>columna_primera</w:t>
-      </w:r>
-      <w:proofErr w:type="spellEnd"/>
-      <w:r>
-        <w:rPr>
-          <w:sz w:val="24"/>
-          <w:lang w:val="es-CO"/>
-        </w:rPr>
-        <w:t xml:space="preserve"> – (</w:t>
-      </w:r>
-      <w:proofErr w:type="spellStart"/>
-      <w:r>
-        <w:rPr>
-          <w:sz w:val="24"/>
-          <w:lang w:val="es-CO"/>
-        </w:rPr>
-        <w:t>tamaño_primera</w:t>
-      </w:r>
-      <w:proofErr w:type="spellEnd"/>
-      <w:r>
-        <w:rPr>
-          <w:sz w:val="24"/>
-          <w:lang w:val="es-CO"/>
-        </w:rPr>
-        <w:t xml:space="preserve"> – </w:t>
-      </w:r>
-      <w:proofErr w:type="spellStart"/>
-      <w:r>
-        <w:rPr>
-          <w:sz w:val="24"/>
-          <w:lang w:val="es-CO"/>
-        </w:rPr>
-        <w:t>tamaño_segunda</w:t>
-      </w:r>
-      <w:proofErr w:type="spellEnd"/>
-      <w:r>
-        <w:rPr>
-          <w:sz w:val="24"/>
-          <w:lang w:val="es-CO"/>
-        </w:rPr>
-        <w:t>)/2)</w:t>
+        <w:t>columna_segunda= (columna_primera – (tamaño_primera – tamaño_segunda)/2)</w:t>
       </w:r>
       <w:r>
         <w:rPr>
@@ -16756,135 +16179,12 @@
         </w:rPr>
         <w:br/>
       </w:r>
-      <w:proofErr w:type="spellStart"/>
-      <w:r>
-        <w:rPr>
-          <w:sz w:val="24"/>
-          <w:lang w:val="es-CO"/>
-        </w:rPr>
-        <w:t>bool</w:t>
-      </w:r>
-      <w:proofErr w:type="spellEnd"/>
-      <w:r>
-        <w:rPr>
-          <w:sz w:val="24"/>
-          <w:lang w:val="es-CO"/>
-        </w:rPr>
-        <w:t xml:space="preserve"> </w:t>
-      </w:r>
-      <w:proofErr w:type="spellStart"/>
-      <w:proofErr w:type="gramStart"/>
-      <w:r>
-        <w:rPr>
-          <w:sz w:val="24"/>
-          <w:lang w:val="es-CO"/>
-        </w:rPr>
-        <w:t>esCompatible</w:t>
-      </w:r>
-      <w:proofErr w:type="spellEnd"/>
-      <w:r>
-        <w:rPr>
-          <w:sz w:val="24"/>
-          <w:lang w:val="es-CO"/>
-        </w:rPr>
-        <w:t>(</w:t>
-      </w:r>
-      <w:proofErr w:type="spellStart"/>
-      <w:proofErr w:type="gramEnd"/>
-      <w:r>
-        <w:rPr>
-          <w:sz w:val="24"/>
-          <w:lang w:val="es-CO"/>
-        </w:rPr>
-        <w:t>int</w:t>
-      </w:r>
-      <w:proofErr w:type="spellEnd"/>
-      <w:r>
-        <w:rPr>
-          <w:sz w:val="24"/>
-          <w:lang w:val="es-CO"/>
-        </w:rPr>
-        <w:t xml:space="preserve"> fila, </w:t>
-      </w:r>
-      <w:proofErr w:type="spellStart"/>
-      <w:r>
-        <w:rPr>
-          <w:sz w:val="24"/>
-          <w:lang w:val="es-CO"/>
-        </w:rPr>
-        <w:t>int</w:t>
-      </w:r>
-      <w:proofErr w:type="spellEnd"/>
-      <w:r>
-        <w:rPr>
-          <w:sz w:val="24"/>
-          <w:lang w:val="es-CO"/>
-        </w:rPr>
-        <w:t xml:space="preserve"> columna, </w:t>
-      </w:r>
-      <w:proofErr w:type="spellStart"/>
-      <w:r>
-        <w:rPr>
-          <w:sz w:val="24"/>
-          <w:lang w:val="es-CO"/>
-        </w:rPr>
-        <w:t>int</w:t>
-      </w:r>
-      <w:proofErr w:type="spellEnd"/>
-      <w:r>
-        <w:rPr>
-          <w:sz w:val="24"/>
-          <w:lang w:val="es-CO"/>
-        </w:rPr>
-        <w:t xml:space="preserve"> </w:t>
-      </w:r>
-      <w:proofErr w:type="spellStart"/>
-      <w:r>
-        <w:rPr>
-          <w:sz w:val="24"/>
-          <w:lang w:val="es-CO"/>
-        </w:rPr>
-        <w:t>tamano_primera</w:t>
-      </w:r>
-      <w:proofErr w:type="spellEnd"/>
-      <w:r>
-        <w:rPr>
-          <w:sz w:val="24"/>
-          <w:lang w:val="es-CO"/>
-        </w:rPr>
-        <w:t xml:space="preserve">, </w:t>
-      </w:r>
-      <w:proofErr w:type="spellStart"/>
-      <w:r>
-        <w:rPr>
-          <w:sz w:val="24"/>
-          <w:lang w:val="es-CO"/>
-        </w:rPr>
-        <w:t>int</w:t>
-      </w:r>
-      <w:proofErr w:type="spellEnd"/>
-      <w:r>
-        <w:rPr>
-          <w:sz w:val="24"/>
-          <w:lang w:val="es-CO"/>
-        </w:rPr>
-        <w:t xml:space="preserve"> </w:t>
-      </w:r>
-      <w:proofErr w:type="spellStart"/>
-      <w:r>
-        <w:rPr>
-          <w:sz w:val="24"/>
-          <w:lang w:val="es-CO"/>
-        </w:rPr>
-        <w:t>tamano_segunda</w:t>
-      </w:r>
-      <w:proofErr w:type="spellEnd"/>
-      <w:r>
-        <w:rPr>
-          <w:sz w:val="24"/>
-          <w:lang w:val="es-CO"/>
-        </w:rPr>
-        <w:t>) {</w:t>
+      <w:r>
+        <w:rPr>
+          <w:sz w:val="24"/>
+          <w:lang w:val="es-CO"/>
+        </w:rPr>
+        <w:t>bool esCompatible(int fila, int columna, int tamano_primera, int tamano_segunda) {</w:t>
       </w:r>
     </w:p>
     <w:p>
@@ -16924,23 +16224,7 @@
           <w:sz w:val="24"/>
           <w:lang w:val="es-CO"/>
         </w:rPr>
-        <w:t xml:space="preserve">    </w:t>
-      </w:r>
-      <w:proofErr w:type="spellStart"/>
-      <w:r>
-        <w:rPr>
-          <w:sz w:val="24"/>
-          <w:lang w:val="es-CO"/>
-        </w:rPr>
-        <w:t>if</w:t>
-      </w:r>
-      <w:proofErr w:type="spellEnd"/>
-      <w:r>
-        <w:rPr>
-          <w:sz w:val="24"/>
-          <w:lang w:val="es-CO"/>
-        </w:rPr>
-        <w:t xml:space="preserve"> (fila &gt;= 0 </w:t>
+        <w:t xml:space="preserve">    if (fila &gt;= 0 </w:t>
       </w:r>
       <w:r>
         <w:rPr>
@@ -16954,39 +16238,7 @@
           <w:sz w:val="24"/>
           <w:lang w:val="es-CO"/>
         </w:rPr>
-        <w:t xml:space="preserve"> columna &gt;= 0 &amp;&amp; fila &lt; </w:t>
-      </w:r>
-      <w:proofErr w:type="spellStart"/>
-      <w:r>
-        <w:rPr>
-          <w:sz w:val="24"/>
-          <w:lang w:val="es-CO"/>
-        </w:rPr>
-        <w:t>tamano_segunda</w:t>
-      </w:r>
-      <w:proofErr w:type="spellEnd"/>
-      <w:r>
-        <w:rPr>
-          <w:sz w:val="24"/>
-          <w:lang w:val="es-CO"/>
-        </w:rPr>
-        <w:t xml:space="preserve"> &amp;&amp; columna &lt; </w:t>
-      </w:r>
-      <w:proofErr w:type="spellStart"/>
-      <w:r>
-        <w:rPr>
-          <w:sz w:val="24"/>
-          <w:lang w:val="es-CO"/>
-        </w:rPr>
-        <w:t>tamano_segunda</w:t>
-      </w:r>
-      <w:proofErr w:type="spellEnd"/>
-      <w:r>
-        <w:rPr>
-          <w:sz w:val="24"/>
-          <w:lang w:val="es-CO"/>
-        </w:rPr>
-        <w:t>) {</w:t>
+        <w:t xml:space="preserve"> columna &gt;= 0 &amp;&amp; fila &lt; tamano_segunda &amp;&amp; columna &lt; tamano_segunda) {</w:t>
       </w:r>
     </w:p>
     <w:p>
@@ -17006,23 +16258,7 @@
           <w:sz w:val="24"/>
           <w:lang w:val="es-CO"/>
         </w:rPr>
-        <w:t xml:space="preserve">        </w:t>
-      </w:r>
-      <w:proofErr w:type="spellStart"/>
-      <w:r>
-        <w:rPr>
-          <w:sz w:val="24"/>
-          <w:lang w:val="es-CO"/>
-        </w:rPr>
-        <w:t>return</w:t>
-      </w:r>
-      <w:proofErr w:type="spellEnd"/>
-      <w:r>
-        <w:rPr>
-          <w:sz w:val="24"/>
-          <w:lang w:val="es-CO"/>
-        </w:rPr>
-        <w:t xml:space="preserve"> true; // La posición dada en la primera matriz es compatible con la segunda matriz</w:t>
+        <w:t xml:space="preserve">        return true; // La posición dada en la primera matriz es compatible con la segunda matriz</w:t>
       </w:r>
     </w:p>
     <w:p>
@@ -17062,23 +16298,7 @@
           <w:sz w:val="24"/>
           <w:lang w:val="es-CO"/>
         </w:rPr>
-        <w:t xml:space="preserve">    </w:t>
-      </w:r>
-      <w:proofErr w:type="spellStart"/>
-      <w:r>
-        <w:rPr>
-          <w:sz w:val="24"/>
-          <w:lang w:val="es-CO"/>
-        </w:rPr>
-        <w:t>return</w:t>
-      </w:r>
-      <w:proofErr w:type="spellEnd"/>
-      <w:r>
-        <w:rPr>
-          <w:sz w:val="24"/>
-          <w:lang w:val="es-CO"/>
-        </w:rPr>
-        <w:t xml:space="preserve"> false; // La posición dada no es compatible con la segunda matriz</w:t>
+        <w:t xml:space="preserve">    return false; // La posición dada no es compatible con la segunda matriz</w:t>
       </w:r>
     </w:p>
     <w:p>
@@ -17131,39 +16351,7 @@
           <w:sz w:val="24"/>
           <w:lang w:val="es-CO"/>
         </w:rPr>
-        <w:t xml:space="preserve">Ya que solo con ponerle un condicional de que si la </w:t>
-      </w:r>
-      <w:proofErr w:type="spellStart"/>
-      <w:r>
-        <w:rPr>
-          <w:sz w:val="24"/>
-          <w:lang w:val="es-CO"/>
-        </w:rPr>
-        <w:t>fila_siguiente</w:t>
-      </w:r>
-      <w:proofErr w:type="spellEnd"/>
-      <w:r>
-        <w:rPr>
-          <w:sz w:val="24"/>
-          <w:lang w:val="es-CO"/>
-        </w:rPr>
-        <w:t xml:space="preserve"> o </w:t>
-      </w:r>
-      <w:proofErr w:type="spellStart"/>
-      <w:r>
-        <w:rPr>
-          <w:sz w:val="24"/>
-          <w:lang w:val="es-CO"/>
-        </w:rPr>
-        <w:t>columna_siguiente</w:t>
-      </w:r>
-      <w:proofErr w:type="spellEnd"/>
-      <w:r>
-        <w:rPr>
-          <w:sz w:val="24"/>
-          <w:lang w:val="es-CO"/>
-        </w:rPr>
-        <w:t xml:space="preserve"> es menor a 0 </w:t>
+        <w:t xml:space="preserve">Ya que solo con ponerle un condicional de que si la fila_siguiente o columna_siguiente es menor a 0 </w:t>
       </w:r>
       <w:r>
         <w:rPr>
@@ -17171,55 +16359,7 @@
           <w:lang w:val="es-CO"/>
         </w:rPr>
         <w:br/>
-        <w:t>((fila siguiente&lt;</w:t>
-      </w:r>
-      <w:proofErr w:type="gramStart"/>
-      <w:r>
-        <w:rPr>
-          <w:sz w:val="24"/>
-          <w:lang w:val="es-CO"/>
-        </w:rPr>
-        <w:t>0)|</w:t>
-      </w:r>
-      <w:proofErr w:type="gramEnd"/>
-      <w:r>
-        <w:rPr>
-          <w:sz w:val="24"/>
-          <w:lang w:val="es-CO"/>
-        </w:rPr>
-        <w:t>|(</w:t>
-      </w:r>
-      <w:proofErr w:type="spellStart"/>
-      <w:r>
-        <w:rPr>
-          <w:sz w:val="24"/>
-          <w:lang w:val="es-CO"/>
-        </w:rPr>
-        <w:t>columna_siguiente</w:t>
-      </w:r>
-      <w:proofErr w:type="spellEnd"/>
-      <w:r>
-        <w:rPr>
-          <w:sz w:val="24"/>
-          <w:lang w:val="es-CO"/>
-        </w:rPr>
-        <w:t xml:space="preserve">&lt;0)), esto quiere decir que se sale de los </w:t>
-      </w:r>
-      <w:proofErr w:type="spellStart"/>
-      <w:r>
-        <w:rPr>
-          <w:sz w:val="24"/>
-          <w:lang w:val="es-CO"/>
-        </w:rPr>
-        <w:t>limites</w:t>
-      </w:r>
-      <w:proofErr w:type="spellEnd"/>
-      <w:r>
-        <w:rPr>
-          <w:sz w:val="24"/>
-          <w:lang w:val="es-CO"/>
-        </w:rPr>
-        <w:t>.</w:t>
+        <w:t>((fila siguiente&lt;0)||(columna_siguiente&lt;0)), esto quiere decir que se sale de los limites.</w:t>
       </w:r>
       <w:r>
         <w:rPr>
@@ -17234,6 +16374,7 @@
           <w:lang w:val="es-CO"/>
         </w:rPr>
         <w:br/>
+        <w:t xml:space="preserve">Luego de esto, tenemos que hacer creo que lo mas importante, que seria rotar las diferentes estructuras o matrices en los 4 estados, el neutro, el estado 1, el 2 y el 3. </w:t>
       </w:r>
       <w:r>
         <w:rPr>
@@ -17241,6 +16382,1380 @@
           <w:lang w:val="es-CO"/>
         </w:rPr>
         <w:br/>
+      </w:r>
+      <w:r>
+        <w:rPr>
+          <w:sz w:val="24"/>
+          <w:lang w:val="es-CO"/>
+        </w:rPr>
+        <w:br/>
+        <w:t>para el neutro no tenemos que hacer nada, ya que es la misma matriz, ahora bien, para el estado neutro, analizamos la matriz y llegamos a la conclusión para poder rotarla 90 grados en sentido anti horario.</w:t>
+      </w:r>
+    </w:p>
+    <w:p>
+      <w:pPr>
+        <w:tabs>
+          <w:tab w:val="left" w:pos="1641"/>
+        </w:tabs>
+        <w:spacing w:before="14" w:line="252" w:lineRule="auto"/>
+        <w:ind w:left="1280" w:right="118"/>
+        <w:rPr>
+          <w:sz w:val="24"/>
+          <w:lang w:val="es-CO"/>
+        </w:rPr>
+      </w:pPr>
+    </w:p>
+    <w:p>
+      <w:pPr>
+        <w:tabs>
+          <w:tab w:val="left" w:pos="1641"/>
+        </w:tabs>
+        <w:spacing w:before="14" w:line="252" w:lineRule="auto"/>
+        <w:ind w:left="1280" w:right="118"/>
+        <w:rPr>
+          <w:sz w:val="24"/>
+          <w:lang w:val="es-CO"/>
+        </w:rPr>
+      </w:pPr>
+      <w:r>
+        <w:rPr>
+          <w:sz w:val="24"/>
+          <w:lang w:val="es-CO"/>
+        </w:rPr>
+        <w:t>Ejm: tenemos una matriz cuadrada de tamaño 3x3.</w:t>
+      </w:r>
+      <w:r>
+        <w:rPr>
+          <w:sz w:val="24"/>
+          <w:lang w:val="es-CO"/>
+        </w:rPr>
+        <w:br/>
+      </w:r>
+      <w:r>
+        <w:rPr>
+          <w:sz w:val="24"/>
+          <w:lang w:val="es-CO"/>
+        </w:rPr>
+        <w:br/>
+      </w:r>
+    </w:p>
+    <w:tbl>
+      <w:tblPr>
+        <w:tblStyle w:val="Tablaconcuadrcula"/>
+        <w:tblW w:w="0" w:type="auto"/>
+        <w:jc w:val="center"/>
+        <w:tblLook w:val="04A0" w:firstRow="1" w:lastRow="0" w:firstColumn="1" w:lastColumn="0" w:noHBand="0" w:noVBand="1"/>
+      </w:tblPr>
+      <w:tblGrid>
+        <w:gridCol w:w="978"/>
+        <w:gridCol w:w="979"/>
+        <w:gridCol w:w="979"/>
+      </w:tblGrid>
+      <w:tr>
+        <w:trPr>
+          <w:trHeight w:val="457"/>
+          <w:jc w:val="center"/>
+        </w:trPr>
+        <w:tc>
+          <w:tcPr>
+            <w:tcW w:w="978" w:type="dxa"/>
+          </w:tcPr>
+          <w:p>
+            <w:pPr>
+              <w:tabs>
+                <w:tab w:val="left" w:pos="1641"/>
+              </w:tabs>
+              <w:spacing w:before="14" w:line="252" w:lineRule="auto"/>
+              <w:ind w:right="118"/>
+              <w:jc w:val="center"/>
+              <w:rPr>
+                <w:sz w:val="24"/>
+                <w:lang w:val="es-CO"/>
+              </w:rPr>
+            </w:pPr>
+            <w:r>
+              <w:rPr>
+                <w:sz w:val="24"/>
+                <w:lang w:val="es-CO"/>
+              </w:rPr>
+              <w:t>1</w:t>
+            </w:r>
+          </w:p>
+        </w:tc>
+        <w:tc>
+          <w:tcPr>
+            <w:tcW w:w="979" w:type="dxa"/>
+          </w:tcPr>
+          <w:p>
+            <w:pPr>
+              <w:tabs>
+                <w:tab w:val="left" w:pos="1641"/>
+              </w:tabs>
+              <w:spacing w:before="14" w:line="252" w:lineRule="auto"/>
+              <w:ind w:right="118"/>
+              <w:jc w:val="center"/>
+              <w:rPr>
+                <w:sz w:val="24"/>
+                <w:lang w:val="es-CO"/>
+              </w:rPr>
+            </w:pPr>
+            <w:r>
+              <w:rPr>
+                <w:sz w:val="24"/>
+                <w:lang w:val="es-CO"/>
+              </w:rPr>
+              <w:t>2</w:t>
+            </w:r>
+          </w:p>
+        </w:tc>
+        <w:tc>
+          <w:tcPr>
+            <w:tcW w:w="979" w:type="dxa"/>
+          </w:tcPr>
+          <w:p>
+            <w:pPr>
+              <w:tabs>
+                <w:tab w:val="left" w:pos="1641"/>
+              </w:tabs>
+              <w:spacing w:before="14" w:line="252" w:lineRule="auto"/>
+              <w:ind w:right="118"/>
+              <w:jc w:val="center"/>
+              <w:rPr>
+                <w:sz w:val="24"/>
+                <w:lang w:val="es-CO"/>
+              </w:rPr>
+            </w:pPr>
+            <w:r>
+              <w:rPr>
+                <w:sz w:val="24"/>
+                <w:lang w:val="es-CO"/>
+              </w:rPr>
+              <w:t>3</w:t>
+            </w:r>
+          </w:p>
+        </w:tc>
+      </w:tr>
+      <w:tr>
+        <w:trPr>
+          <w:trHeight w:val="457"/>
+          <w:jc w:val="center"/>
+        </w:trPr>
+        <w:tc>
+          <w:tcPr>
+            <w:tcW w:w="978" w:type="dxa"/>
+          </w:tcPr>
+          <w:p>
+            <w:pPr>
+              <w:tabs>
+                <w:tab w:val="left" w:pos="1641"/>
+              </w:tabs>
+              <w:spacing w:before="14" w:line="252" w:lineRule="auto"/>
+              <w:ind w:right="118"/>
+              <w:jc w:val="center"/>
+              <w:rPr>
+                <w:sz w:val="24"/>
+                <w:lang w:val="es-CO"/>
+              </w:rPr>
+            </w:pPr>
+            <w:r>
+              <w:rPr>
+                <w:sz w:val="24"/>
+                <w:lang w:val="es-CO"/>
+              </w:rPr>
+              <w:t>4</w:t>
+            </w:r>
+          </w:p>
+        </w:tc>
+        <w:tc>
+          <w:tcPr>
+            <w:tcW w:w="979" w:type="dxa"/>
+          </w:tcPr>
+          <w:p>
+            <w:pPr>
+              <w:tabs>
+                <w:tab w:val="left" w:pos="1641"/>
+              </w:tabs>
+              <w:spacing w:before="14" w:line="252" w:lineRule="auto"/>
+              <w:ind w:right="118"/>
+              <w:jc w:val="center"/>
+              <w:rPr>
+                <w:sz w:val="24"/>
+                <w:lang w:val="es-CO"/>
+              </w:rPr>
+            </w:pPr>
+          </w:p>
+        </w:tc>
+        <w:tc>
+          <w:tcPr>
+            <w:tcW w:w="979" w:type="dxa"/>
+          </w:tcPr>
+          <w:p>
+            <w:pPr>
+              <w:tabs>
+                <w:tab w:val="left" w:pos="1641"/>
+              </w:tabs>
+              <w:spacing w:before="14" w:line="252" w:lineRule="auto"/>
+              <w:ind w:right="118"/>
+              <w:jc w:val="center"/>
+              <w:rPr>
+                <w:sz w:val="24"/>
+                <w:lang w:val="es-CO"/>
+              </w:rPr>
+            </w:pPr>
+            <w:r>
+              <w:rPr>
+                <w:sz w:val="24"/>
+                <w:lang w:val="es-CO"/>
+              </w:rPr>
+              <w:t>5</w:t>
+            </w:r>
+          </w:p>
+        </w:tc>
+      </w:tr>
+      <w:tr>
+        <w:trPr>
+          <w:trHeight w:val="457"/>
+          <w:jc w:val="center"/>
+        </w:trPr>
+        <w:tc>
+          <w:tcPr>
+            <w:tcW w:w="978" w:type="dxa"/>
+          </w:tcPr>
+          <w:p>
+            <w:pPr>
+              <w:tabs>
+                <w:tab w:val="left" w:pos="1641"/>
+              </w:tabs>
+              <w:spacing w:before="14" w:line="252" w:lineRule="auto"/>
+              <w:ind w:right="118"/>
+              <w:jc w:val="center"/>
+              <w:rPr>
+                <w:sz w:val="24"/>
+                <w:lang w:val="es-CO"/>
+              </w:rPr>
+            </w:pPr>
+            <w:r>
+              <w:rPr>
+                <w:sz w:val="24"/>
+                <w:lang w:val="es-CO"/>
+              </w:rPr>
+              <w:t>6</w:t>
+            </w:r>
+          </w:p>
+        </w:tc>
+        <w:tc>
+          <w:tcPr>
+            <w:tcW w:w="979" w:type="dxa"/>
+          </w:tcPr>
+          <w:p>
+            <w:pPr>
+              <w:tabs>
+                <w:tab w:val="left" w:pos="1641"/>
+              </w:tabs>
+              <w:spacing w:before="14" w:line="252" w:lineRule="auto"/>
+              <w:ind w:right="118"/>
+              <w:jc w:val="center"/>
+              <w:rPr>
+                <w:sz w:val="24"/>
+                <w:lang w:val="es-CO"/>
+              </w:rPr>
+            </w:pPr>
+            <w:r>
+              <w:rPr>
+                <w:sz w:val="24"/>
+                <w:lang w:val="es-CO"/>
+              </w:rPr>
+              <w:t>7</w:t>
+            </w:r>
+          </w:p>
+        </w:tc>
+        <w:tc>
+          <w:tcPr>
+            <w:tcW w:w="979" w:type="dxa"/>
+          </w:tcPr>
+          <w:p>
+            <w:pPr>
+              <w:tabs>
+                <w:tab w:val="left" w:pos="1641"/>
+              </w:tabs>
+              <w:spacing w:before="14" w:line="252" w:lineRule="auto"/>
+              <w:ind w:right="118"/>
+              <w:jc w:val="center"/>
+              <w:rPr>
+                <w:sz w:val="24"/>
+                <w:lang w:val="es-CO"/>
+              </w:rPr>
+            </w:pPr>
+            <w:r>
+              <w:rPr>
+                <w:sz w:val="24"/>
+                <w:lang w:val="es-CO"/>
+              </w:rPr>
+              <w:t>8</w:t>
+            </w:r>
+          </w:p>
+        </w:tc>
+      </w:tr>
+    </w:tbl>
+    <w:p>
+      <w:pPr>
+        <w:tabs>
+          <w:tab w:val="left" w:pos="1641"/>
+        </w:tabs>
+        <w:spacing w:before="14" w:line="252" w:lineRule="auto"/>
+        <w:ind w:left="1280" w:right="118"/>
+        <w:rPr>
+          <w:sz w:val="24"/>
+          <w:lang w:val="es-CO"/>
+        </w:rPr>
+      </w:pPr>
+      <w:r>
+        <w:rPr>
+          <w:sz w:val="24"/>
+          <w:lang w:val="es-CO"/>
+        </w:rPr>
+        <w:br/>
+      </w:r>
+      <w:r>
+        <w:rPr>
+          <w:sz w:val="24"/>
+          <w:lang w:val="es-CO"/>
+        </w:rPr>
+        <w:t>Ahora, le sacamos la transpuesta, esto, en términos de código</w:t>
+      </w:r>
+      <w:r>
+        <w:rPr>
+          <w:sz w:val="24"/>
+          <w:lang w:val="es-CO"/>
+        </w:rPr>
+        <w:t>:</w:t>
+      </w:r>
+    </w:p>
+    <w:p>
+      <w:pPr>
+        <w:tabs>
+          <w:tab w:val="left" w:pos="1641"/>
+        </w:tabs>
+        <w:spacing w:before="14" w:line="252" w:lineRule="auto"/>
+        <w:ind w:left="1280" w:right="118"/>
+        <w:rPr>
+          <w:sz w:val="24"/>
+          <w:lang w:val="es-CO"/>
+        </w:rPr>
+      </w:pPr>
+      <w:r>
+        <w:rPr>
+          <w:sz w:val="24"/>
+          <w:lang w:val="es-CO"/>
+        </w:rPr>
+        <w:br/>
+        <w:t>Esta sería la original:</w:t>
+      </w:r>
+      <w:r>
+        <w:rPr>
+          <w:sz w:val="24"/>
+          <w:lang w:val="es-CO"/>
+        </w:rPr>
+        <w:br/>
+        <w:t>*(*(puntero_matriz+i)+j)</w:t>
+      </w:r>
+      <w:r>
+        <w:rPr>
+          <w:sz w:val="24"/>
+          <w:lang w:val="es-CO"/>
+        </w:rPr>
+        <w:br/>
+      </w:r>
+      <w:r>
+        <w:rPr>
+          <w:sz w:val="24"/>
+          <w:lang w:val="es-CO"/>
+        </w:rPr>
+        <w:br/>
+        <w:t>y esta la transpuesta:</w:t>
+      </w:r>
+      <w:r>
+        <w:rPr>
+          <w:sz w:val="24"/>
+          <w:lang w:val="es-CO"/>
+        </w:rPr>
+        <w:br/>
+        <w:t>*(*(puntero_matriz+j)+i)</w:t>
+      </w:r>
+      <w:r>
+        <w:rPr>
+          <w:sz w:val="24"/>
+          <w:lang w:val="es-CO"/>
+        </w:rPr>
+        <w:br/>
+      </w:r>
+      <w:r>
+        <w:rPr>
+          <w:sz w:val="24"/>
+          <w:lang w:val="es-CO"/>
+        </w:rPr>
+        <w:br/>
+        <w:t>es decir, se cambian las columnas por las filas y las filas por las columnas, quedando la matriz de la siguiente manera:</w:t>
+      </w:r>
+      <w:r>
+        <w:rPr>
+          <w:sz w:val="24"/>
+          <w:lang w:val="es-CO"/>
+        </w:rPr>
+        <w:br/>
+      </w:r>
+      <w:r>
+        <w:rPr>
+          <w:sz w:val="24"/>
+          <w:lang w:val="es-CO"/>
+        </w:rPr>
+        <w:br/>
+      </w:r>
+    </w:p>
+    <w:tbl>
+      <w:tblPr>
+        <w:tblStyle w:val="Tablaconcuadrcula"/>
+        <w:tblW w:w="0" w:type="auto"/>
+        <w:jc w:val="center"/>
+        <w:tblLook w:val="04A0" w:firstRow="1" w:lastRow="0" w:firstColumn="1" w:lastColumn="0" w:noHBand="0" w:noVBand="1"/>
+      </w:tblPr>
+      <w:tblGrid>
+        <w:gridCol w:w="978"/>
+        <w:gridCol w:w="979"/>
+        <w:gridCol w:w="979"/>
+      </w:tblGrid>
+      <w:tr>
+        <w:trPr>
+          <w:trHeight w:val="457"/>
+          <w:jc w:val="center"/>
+        </w:trPr>
+        <w:tc>
+          <w:tcPr>
+            <w:tcW w:w="978" w:type="dxa"/>
+          </w:tcPr>
+          <w:p>
+            <w:pPr>
+              <w:tabs>
+                <w:tab w:val="left" w:pos="1641"/>
+              </w:tabs>
+              <w:spacing w:before="14" w:line="252" w:lineRule="auto"/>
+              <w:ind w:right="118"/>
+              <w:jc w:val="center"/>
+              <w:rPr>
+                <w:sz w:val="24"/>
+                <w:lang w:val="es-CO"/>
+              </w:rPr>
+            </w:pPr>
+            <w:r>
+              <w:rPr>
+                <w:sz w:val="24"/>
+                <w:lang w:val="es-CO"/>
+              </w:rPr>
+              <w:t>1</w:t>
+            </w:r>
+          </w:p>
+        </w:tc>
+        <w:tc>
+          <w:tcPr>
+            <w:tcW w:w="979" w:type="dxa"/>
+          </w:tcPr>
+          <w:p>
+            <w:pPr>
+              <w:tabs>
+                <w:tab w:val="left" w:pos="1641"/>
+              </w:tabs>
+              <w:spacing w:before="14" w:line="252" w:lineRule="auto"/>
+              <w:ind w:right="118"/>
+              <w:jc w:val="center"/>
+              <w:rPr>
+                <w:sz w:val="24"/>
+                <w:lang w:val="es-CO"/>
+              </w:rPr>
+            </w:pPr>
+            <w:r>
+              <w:rPr>
+                <w:sz w:val="24"/>
+                <w:lang w:val="es-CO"/>
+              </w:rPr>
+              <w:t>4</w:t>
+            </w:r>
+          </w:p>
+        </w:tc>
+        <w:tc>
+          <w:tcPr>
+            <w:tcW w:w="979" w:type="dxa"/>
+          </w:tcPr>
+          <w:p>
+            <w:pPr>
+              <w:tabs>
+                <w:tab w:val="left" w:pos="1641"/>
+              </w:tabs>
+              <w:spacing w:before="14" w:line="252" w:lineRule="auto"/>
+              <w:ind w:right="118"/>
+              <w:jc w:val="center"/>
+              <w:rPr>
+                <w:sz w:val="24"/>
+                <w:lang w:val="es-CO"/>
+              </w:rPr>
+            </w:pPr>
+            <w:r>
+              <w:rPr>
+                <w:sz w:val="24"/>
+                <w:lang w:val="es-CO"/>
+              </w:rPr>
+              <w:t>6</w:t>
+            </w:r>
+          </w:p>
+        </w:tc>
+      </w:tr>
+      <w:tr>
+        <w:trPr>
+          <w:trHeight w:val="457"/>
+          <w:jc w:val="center"/>
+        </w:trPr>
+        <w:tc>
+          <w:tcPr>
+            <w:tcW w:w="978" w:type="dxa"/>
+          </w:tcPr>
+          <w:p>
+            <w:pPr>
+              <w:tabs>
+                <w:tab w:val="left" w:pos="1641"/>
+              </w:tabs>
+              <w:spacing w:before="14" w:line="252" w:lineRule="auto"/>
+              <w:ind w:right="118"/>
+              <w:jc w:val="center"/>
+              <w:rPr>
+                <w:sz w:val="24"/>
+                <w:lang w:val="es-CO"/>
+              </w:rPr>
+            </w:pPr>
+            <w:r>
+              <w:rPr>
+                <w:sz w:val="24"/>
+                <w:lang w:val="es-CO"/>
+              </w:rPr>
+              <w:t>2</w:t>
+            </w:r>
+          </w:p>
+        </w:tc>
+        <w:tc>
+          <w:tcPr>
+            <w:tcW w:w="979" w:type="dxa"/>
+          </w:tcPr>
+          <w:p>
+            <w:pPr>
+              <w:tabs>
+                <w:tab w:val="left" w:pos="1641"/>
+              </w:tabs>
+              <w:spacing w:before="14" w:line="252" w:lineRule="auto"/>
+              <w:ind w:right="118"/>
+              <w:jc w:val="center"/>
+              <w:rPr>
+                <w:sz w:val="24"/>
+                <w:lang w:val="es-CO"/>
+              </w:rPr>
+            </w:pPr>
+          </w:p>
+        </w:tc>
+        <w:tc>
+          <w:tcPr>
+            <w:tcW w:w="979" w:type="dxa"/>
+          </w:tcPr>
+          <w:p>
+            <w:pPr>
+              <w:tabs>
+                <w:tab w:val="left" w:pos="1641"/>
+              </w:tabs>
+              <w:spacing w:before="14" w:line="252" w:lineRule="auto"/>
+              <w:ind w:right="118"/>
+              <w:jc w:val="center"/>
+              <w:rPr>
+                <w:sz w:val="24"/>
+                <w:lang w:val="es-CO"/>
+              </w:rPr>
+            </w:pPr>
+            <w:r>
+              <w:rPr>
+                <w:sz w:val="24"/>
+                <w:lang w:val="es-CO"/>
+              </w:rPr>
+              <w:t>7</w:t>
+            </w:r>
+          </w:p>
+        </w:tc>
+      </w:tr>
+      <w:tr>
+        <w:trPr>
+          <w:trHeight w:val="457"/>
+          <w:jc w:val="center"/>
+        </w:trPr>
+        <w:tc>
+          <w:tcPr>
+            <w:tcW w:w="978" w:type="dxa"/>
+          </w:tcPr>
+          <w:p>
+            <w:pPr>
+              <w:tabs>
+                <w:tab w:val="left" w:pos="1641"/>
+              </w:tabs>
+              <w:spacing w:before="14" w:line="252" w:lineRule="auto"/>
+              <w:ind w:right="118"/>
+              <w:jc w:val="center"/>
+              <w:rPr>
+                <w:sz w:val="24"/>
+                <w:lang w:val="es-CO"/>
+              </w:rPr>
+            </w:pPr>
+            <w:r>
+              <w:rPr>
+                <w:sz w:val="24"/>
+                <w:lang w:val="es-CO"/>
+              </w:rPr>
+              <w:t>3</w:t>
+            </w:r>
+          </w:p>
+        </w:tc>
+        <w:tc>
+          <w:tcPr>
+            <w:tcW w:w="979" w:type="dxa"/>
+          </w:tcPr>
+          <w:p>
+            <w:pPr>
+              <w:tabs>
+                <w:tab w:val="left" w:pos="1641"/>
+              </w:tabs>
+              <w:spacing w:before="14" w:line="252" w:lineRule="auto"/>
+              <w:ind w:right="118"/>
+              <w:jc w:val="center"/>
+              <w:rPr>
+                <w:sz w:val="24"/>
+                <w:lang w:val="es-CO"/>
+              </w:rPr>
+            </w:pPr>
+            <w:r>
+              <w:rPr>
+                <w:sz w:val="24"/>
+                <w:lang w:val="es-CO"/>
+              </w:rPr>
+              <w:t>5</w:t>
+            </w:r>
+          </w:p>
+        </w:tc>
+        <w:tc>
+          <w:tcPr>
+            <w:tcW w:w="979" w:type="dxa"/>
+          </w:tcPr>
+          <w:p>
+            <w:pPr>
+              <w:tabs>
+                <w:tab w:val="left" w:pos="1641"/>
+              </w:tabs>
+              <w:spacing w:before="14" w:line="252" w:lineRule="auto"/>
+              <w:ind w:right="118"/>
+              <w:jc w:val="center"/>
+              <w:rPr>
+                <w:sz w:val="24"/>
+                <w:lang w:val="es-CO"/>
+              </w:rPr>
+            </w:pPr>
+            <w:r>
+              <w:rPr>
+                <w:sz w:val="24"/>
+                <w:lang w:val="es-CO"/>
+              </w:rPr>
+              <w:t>8</w:t>
+            </w:r>
+          </w:p>
+        </w:tc>
+      </w:tr>
+    </w:tbl>
+    <w:p>
+      <w:pPr>
+        <w:tabs>
+          <w:tab w:val="left" w:pos="1641"/>
+        </w:tabs>
+        <w:spacing w:before="14" w:line="252" w:lineRule="auto"/>
+        <w:ind w:left="1280" w:right="118"/>
+        <w:rPr>
+          <w:sz w:val="24"/>
+          <w:lang w:val="es-CO"/>
+        </w:rPr>
+      </w:pPr>
+    </w:p>
+    <w:p>
+      <w:pPr>
+        <w:tabs>
+          <w:tab w:val="left" w:pos="1641"/>
+        </w:tabs>
+        <w:spacing w:before="14" w:line="252" w:lineRule="auto"/>
+        <w:ind w:left="1280" w:right="118"/>
+        <w:rPr>
+          <w:sz w:val="24"/>
+          <w:lang w:val="es-CO"/>
+        </w:rPr>
+      </w:pPr>
+      <w:r>
+        <w:rPr>
+          <w:sz w:val="24"/>
+          <w:lang w:val="es-CO"/>
+        </w:rPr>
+        <w:t>Ahora bien, notemos que queremos llegar a esto:</w:t>
+      </w:r>
+      <w:r>
+        <w:rPr>
+          <w:sz w:val="24"/>
+          <w:lang w:val="es-CO"/>
+        </w:rPr>
+        <w:br/>
+      </w:r>
+      <w:r>
+        <w:rPr>
+          <w:sz w:val="24"/>
+          <w:lang w:val="es-CO"/>
+        </w:rPr>
+        <w:br/>
+      </w:r>
+    </w:p>
+    <w:tbl>
+      <w:tblPr>
+        <w:tblStyle w:val="Tablaconcuadrcula"/>
+        <w:tblW w:w="0" w:type="auto"/>
+        <w:jc w:val="center"/>
+        <w:tblLook w:val="04A0" w:firstRow="1" w:lastRow="0" w:firstColumn="1" w:lastColumn="0" w:noHBand="0" w:noVBand="1"/>
+      </w:tblPr>
+      <w:tblGrid>
+        <w:gridCol w:w="978"/>
+        <w:gridCol w:w="979"/>
+        <w:gridCol w:w="979"/>
+      </w:tblGrid>
+      <w:tr>
+        <w:trPr>
+          <w:trHeight w:val="457"/>
+          <w:jc w:val="center"/>
+        </w:trPr>
+        <w:tc>
+          <w:tcPr>
+            <w:tcW w:w="978" w:type="dxa"/>
+          </w:tcPr>
+          <w:p>
+            <w:pPr>
+              <w:tabs>
+                <w:tab w:val="left" w:pos="1641"/>
+              </w:tabs>
+              <w:spacing w:before="14" w:line="252" w:lineRule="auto"/>
+              <w:ind w:right="118"/>
+              <w:jc w:val="center"/>
+              <w:rPr>
+                <w:sz w:val="24"/>
+                <w:lang w:val="es-CO"/>
+              </w:rPr>
+            </w:pPr>
+            <w:r>
+              <w:rPr>
+                <w:sz w:val="24"/>
+                <w:lang w:val="es-CO"/>
+              </w:rPr>
+              <w:t>3</w:t>
+            </w:r>
+          </w:p>
+        </w:tc>
+        <w:tc>
+          <w:tcPr>
+            <w:tcW w:w="979" w:type="dxa"/>
+          </w:tcPr>
+          <w:p>
+            <w:pPr>
+              <w:tabs>
+                <w:tab w:val="left" w:pos="1641"/>
+              </w:tabs>
+              <w:spacing w:before="14" w:line="252" w:lineRule="auto"/>
+              <w:ind w:right="118"/>
+              <w:jc w:val="center"/>
+              <w:rPr>
+                <w:sz w:val="24"/>
+                <w:lang w:val="es-CO"/>
+              </w:rPr>
+            </w:pPr>
+            <w:r>
+              <w:rPr>
+                <w:sz w:val="24"/>
+                <w:lang w:val="es-CO"/>
+              </w:rPr>
+              <w:t>5</w:t>
+            </w:r>
+          </w:p>
+        </w:tc>
+        <w:tc>
+          <w:tcPr>
+            <w:tcW w:w="979" w:type="dxa"/>
+          </w:tcPr>
+          <w:p>
+            <w:pPr>
+              <w:tabs>
+                <w:tab w:val="left" w:pos="1641"/>
+              </w:tabs>
+              <w:spacing w:before="14" w:line="252" w:lineRule="auto"/>
+              <w:ind w:right="118"/>
+              <w:jc w:val="center"/>
+              <w:rPr>
+                <w:sz w:val="24"/>
+                <w:lang w:val="es-CO"/>
+              </w:rPr>
+            </w:pPr>
+            <w:r>
+              <w:rPr>
+                <w:sz w:val="24"/>
+                <w:lang w:val="es-CO"/>
+              </w:rPr>
+              <w:t>8</w:t>
+            </w:r>
+          </w:p>
+        </w:tc>
+      </w:tr>
+      <w:tr>
+        <w:trPr>
+          <w:trHeight w:val="457"/>
+          <w:jc w:val="center"/>
+        </w:trPr>
+        <w:tc>
+          <w:tcPr>
+            <w:tcW w:w="978" w:type="dxa"/>
+          </w:tcPr>
+          <w:p>
+            <w:pPr>
+              <w:tabs>
+                <w:tab w:val="left" w:pos="1641"/>
+              </w:tabs>
+              <w:spacing w:before="14" w:line="252" w:lineRule="auto"/>
+              <w:ind w:right="118"/>
+              <w:jc w:val="center"/>
+              <w:rPr>
+                <w:sz w:val="24"/>
+                <w:lang w:val="es-CO"/>
+              </w:rPr>
+            </w:pPr>
+            <w:r>
+              <w:rPr>
+                <w:sz w:val="24"/>
+                <w:lang w:val="es-CO"/>
+              </w:rPr>
+              <w:t>2</w:t>
+            </w:r>
+          </w:p>
+        </w:tc>
+        <w:tc>
+          <w:tcPr>
+            <w:tcW w:w="979" w:type="dxa"/>
+          </w:tcPr>
+          <w:p>
+            <w:pPr>
+              <w:tabs>
+                <w:tab w:val="left" w:pos="1641"/>
+              </w:tabs>
+              <w:spacing w:before="14" w:line="252" w:lineRule="auto"/>
+              <w:ind w:right="118"/>
+              <w:jc w:val="center"/>
+              <w:rPr>
+                <w:sz w:val="24"/>
+                <w:lang w:val="es-CO"/>
+              </w:rPr>
+            </w:pPr>
+          </w:p>
+        </w:tc>
+        <w:tc>
+          <w:tcPr>
+            <w:tcW w:w="979" w:type="dxa"/>
+          </w:tcPr>
+          <w:p>
+            <w:pPr>
+              <w:tabs>
+                <w:tab w:val="left" w:pos="1641"/>
+              </w:tabs>
+              <w:spacing w:before="14" w:line="252" w:lineRule="auto"/>
+              <w:ind w:right="118"/>
+              <w:jc w:val="center"/>
+              <w:rPr>
+                <w:sz w:val="24"/>
+                <w:lang w:val="es-CO"/>
+              </w:rPr>
+            </w:pPr>
+            <w:r>
+              <w:rPr>
+                <w:sz w:val="24"/>
+                <w:lang w:val="es-CO"/>
+              </w:rPr>
+              <w:t>7</w:t>
+            </w:r>
+          </w:p>
+        </w:tc>
+      </w:tr>
+      <w:tr>
+        <w:trPr>
+          <w:trHeight w:val="457"/>
+          <w:jc w:val="center"/>
+        </w:trPr>
+        <w:tc>
+          <w:tcPr>
+            <w:tcW w:w="978" w:type="dxa"/>
+          </w:tcPr>
+          <w:p>
+            <w:pPr>
+              <w:tabs>
+                <w:tab w:val="left" w:pos="1641"/>
+              </w:tabs>
+              <w:spacing w:before="14" w:line="252" w:lineRule="auto"/>
+              <w:ind w:right="118"/>
+              <w:jc w:val="center"/>
+              <w:rPr>
+                <w:sz w:val="24"/>
+                <w:lang w:val="es-CO"/>
+              </w:rPr>
+            </w:pPr>
+            <w:r>
+              <w:rPr>
+                <w:sz w:val="24"/>
+                <w:lang w:val="es-CO"/>
+              </w:rPr>
+              <w:t>1</w:t>
+            </w:r>
+          </w:p>
+        </w:tc>
+        <w:tc>
+          <w:tcPr>
+            <w:tcW w:w="979" w:type="dxa"/>
+          </w:tcPr>
+          <w:p>
+            <w:pPr>
+              <w:tabs>
+                <w:tab w:val="left" w:pos="1641"/>
+              </w:tabs>
+              <w:spacing w:before="14" w:line="252" w:lineRule="auto"/>
+              <w:ind w:right="118"/>
+              <w:jc w:val="center"/>
+              <w:rPr>
+                <w:sz w:val="24"/>
+                <w:lang w:val="es-CO"/>
+              </w:rPr>
+            </w:pPr>
+            <w:r>
+              <w:rPr>
+                <w:sz w:val="24"/>
+                <w:lang w:val="es-CO"/>
+              </w:rPr>
+              <w:t>4</w:t>
+            </w:r>
+          </w:p>
+        </w:tc>
+        <w:tc>
+          <w:tcPr>
+            <w:tcW w:w="979" w:type="dxa"/>
+          </w:tcPr>
+          <w:p>
+            <w:pPr>
+              <w:tabs>
+                <w:tab w:val="left" w:pos="1641"/>
+              </w:tabs>
+              <w:spacing w:before="14" w:line="252" w:lineRule="auto"/>
+              <w:ind w:right="118"/>
+              <w:jc w:val="center"/>
+              <w:rPr>
+                <w:sz w:val="24"/>
+                <w:lang w:val="es-CO"/>
+              </w:rPr>
+            </w:pPr>
+            <w:r>
+              <w:rPr>
+                <w:sz w:val="24"/>
+                <w:lang w:val="es-CO"/>
+              </w:rPr>
+              <w:t>6</w:t>
+            </w:r>
+          </w:p>
+        </w:tc>
+      </w:tr>
+    </w:tbl>
+    <w:p>
+      <w:pPr>
+        <w:tabs>
+          <w:tab w:val="left" w:pos="1641"/>
+        </w:tabs>
+        <w:spacing w:before="14" w:line="252" w:lineRule="auto"/>
+        <w:ind w:left="1280" w:right="118"/>
+        <w:rPr>
+          <w:sz w:val="24"/>
+          <w:lang w:val="es-CO"/>
+        </w:rPr>
+      </w:pPr>
+    </w:p>
+    <w:p>
+      <w:pPr>
+        <w:tabs>
+          <w:tab w:val="left" w:pos="1641"/>
+        </w:tabs>
+        <w:spacing w:before="14" w:line="252" w:lineRule="auto"/>
+        <w:ind w:left="1280" w:right="118"/>
+        <w:rPr>
+          <w:sz w:val="24"/>
+          <w:lang w:val="es-CO"/>
+        </w:rPr>
+      </w:pPr>
+      <w:r>
+        <w:rPr>
+          <w:sz w:val="24"/>
+          <w:lang w:val="es-CO"/>
+        </w:rPr>
+        <w:t xml:space="preserve">Como notamos, simplemente lo que nos falta, es cambiar la posición de las filas, la primera debería ser la última, la segunda la penúltima y así sucesivamente. </w:t>
+      </w:r>
+      <w:r>
+        <w:rPr>
+          <w:sz w:val="24"/>
+          <w:lang w:val="es-CO"/>
+        </w:rPr>
+        <w:br/>
+        <w:t>En términos de código, la fila 0, debería ser la (n-1), y la (n-1) debería ser la fila 0, etc.</w:t>
+      </w:r>
+      <w:r>
+        <w:rPr>
+          <w:sz w:val="24"/>
+          <w:lang w:val="es-CO"/>
+        </w:rPr>
+        <w:br/>
+      </w:r>
+      <w:r>
+        <w:rPr>
+          <w:sz w:val="24"/>
+          <w:lang w:val="es-CO"/>
+        </w:rPr>
+        <w:br/>
+        <w:t>Por lo que la matriz nos queda en el estado 1:</w:t>
+      </w:r>
+      <w:r>
+        <w:rPr>
+          <w:sz w:val="24"/>
+          <w:lang w:val="es-CO"/>
+        </w:rPr>
+        <w:br/>
+      </w:r>
+      <w:r>
+        <w:rPr>
+          <w:sz w:val="24"/>
+          <w:lang w:val="es-CO"/>
+        </w:rPr>
+        <w:br/>
+      </w:r>
+    </w:p>
+    <w:tbl>
+      <w:tblPr>
+        <w:tblStyle w:val="Tablaconcuadrcula"/>
+        <w:tblW w:w="0" w:type="auto"/>
+        <w:jc w:val="center"/>
+        <w:tblLook w:val="04A0" w:firstRow="1" w:lastRow="0" w:firstColumn="1" w:lastColumn="0" w:noHBand="0" w:noVBand="1"/>
+      </w:tblPr>
+      <w:tblGrid>
+        <w:gridCol w:w="978"/>
+        <w:gridCol w:w="979"/>
+        <w:gridCol w:w="979"/>
+      </w:tblGrid>
+      <w:tr>
+        <w:trPr>
+          <w:trHeight w:val="457"/>
+          <w:jc w:val="center"/>
+        </w:trPr>
+        <w:tc>
+          <w:tcPr>
+            <w:tcW w:w="978" w:type="dxa"/>
+          </w:tcPr>
+          <w:p>
+            <w:pPr>
+              <w:tabs>
+                <w:tab w:val="left" w:pos="1641"/>
+              </w:tabs>
+              <w:spacing w:before="14" w:line="252" w:lineRule="auto"/>
+              <w:ind w:right="118"/>
+              <w:jc w:val="center"/>
+              <w:rPr>
+                <w:sz w:val="24"/>
+                <w:lang w:val="es-CO"/>
+              </w:rPr>
+            </w:pPr>
+            <w:r>
+              <w:rPr>
+                <w:sz w:val="24"/>
+                <w:lang w:val="es-CO"/>
+              </w:rPr>
+              <w:t>3</w:t>
+            </w:r>
+          </w:p>
+        </w:tc>
+        <w:tc>
+          <w:tcPr>
+            <w:tcW w:w="979" w:type="dxa"/>
+          </w:tcPr>
+          <w:p>
+            <w:pPr>
+              <w:tabs>
+                <w:tab w:val="left" w:pos="1641"/>
+              </w:tabs>
+              <w:spacing w:before="14" w:line="252" w:lineRule="auto"/>
+              <w:ind w:right="118"/>
+              <w:jc w:val="center"/>
+              <w:rPr>
+                <w:sz w:val="24"/>
+                <w:lang w:val="es-CO"/>
+              </w:rPr>
+            </w:pPr>
+            <w:r>
+              <w:rPr>
+                <w:sz w:val="24"/>
+                <w:lang w:val="es-CO"/>
+              </w:rPr>
+              <w:t>5</w:t>
+            </w:r>
+          </w:p>
+        </w:tc>
+        <w:tc>
+          <w:tcPr>
+            <w:tcW w:w="979" w:type="dxa"/>
+          </w:tcPr>
+          <w:p>
+            <w:pPr>
+              <w:tabs>
+                <w:tab w:val="left" w:pos="1641"/>
+              </w:tabs>
+              <w:spacing w:before="14" w:line="252" w:lineRule="auto"/>
+              <w:ind w:right="118"/>
+              <w:jc w:val="center"/>
+              <w:rPr>
+                <w:sz w:val="24"/>
+                <w:lang w:val="es-CO"/>
+              </w:rPr>
+            </w:pPr>
+            <w:r>
+              <w:rPr>
+                <w:sz w:val="24"/>
+                <w:lang w:val="es-CO"/>
+              </w:rPr>
+              <w:t>8</w:t>
+            </w:r>
+          </w:p>
+        </w:tc>
+      </w:tr>
+      <w:tr>
+        <w:trPr>
+          <w:trHeight w:val="457"/>
+          <w:jc w:val="center"/>
+        </w:trPr>
+        <w:tc>
+          <w:tcPr>
+            <w:tcW w:w="978" w:type="dxa"/>
+          </w:tcPr>
+          <w:p>
+            <w:pPr>
+              <w:tabs>
+                <w:tab w:val="left" w:pos="1641"/>
+              </w:tabs>
+              <w:spacing w:before="14" w:line="252" w:lineRule="auto"/>
+              <w:ind w:right="118"/>
+              <w:jc w:val="center"/>
+              <w:rPr>
+                <w:sz w:val="24"/>
+                <w:lang w:val="es-CO"/>
+              </w:rPr>
+            </w:pPr>
+            <w:r>
+              <w:rPr>
+                <w:sz w:val="24"/>
+                <w:lang w:val="es-CO"/>
+              </w:rPr>
+              <w:t>2</w:t>
+            </w:r>
+          </w:p>
+        </w:tc>
+        <w:tc>
+          <w:tcPr>
+            <w:tcW w:w="979" w:type="dxa"/>
+          </w:tcPr>
+          <w:p>
+            <w:pPr>
+              <w:tabs>
+                <w:tab w:val="left" w:pos="1641"/>
+              </w:tabs>
+              <w:spacing w:before="14" w:line="252" w:lineRule="auto"/>
+              <w:ind w:right="118"/>
+              <w:jc w:val="center"/>
+              <w:rPr>
+                <w:sz w:val="24"/>
+                <w:lang w:val="es-CO"/>
+              </w:rPr>
+            </w:pPr>
+          </w:p>
+        </w:tc>
+        <w:tc>
+          <w:tcPr>
+            <w:tcW w:w="979" w:type="dxa"/>
+          </w:tcPr>
+          <w:p>
+            <w:pPr>
+              <w:tabs>
+                <w:tab w:val="left" w:pos="1641"/>
+              </w:tabs>
+              <w:spacing w:before="14" w:line="252" w:lineRule="auto"/>
+              <w:ind w:right="118"/>
+              <w:jc w:val="center"/>
+              <w:rPr>
+                <w:sz w:val="24"/>
+                <w:lang w:val="es-CO"/>
+              </w:rPr>
+            </w:pPr>
+            <w:r>
+              <w:rPr>
+                <w:sz w:val="24"/>
+                <w:lang w:val="es-CO"/>
+              </w:rPr>
+              <w:t>7</w:t>
+            </w:r>
+          </w:p>
+        </w:tc>
+      </w:tr>
+      <w:tr>
+        <w:trPr>
+          <w:trHeight w:val="457"/>
+          <w:jc w:val="center"/>
+        </w:trPr>
+        <w:tc>
+          <w:tcPr>
+            <w:tcW w:w="978" w:type="dxa"/>
+          </w:tcPr>
+          <w:p>
+            <w:pPr>
+              <w:tabs>
+                <w:tab w:val="left" w:pos="1641"/>
+              </w:tabs>
+              <w:spacing w:before="14" w:line="252" w:lineRule="auto"/>
+              <w:ind w:right="118"/>
+              <w:jc w:val="center"/>
+              <w:rPr>
+                <w:sz w:val="24"/>
+                <w:lang w:val="es-CO"/>
+              </w:rPr>
+            </w:pPr>
+            <w:r>
+              <w:rPr>
+                <w:sz w:val="24"/>
+                <w:lang w:val="es-CO"/>
+              </w:rPr>
+              <w:t>1</w:t>
+            </w:r>
+          </w:p>
+        </w:tc>
+        <w:tc>
+          <w:tcPr>
+            <w:tcW w:w="979" w:type="dxa"/>
+          </w:tcPr>
+          <w:p>
+            <w:pPr>
+              <w:tabs>
+                <w:tab w:val="left" w:pos="1641"/>
+              </w:tabs>
+              <w:spacing w:before="14" w:line="252" w:lineRule="auto"/>
+              <w:ind w:right="118"/>
+              <w:jc w:val="center"/>
+              <w:rPr>
+                <w:sz w:val="24"/>
+                <w:lang w:val="es-CO"/>
+              </w:rPr>
+            </w:pPr>
+            <w:r>
+              <w:rPr>
+                <w:sz w:val="24"/>
+                <w:lang w:val="es-CO"/>
+              </w:rPr>
+              <w:t>4</w:t>
+            </w:r>
+          </w:p>
+        </w:tc>
+        <w:tc>
+          <w:tcPr>
+            <w:tcW w:w="979" w:type="dxa"/>
+          </w:tcPr>
+          <w:p>
+            <w:pPr>
+              <w:tabs>
+                <w:tab w:val="left" w:pos="1641"/>
+              </w:tabs>
+              <w:spacing w:before="14" w:line="252" w:lineRule="auto"/>
+              <w:ind w:right="118"/>
+              <w:jc w:val="center"/>
+              <w:rPr>
+                <w:sz w:val="24"/>
+                <w:lang w:val="es-CO"/>
+              </w:rPr>
+            </w:pPr>
+            <w:r>
+              <w:rPr>
+                <w:sz w:val="24"/>
+                <w:lang w:val="es-CO"/>
+              </w:rPr>
+              <w:t>6</w:t>
+            </w:r>
+          </w:p>
+        </w:tc>
+      </w:tr>
+    </w:tbl>
+    <w:p>
+      <w:pPr>
+        <w:tabs>
+          <w:tab w:val="left" w:pos="1641"/>
+        </w:tabs>
+        <w:spacing w:before="14" w:line="252" w:lineRule="auto"/>
+        <w:ind w:left="1280" w:right="118"/>
+        <w:rPr>
+          <w:sz w:val="24"/>
+          <w:lang w:val="es-CO"/>
+        </w:rPr>
+      </w:pPr>
+      <w:r>
+        <w:rPr>
+          <w:sz w:val="24"/>
+          <w:lang w:val="es-CO"/>
+        </w:rPr>
+        <w:br/>
+      </w:r>
+      <w:r>
+        <w:rPr>
+          <w:sz w:val="24"/>
+          <w:lang w:val="es-CO"/>
+        </w:rPr>
+        <w:br/>
+      </w:r>
+      <w:r>
+        <w:rPr>
+          <w:sz w:val="24"/>
+          <w:lang w:val="es-CO"/>
+        </w:rPr>
+        <w:t xml:space="preserve">Ahora, para llegar al estado2 y 3, donde hay que rotarla 180 grados y 270 grados, notamos que es hacer el mismo procedimiento, ya que se están rotando 90 grados siempre en sentido </w:t>
+      </w:r>
+      <w:r>
+        <w:rPr>
+          <w:sz w:val="24"/>
+          <w:lang w:val="es-CO"/>
+        </w:rPr>
+        <w:t>antihorario</w:t>
+      </w:r>
+      <w:r>
+        <w:rPr>
+          <w:sz w:val="24"/>
+          <w:lang w:val="es-CO"/>
+        </w:rPr>
+        <w:t xml:space="preserve">, por lo que para el estado 2 simplemente es hacer 2 veces </w:t>
+      </w:r>
+      <w:r>
+        <w:rPr>
+          <w:sz w:val="24"/>
+          <w:lang w:val="es-CO"/>
+        </w:rPr>
+        <w:t>el procedimiento del estado 1 con la matriz neutra. Lo mismo con el estado 3, simplemente, repetir 3 veces el procedimiento del estado 1 con la matriz neutra.</w:t>
       </w:r>
       <w:r>
         <w:rPr>
@@ -18060,6 +18575,22 @@
       <w:spacing w:line="272" w:lineRule="exact"/>
     </w:pPr>
   </w:style>
+  <w:style w:type="table" w:styleId="Tablaconcuadrcula">
+    <w:name w:val="Table Grid"/>
+    <w:basedOn w:val="Tablanormal"/>
+    <w:uiPriority w:val="39"/>
+    <w:rsid w:val="007718B3"/>
+    <w:tblPr>
+      <w:tblBorders>
+        <w:top w:val="single" w:sz="4" w:space="0" w:color="auto"/>
+        <w:left w:val="single" w:sz="4" w:space="0" w:color="auto"/>
+        <w:bottom w:val="single" w:sz="4" w:space="0" w:color="auto"/>
+        <w:right w:val="single" w:sz="4" w:space="0" w:color="auto"/>
+        <w:insideH w:val="single" w:sz="4" w:space="0" w:color="auto"/>
+        <w:insideV w:val="single" w:sz="4" w:space="0" w:color="auto"/>
+      </w:tblBorders>
+    </w:tblPr>
+  </w:style>
 </w:styles>
 </file>
 

</xml_diff>

<commit_message>
se borro un el archivo "gitignore" y se agrego informacion al documento
</commit_message>
<xml_diff>
--- a/Desafio 1.docx
+++ b/Desafio 1.docx
@@ -1,6 +1,6 @@
 
 <file path=word/document.xml><?xml version="1.0" encoding="utf-8"?>
-<w:document xmlns:wpc="http://schemas.microsoft.com/office/word/2010/wordprocessingCanvas" xmlns:cx="http://schemas.microsoft.com/office/drawing/2014/chartex" xmlns:cx1="http://schemas.microsoft.com/office/drawing/2015/9/8/chartex" xmlns:cx2="http://schemas.microsoft.com/office/drawing/2015/10/21/chartex" xmlns:cx3="http://schemas.microsoft.com/office/drawing/2016/5/9/chartex" xmlns:cx4="http://schemas.microsoft.com/office/drawing/2016/5/10/chartex" xmlns:cx5="http://schemas.microsoft.com/office/drawing/2016/5/11/chartex" xmlns:cx6="http://schemas.microsoft.com/office/drawing/2016/5/12/chartex" xmlns:cx7="http://schemas.microsoft.com/office/drawing/2016/5/13/chartex" xmlns:cx8="http://schemas.microsoft.com/office/drawing/2016/5/14/chartex" xmlns:mc="http://schemas.openxmlformats.org/markup-compatibility/2006" xmlns:aink="http://schemas.microsoft.com/office/drawing/2016/ink" xmlns:am3d="http://schemas.microsoft.com/office/drawing/2017/model3d" xmlns:o="urn:schemas-microsoft-com:office:office" xmlns:oel="http://schemas.microsoft.com/office/2019/extlst" xmlns:r="http://schemas.openxmlformats.org/officeDocument/2006/relationships" xmlns:m="http://schemas.openxmlformats.org/officeDocument/2006/math" xmlns:v="urn:schemas-microsoft-com:vml" xmlns:wp14="http://schemas.microsoft.com/office/word/2010/wordprocessingDrawing" xmlns:wp="http://schemas.openxmlformats.org/drawingml/2006/wordprocessingDrawing" xmlns:w10="urn:schemas-microsoft-com:office:word" xmlns:w="http://schemas.openxmlformats.org/wordprocessingml/2006/main" xmlns:w14="http://schemas.microsoft.com/office/word/2010/wordml" xmlns:w15="http://schemas.microsoft.com/office/word/2012/wordml" xmlns:w16cex="http://schemas.microsoft.com/office/word/2018/wordml/cex" xmlns:w16cid="http://schemas.microsoft.com/office/word/2016/wordml/cid" xmlns:w16="http://schemas.microsoft.com/office/word/2018/wordml" xmlns:w16du="http://schemas.microsoft.com/office/word/2023/wordml/word16du" xmlns:w16sdtdh="http://schemas.microsoft.com/office/word/2020/wordml/sdtdatahash" xmlns:w16se="http://schemas.microsoft.com/office/word/2015/wordml/symex" xmlns:wpg="http://schemas.microsoft.com/office/word/2010/wordprocessingGroup" xmlns:wpi="http://schemas.microsoft.com/office/word/2010/wordprocessingInk" xmlns:wne="http://schemas.microsoft.com/office/word/2006/wordml" xmlns:wps="http://schemas.microsoft.com/office/word/2010/wordprocessingShape" mc:Ignorable="w14 w15 w16se w16cid w16 w16cex w16sdtdh w16du wp14">
+<w:document xmlns:wpc="http://schemas.microsoft.com/office/word/2010/wordprocessingCanvas" xmlns:mc="http://schemas.openxmlformats.org/markup-compatibility/2006" xmlns:o="urn:schemas-microsoft-com:office:office" xmlns:r="http://schemas.openxmlformats.org/officeDocument/2006/relationships" xmlns:m="http://schemas.openxmlformats.org/officeDocument/2006/math" xmlns:v="urn:schemas-microsoft-com:vml" xmlns:wp14="http://schemas.microsoft.com/office/word/2010/wordprocessingDrawing" xmlns:wp="http://schemas.openxmlformats.org/drawingml/2006/wordprocessingDrawing" xmlns:w10="urn:schemas-microsoft-com:office:word" xmlns:w="http://schemas.openxmlformats.org/wordprocessingml/2006/main" xmlns:w14="http://schemas.microsoft.com/office/word/2010/wordml" xmlns:w15="http://schemas.microsoft.com/office/word/2012/wordml" xmlns:wpg="http://schemas.microsoft.com/office/word/2010/wordprocessingGroup" xmlns:wpi="http://schemas.microsoft.com/office/word/2010/wordprocessingInk" xmlns:wne="http://schemas.microsoft.com/office/word/2006/wordml" xmlns:wps="http://schemas.microsoft.com/office/word/2010/wordprocessingShape" mc:Ignorable="w14 w15 wp14">
   <w:body>
     <w:tbl>
       <w:tblPr>
@@ -361,7 +361,7 @@
           <w:szCs w:val="28"/>
           <w:lang w:val="es-CO"/>
         </w:rPr>
-        <w:t>ejandro Naranjo Naranjo</w:t>
+        <w:t>ejan</w:t>
       </w:r>
       <w:r>
         <w:rPr>
@@ -370,8 +370,37 @@
           <w:szCs w:val="28"/>
           <w:lang w:val="es-CO"/>
         </w:rPr>
-        <w:br/>
-        <w:t>Juan Pablo R.</w:t>
+        <w:t xml:space="preserve">dro Naranjo </w:t>
+      </w:r>
+      <w:proofErr w:type="spellStart"/>
+      <w:r>
+        <w:rPr>
+          <w:rFonts w:ascii="Arial" w:hAnsi="Arial" w:cs="Arial"/>
+          <w:sz w:val="22"/>
+          <w:szCs w:val="28"/>
+          <w:lang w:val="es-CO"/>
+        </w:rPr>
+        <w:t>Naranjo</w:t>
+      </w:r>
+      <w:proofErr w:type="spellEnd"/>
+      <w:r>
+        <w:rPr>
+          <w:rFonts w:ascii="Arial" w:hAnsi="Arial" w:cs="Arial"/>
+          <w:sz w:val="22"/>
+          <w:szCs w:val="28"/>
+          <w:lang w:val="es-CO"/>
+        </w:rPr>
+        <w:br/>
+        <w:t>Juan Pablo Rivero Garay</w:t>
+      </w:r>
+      <w:r>
+        <w:rPr>
+          <w:rFonts w:ascii="Arial" w:hAnsi="Arial" w:cs="Arial"/>
+          <w:sz w:val="22"/>
+          <w:szCs w:val="28"/>
+          <w:lang w:val="es-CO"/>
+        </w:rPr>
+        <w:t>.</w:t>
       </w:r>
       <w:r>
         <w:rPr>
@@ -1436,24 +1465,78 @@
           <w:sz w:val="24"/>
           <w:lang w:val="es-CO"/>
         </w:rPr>
-        <w:t>Por objetivos generales, lo primero que pensamos fue en como hacer el cambio de las posiciones, ya que todas las matrices están alineadas por el centro y son de distinto tamaño, por lo que la posición dada en la matriz 1 no iba a ser igual al de la matriz 2, 3, 4, etc. Luego, nos enfocamos en las rotaciones de cada una de las matrices que mas adelante se explicara con más detalle y detenimiento.</w:t>
-      </w:r>
-      <w:r>
-        <w:rPr>
-          <w:rFonts w:ascii="Arial" w:hAnsi="Arial" w:cs="Arial"/>
-          <w:sz w:val="24"/>
-          <w:lang w:val="es-CO"/>
-        </w:rPr>
-        <w:br/>
-      </w:r>
-      <w:r>
-        <w:rPr>
-          <w:rFonts w:ascii="Arial" w:hAnsi="Arial" w:cs="Arial"/>
-          <w:sz w:val="24"/>
-          <w:lang w:val="es-CO"/>
-        </w:rPr>
-        <w:br/>
-        <w:t>Luego, otro de los retos que se nos presentaba, era que matrices íbamos a utilizar en el candado, es decir, de que tamaño, ya que estas pueden ser iguales, mayores o menores según sea el caso.</w:t>
+        <w:t xml:space="preserve">Por objetivos generales, lo primero que pensamos fue en </w:t>
+      </w:r>
+      <w:proofErr w:type="spellStart"/>
+      <w:r>
+        <w:rPr>
+          <w:rFonts w:ascii="Arial" w:hAnsi="Arial" w:cs="Arial"/>
+          <w:sz w:val="24"/>
+          <w:lang w:val="es-CO"/>
+        </w:rPr>
+        <w:t>como</w:t>
+      </w:r>
+      <w:proofErr w:type="spellEnd"/>
+      <w:r>
+        <w:rPr>
+          <w:rFonts w:ascii="Arial" w:hAnsi="Arial" w:cs="Arial"/>
+          <w:sz w:val="24"/>
+          <w:lang w:val="es-CO"/>
+        </w:rPr>
+        <w:t xml:space="preserve"> hacer el cambio de las posiciones, ya que todas las matrices están alineadas por el centro y son de distinto tamaño, por lo que la posición dada en la matriz 1 no iba a ser igual al de la matriz 2, 3, 4, etc. Luego, nos enfocamos en las rotaciones de cada una de las matrices que </w:t>
+      </w:r>
+      <w:proofErr w:type="spellStart"/>
+      <w:r>
+        <w:rPr>
+          <w:rFonts w:ascii="Arial" w:hAnsi="Arial" w:cs="Arial"/>
+          <w:sz w:val="24"/>
+          <w:lang w:val="es-CO"/>
+        </w:rPr>
+        <w:t>mas</w:t>
+      </w:r>
+      <w:proofErr w:type="spellEnd"/>
+      <w:r>
+        <w:rPr>
+          <w:rFonts w:ascii="Arial" w:hAnsi="Arial" w:cs="Arial"/>
+          <w:sz w:val="24"/>
+          <w:lang w:val="es-CO"/>
+        </w:rPr>
+        <w:t xml:space="preserve"> adelante se explicara con más detalle y detenimiento.</w:t>
+      </w:r>
+      <w:r>
+        <w:rPr>
+          <w:rFonts w:ascii="Arial" w:hAnsi="Arial" w:cs="Arial"/>
+          <w:sz w:val="24"/>
+          <w:lang w:val="es-CO"/>
+        </w:rPr>
+        <w:br/>
+      </w:r>
+      <w:r>
+        <w:rPr>
+          <w:rFonts w:ascii="Arial" w:hAnsi="Arial" w:cs="Arial"/>
+          <w:sz w:val="24"/>
+          <w:lang w:val="es-CO"/>
+        </w:rPr>
+        <w:br/>
+        <w:t xml:space="preserve">Luego, otro de los retos que se nos presentaba, era que matrices íbamos a utilizar en el candado, es decir, de </w:t>
+      </w:r>
+      <w:proofErr w:type="spellStart"/>
+      <w:r>
+        <w:rPr>
+          <w:rFonts w:ascii="Arial" w:hAnsi="Arial" w:cs="Arial"/>
+          <w:sz w:val="24"/>
+          <w:lang w:val="es-CO"/>
+        </w:rPr>
+        <w:t>que</w:t>
+      </w:r>
+      <w:proofErr w:type="spellEnd"/>
+      <w:r>
+        <w:rPr>
+          <w:rFonts w:ascii="Arial" w:hAnsi="Arial" w:cs="Arial"/>
+          <w:sz w:val="24"/>
+          <w:lang w:val="es-CO"/>
+        </w:rPr>
+        <w:t xml:space="preserve"> tamaño, ya que estas pueden ser iguales, mayores o menores según sea el caso.</w:t>
       </w:r>
     </w:p>
     <w:p>
@@ -1483,7 +1566,43 @@
           <w:sz w:val="24"/>
           <w:lang w:val="es-CO"/>
         </w:rPr>
-        <w:t>y llegamos a la conclusión de que esto era según las condiciones nos lo exigían, es decir, si por ejemplo en las condiciones del ejemplo del desafío, que tenemos que el valor en la matriz A debe ser mayor que el valor en la matriz B, pues por lógica tendremos que usar una matriz mas grande para la matriz A, por ejemplo, una 9x9, y en la matriz B una 3x3 o 5x5, ya que la 9x9 tiene valores mas grandes que la 5x5. Y así sucesivamente hasta examinar todas las condiciones que se nos revelan en la llave.</w:t>
+        <w:t xml:space="preserve">y llegamos a la conclusión de que esto era según las condiciones nos lo exigían, es decir, si por ejemplo en las condiciones del ejemplo del desafío, que tenemos que el valor en la matriz A debe ser mayor que el valor en la matriz B, pues por lógica tendremos que usar una matriz </w:t>
+      </w:r>
+      <w:proofErr w:type="spellStart"/>
+      <w:r>
+        <w:rPr>
+          <w:rFonts w:ascii="Arial" w:hAnsi="Arial" w:cs="Arial"/>
+          <w:sz w:val="24"/>
+          <w:lang w:val="es-CO"/>
+        </w:rPr>
+        <w:t>mas</w:t>
+      </w:r>
+      <w:proofErr w:type="spellEnd"/>
+      <w:r>
+        <w:rPr>
+          <w:rFonts w:ascii="Arial" w:hAnsi="Arial" w:cs="Arial"/>
+          <w:sz w:val="24"/>
+          <w:lang w:val="es-CO"/>
+        </w:rPr>
+        <w:t xml:space="preserve"> grande para la matriz A, por ejemplo, una 9x9, y en la matriz B una 3x3 o 5x5, ya que la 9x9 tiene valores </w:t>
+      </w:r>
+      <w:proofErr w:type="spellStart"/>
+      <w:r>
+        <w:rPr>
+          <w:rFonts w:ascii="Arial" w:hAnsi="Arial" w:cs="Arial"/>
+          <w:sz w:val="24"/>
+          <w:lang w:val="es-CO"/>
+        </w:rPr>
+        <w:t>mas</w:t>
+      </w:r>
+      <w:proofErr w:type="spellEnd"/>
+      <w:r>
+        <w:rPr>
+          <w:rFonts w:ascii="Arial" w:hAnsi="Arial" w:cs="Arial"/>
+          <w:sz w:val="24"/>
+          <w:lang w:val="es-CO"/>
+        </w:rPr>
+        <w:t xml:space="preserve"> grandes que la 5x5. Y así sucesivamente hasta examinar todas las condiciones que se nos revelan en la llave.</w:t>
       </w:r>
       <w:r>
         <w:rPr>
@@ -1501,7 +1620,25 @@
           <w:lang w:val="es-CO"/>
         </w:rPr>
         <w:br/>
-        <w:t>Ahora, la reserva de memoria de las matrices, pensamos en hacer uso del triple puntero, en el cual este, va a reservar los doble punteros de las matrices a través de un bucle for.</w:t>
+        <w:t xml:space="preserve">Ahora, la reserva de memoria de las matrices, pensamos en hacer uso del triple puntero, en el cual este, va a reservar los doble punteros de las matrices a través de un bucle </w:t>
+      </w:r>
+      <w:proofErr w:type="spellStart"/>
+      <w:r>
+        <w:rPr>
+          <w:rFonts w:ascii="Arial" w:hAnsi="Arial" w:cs="Arial"/>
+          <w:sz w:val="24"/>
+          <w:lang w:val="es-CO"/>
+        </w:rPr>
+        <w:t>for</w:t>
+      </w:r>
+      <w:proofErr w:type="spellEnd"/>
+      <w:r>
+        <w:rPr>
+          <w:rFonts w:ascii="Arial" w:hAnsi="Arial" w:cs="Arial"/>
+          <w:sz w:val="24"/>
+          <w:lang w:val="es-CO"/>
+        </w:rPr>
+        <w:t>.</w:t>
       </w:r>
       <w:r>
         <w:rPr>
@@ -1798,6 +1935,13 @@
           <w:sz w:val="24"/>
         </w:rPr>
         <w:br/>
+      </w:r>
+      <w:r>
+        <w:rPr>
+          <w:rFonts w:ascii="Arial" w:hAnsi="Arial" w:cs="Arial"/>
+          <w:sz w:val="24"/>
+        </w:rPr>
+        <w:t xml:space="preserve">Cabe aclarar que esta todavía es una idea general y no es todo el esquema completo sin embargo si es un esquema general de los pasos para la solución del problema </w:t>
       </w:r>
     </w:p>
     <w:p>
@@ -1869,7 +2013,27 @@
           <w:szCs w:val="24"/>
           <w:lang w:val="es-MX"/>
         </w:rPr>
-        <w:t xml:space="preserve">Una función que reciba los valores (A, B, C Y D) y los compare para ver si pueden abrir el candado </w:t>
+        <w:t>Una función que r</w:t>
+      </w:r>
+      <w:r>
+        <w:rPr>
+          <w:rFonts w:ascii="Arial" w:hAnsi="Arial" w:cs="Arial"/>
+          <w:sz w:val="24"/>
+          <w:szCs w:val="24"/>
+          <w:lang w:val="es-MX"/>
+        </w:rPr>
+        <w:t xml:space="preserve">eciba los valores (A, B, C Y D), observando si hay valores negativos para cumplir las condiciones dadas </w:t>
+      </w:r>
+      <w:bookmarkStart w:id="1" w:name="_GoBack"/>
+      <w:bookmarkEnd w:id="1"/>
+      <w:r>
+        <w:rPr>
+          <w:rFonts w:ascii="Arial" w:hAnsi="Arial" w:cs="Arial"/>
+          <w:sz w:val="24"/>
+          <w:szCs w:val="24"/>
+          <w:lang w:val="es-MX"/>
+        </w:rPr>
+        <w:t xml:space="preserve">y los compare para ver si pueden abrir el candado </w:t>
       </w:r>
     </w:p>
     <w:p>
@@ -1893,7 +2057,16 @@
           <w:szCs w:val="24"/>
           <w:lang w:val="es-MX"/>
         </w:rPr>
-        <w:t xml:space="preserve">Una función que almacene los posibles valores de x </w:t>
+        <w:t>Una función que alm</w:t>
+      </w:r>
+      <w:r>
+        <w:rPr>
+          <w:rFonts w:ascii="Arial" w:hAnsi="Arial" w:cs="Arial"/>
+          <w:sz w:val="24"/>
+          <w:szCs w:val="24"/>
+          <w:lang w:val="es-MX"/>
+        </w:rPr>
+        <w:t xml:space="preserve">acene los posibles valores de las matrices </w:t>
       </w:r>
     </w:p>
     <w:p>
@@ -1917,7 +2090,16 @@
           <w:szCs w:val="24"/>
           <w:lang w:val="es-MX"/>
         </w:rPr>
-        <w:t>Una función que verifique que los valores de k pueden abrir el candado o sea x</w:t>
+        <w:t xml:space="preserve">Una función que verifique que los valores de </w:t>
+      </w:r>
+      <w:r>
+        <w:rPr>
+          <w:rFonts w:ascii="Arial" w:hAnsi="Arial" w:cs="Arial"/>
+          <w:sz w:val="24"/>
+          <w:szCs w:val="24"/>
+          <w:lang w:val="es-MX"/>
+        </w:rPr>
+        <w:t>k pueden abrir el candado correctamente</w:t>
       </w:r>
     </w:p>
     <w:p>
@@ -2093,7 +2275,6 @@
           <w:sz w:val="24"/>
           <w:lang w:val="es-MX"/>
         </w:rPr>
-        <w:lastRenderedPageBreak/>
         <w:t>C) ALGORITMOS IMPLEMENTADOS:</w:t>
       </w:r>
       <w:r>
@@ -2142,7 +2323,7 @@
           <w:rFonts w:ascii="Arial" w:hAnsi="Arial" w:cs="Arial"/>
           <w:noProof/>
           <w:sz w:val="24"/>
-          <w:lang w:val="es-CO"/>
+          <w:lang w:val="es-CO" w:eastAsia="es-CO"/>
         </w:rPr>
         <w:drawing>
           <wp:anchor distT="0" distB="0" distL="114300" distR="114300" simplePos="0" relativeHeight="251667456" behindDoc="1" locked="0" layoutInCell="1" allowOverlap="1" wp14:anchorId="44F339FC" wp14:editId="29A84786">
@@ -2230,7 +2411,9 @@
       <w:r>
         <w:rPr>
           <w:noProof/>
-        </w:rPr>
+          <w:lang w:val="es-CO" w:eastAsia="es-CO"/>
+        </w:rPr>
+        <w:lastRenderedPageBreak/>
         <w:drawing>
           <wp:anchor distT="0" distB="0" distL="114300" distR="114300" simplePos="0" relativeHeight="251668480" behindDoc="1" locked="0" layoutInCell="1" allowOverlap="1" wp14:anchorId="1CDD0DB9" wp14:editId="257BC076">
             <wp:simplePos x="0" y="0"/>
@@ -2314,7 +2497,6 @@
           <w:rFonts w:ascii="Arial" w:hAnsi="Arial" w:cs="Arial"/>
           <w:sz w:val="24"/>
         </w:rPr>
-        <w:lastRenderedPageBreak/>
         <w:t>Para los límites de las matrices:</w:t>
       </w:r>
       <w:r>
@@ -2336,6 +2518,7 @@
           <w:rFonts w:ascii="Arial" w:hAnsi="Arial" w:cs="Arial"/>
           <w:noProof/>
           <w:sz w:val="24"/>
+          <w:lang w:val="es-CO" w:eastAsia="es-CO"/>
         </w:rPr>
         <w:drawing>
           <wp:anchor distT="0" distB="0" distL="114300" distR="114300" simplePos="0" relativeHeight="251669504" behindDoc="1" locked="0" layoutInCell="1" allowOverlap="1" wp14:anchorId="7102DFFD" wp14:editId="56145382">
@@ -2441,6 +2624,7 @@
           <w:rFonts w:ascii="Arial" w:hAnsi="Arial" w:cs="Arial"/>
           <w:noProof/>
           <w:sz w:val="24"/>
+          <w:lang w:val="es-CO" w:eastAsia="es-CO"/>
         </w:rPr>
         <w:drawing>
           <wp:anchor distT="0" distB="0" distL="114300" distR="114300" simplePos="0" relativeHeight="251670528" behindDoc="1" locked="0" layoutInCell="1" allowOverlap="1" wp14:anchorId="3DB426BC" wp14:editId="3B6358A8">
@@ -2531,6 +2715,7 @@
           <w:rFonts w:ascii="Arial" w:hAnsi="Arial" w:cs="Arial"/>
           <w:noProof/>
           <w:sz w:val="24"/>
+          <w:lang w:val="es-CO" w:eastAsia="es-CO"/>
         </w:rPr>
         <w:drawing>
           <wp:anchor distT="0" distB="0" distL="114300" distR="114300" simplePos="0" relativeHeight="251671552" behindDoc="1" locked="0" layoutInCell="1" allowOverlap="1" wp14:anchorId="570C8770" wp14:editId="448023DE">
@@ -2608,133 +2793,23 @@
           <w:rFonts w:ascii="Arial" w:hAnsi="Arial" w:cs="Arial"/>
           <w:sz w:val="24"/>
         </w:rPr>
-        <w:t>Estas son algunas de los códigos generales que hemos venido haciendo, y como se entenderá, aun nos queda mucho código por programar antes del 5 de abril</w:t>
-      </w:r>
-      <w:r>
-        <w:rPr>
-          <w:rFonts w:ascii="Arial" w:hAnsi="Arial" w:cs="Arial"/>
-          <w:sz w:val="24"/>
-        </w:rPr>
-        <w:br/>
-      </w:r>
-      <w:r>
-        <w:rPr>
-          <w:rFonts w:ascii="Arial" w:hAnsi="Arial" w:cs="Arial"/>
-          <w:sz w:val="24"/>
-        </w:rPr>
-        <w:br/>
-      </w:r>
-      <w:r>
-        <w:rPr>
-          <w:rFonts w:ascii="Arial" w:hAnsi="Arial" w:cs="Arial"/>
-          <w:sz w:val="24"/>
-        </w:rPr>
-        <w:br/>
-      </w:r>
-      <w:r>
-        <w:rPr>
-          <w:rFonts w:ascii="Arial" w:hAnsi="Arial" w:cs="Arial"/>
-          <w:sz w:val="24"/>
-        </w:rPr>
-        <w:br/>
-      </w:r>
-      <w:r>
-        <w:rPr>
-          <w:rFonts w:ascii="Arial" w:hAnsi="Arial" w:cs="Arial"/>
-          <w:sz w:val="24"/>
-        </w:rPr>
-        <w:br/>
-      </w:r>
-      <w:r>
-        <w:rPr>
-          <w:rFonts w:ascii="Arial" w:hAnsi="Arial" w:cs="Arial"/>
-          <w:sz w:val="24"/>
-        </w:rPr>
-        <w:br/>
-      </w:r>
-      <w:r>
-        <w:rPr>
-          <w:rFonts w:ascii="Arial" w:hAnsi="Arial" w:cs="Arial"/>
-          <w:sz w:val="24"/>
-        </w:rPr>
-        <w:br/>
-      </w:r>
-      <w:r>
-        <w:rPr>
-          <w:rFonts w:ascii="Arial" w:hAnsi="Arial" w:cs="Arial"/>
-          <w:sz w:val="24"/>
-        </w:rPr>
-        <w:br/>
-      </w:r>
-      <w:r>
-        <w:rPr>
-          <w:rFonts w:ascii="Arial" w:hAnsi="Arial" w:cs="Arial"/>
-          <w:sz w:val="24"/>
-        </w:rPr>
-        <w:br/>
-      </w:r>
-      <w:r>
-        <w:rPr>
-          <w:rFonts w:ascii="Arial" w:hAnsi="Arial" w:cs="Arial"/>
-          <w:sz w:val="24"/>
-        </w:rPr>
-        <w:br/>
-      </w:r>
-      <w:r>
-        <w:rPr>
-          <w:rFonts w:ascii="Arial" w:hAnsi="Arial" w:cs="Arial"/>
-          <w:sz w:val="24"/>
-        </w:rPr>
-        <w:br/>
-      </w:r>
-      <w:r>
-        <w:rPr>
-          <w:rFonts w:ascii="Arial" w:hAnsi="Arial" w:cs="Arial"/>
-          <w:sz w:val="24"/>
-        </w:rPr>
-        <w:br/>
-      </w:r>
-      <w:r>
-        <w:rPr>
-          <w:rFonts w:ascii="Arial" w:hAnsi="Arial" w:cs="Arial"/>
-          <w:sz w:val="24"/>
-        </w:rPr>
-        <w:br/>
-      </w:r>
-      <w:r>
-        <w:rPr>
-          <w:rFonts w:ascii="Arial" w:hAnsi="Arial" w:cs="Arial"/>
-          <w:sz w:val="24"/>
-        </w:rPr>
-        <w:br/>
-      </w:r>
-      <w:r>
-        <w:rPr>
-          <w:rFonts w:ascii="Arial" w:hAnsi="Arial" w:cs="Arial"/>
-          <w:sz w:val="24"/>
-        </w:rPr>
-        <w:br/>
-      </w:r>
-      <w:r>
-        <w:rPr>
-          <w:rFonts w:ascii="Arial" w:hAnsi="Arial" w:cs="Arial"/>
-          <w:sz w:val="24"/>
-        </w:rPr>
-        <w:br/>
-      </w:r>
-      <w:r>
-        <w:rPr>
-          <w:rFonts w:ascii="Arial" w:hAnsi="Arial" w:cs="Arial"/>
-          <w:sz w:val="24"/>
-        </w:rPr>
-        <w:br/>
-      </w:r>
-      <w:r>
-        <w:rPr>
-          <w:rFonts w:ascii="Arial" w:hAnsi="Arial" w:cs="Arial"/>
-          <w:sz w:val="24"/>
-        </w:rPr>
-        <w:br/>
+        <w:t xml:space="preserve">Estas son algunas de los códigos generales que hemos venido haciendo, y como se entenderá, </w:t>
+      </w:r>
+      <w:proofErr w:type="spellStart"/>
+      <w:r>
+        <w:rPr>
+          <w:rFonts w:ascii="Arial" w:hAnsi="Arial" w:cs="Arial"/>
+          <w:sz w:val="24"/>
+        </w:rPr>
+        <w:t>aun</w:t>
+      </w:r>
+      <w:proofErr w:type="spellEnd"/>
+      <w:r>
+        <w:rPr>
+          <w:rFonts w:ascii="Arial" w:hAnsi="Arial" w:cs="Arial"/>
+          <w:sz w:val="24"/>
+        </w:rPr>
+        <w:t xml:space="preserve"> nos queda mucho código por programar antes del 5 de abril</w:t>
       </w:r>
       <w:r>
         <w:rPr>
@@ -2749,6 +2824,126 @@
           <w:sz w:val="24"/>
         </w:rPr>
         <w:lastRenderedPageBreak/>
+        <w:br/>
+      </w:r>
+      <w:r>
+        <w:rPr>
+          <w:rFonts w:ascii="Arial" w:hAnsi="Arial" w:cs="Arial"/>
+          <w:sz w:val="24"/>
+        </w:rPr>
+        <w:br/>
+      </w:r>
+      <w:r>
+        <w:rPr>
+          <w:rFonts w:ascii="Arial" w:hAnsi="Arial" w:cs="Arial"/>
+          <w:sz w:val="24"/>
+        </w:rPr>
+        <w:br/>
+      </w:r>
+      <w:r>
+        <w:rPr>
+          <w:rFonts w:ascii="Arial" w:hAnsi="Arial" w:cs="Arial"/>
+          <w:sz w:val="24"/>
+        </w:rPr>
+        <w:br/>
+      </w:r>
+      <w:r>
+        <w:rPr>
+          <w:rFonts w:ascii="Arial" w:hAnsi="Arial" w:cs="Arial"/>
+          <w:sz w:val="24"/>
+        </w:rPr>
+        <w:br/>
+      </w:r>
+      <w:r>
+        <w:rPr>
+          <w:rFonts w:ascii="Arial" w:hAnsi="Arial" w:cs="Arial"/>
+          <w:sz w:val="24"/>
+        </w:rPr>
+        <w:br/>
+      </w:r>
+      <w:r>
+        <w:rPr>
+          <w:rFonts w:ascii="Arial" w:hAnsi="Arial" w:cs="Arial"/>
+          <w:sz w:val="24"/>
+        </w:rPr>
+        <w:br/>
+      </w:r>
+      <w:r>
+        <w:rPr>
+          <w:rFonts w:ascii="Arial" w:hAnsi="Arial" w:cs="Arial"/>
+          <w:sz w:val="24"/>
+        </w:rPr>
+        <w:br/>
+      </w:r>
+      <w:r>
+        <w:rPr>
+          <w:rFonts w:ascii="Arial" w:hAnsi="Arial" w:cs="Arial"/>
+          <w:sz w:val="24"/>
+        </w:rPr>
+        <w:br/>
+      </w:r>
+      <w:r>
+        <w:rPr>
+          <w:rFonts w:ascii="Arial" w:hAnsi="Arial" w:cs="Arial"/>
+          <w:sz w:val="24"/>
+        </w:rPr>
+        <w:br/>
+      </w:r>
+      <w:r>
+        <w:rPr>
+          <w:rFonts w:ascii="Arial" w:hAnsi="Arial" w:cs="Arial"/>
+          <w:sz w:val="24"/>
+        </w:rPr>
+        <w:br/>
+      </w:r>
+      <w:r>
+        <w:rPr>
+          <w:rFonts w:ascii="Arial" w:hAnsi="Arial" w:cs="Arial"/>
+          <w:sz w:val="24"/>
+        </w:rPr>
+        <w:br/>
+      </w:r>
+      <w:r>
+        <w:rPr>
+          <w:rFonts w:ascii="Arial" w:hAnsi="Arial" w:cs="Arial"/>
+          <w:sz w:val="24"/>
+        </w:rPr>
+        <w:br/>
+      </w:r>
+      <w:r>
+        <w:rPr>
+          <w:rFonts w:ascii="Arial" w:hAnsi="Arial" w:cs="Arial"/>
+          <w:sz w:val="24"/>
+        </w:rPr>
+        <w:br/>
+      </w:r>
+      <w:r>
+        <w:rPr>
+          <w:rFonts w:ascii="Arial" w:hAnsi="Arial" w:cs="Arial"/>
+          <w:sz w:val="24"/>
+        </w:rPr>
+        <w:br/>
+      </w:r>
+      <w:r>
+        <w:rPr>
+          <w:rFonts w:ascii="Arial" w:hAnsi="Arial" w:cs="Arial"/>
+          <w:sz w:val="24"/>
+        </w:rPr>
+        <w:br/>
+      </w:r>
+      <w:r>
+        <w:rPr>
+          <w:rFonts w:ascii="Arial" w:hAnsi="Arial" w:cs="Arial"/>
+          <w:sz w:val="24"/>
+        </w:rPr>
+        <w:br/>
+      </w:r>
+      <w:r>
+        <w:rPr>
+          <w:rFonts w:ascii="Arial" w:hAnsi="Arial" w:cs="Arial"/>
+          <w:sz w:val="24"/>
+        </w:rPr>
+        <w:br/>
         <w:t>D) PROBLEMAS DE DESARROLLO QUE SE AFRONTARON</w:t>
       </w:r>
       <w:r>
@@ -2842,7 +3037,22 @@
           <w:sz w:val="24"/>
         </w:rPr>
         <w:br/>
-        <w:t>K(4,3,1,-1,1): Como nos dicen, las 2 primeras revelan la primera matriz, y las otras 3, nos dicen las condiciones que deben de tener para que este “candado” se abra.</w:t>
+      </w:r>
+      <w:proofErr w:type="gramStart"/>
+      <w:r>
+        <w:rPr>
+          <w:rFonts w:ascii="Arial" w:hAnsi="Arial" w:cs="Arial"/>
+          <w:sz w:val="24"/>
+        </w:rPr>
+        <w:t>K(</w:t>
+      </w:r>
+      <w:proofErr w:type="gramEnd"/>
+      <w:r>
+        <w:rPr>
+          <w:rFonts w:ascii="Arial" w:hAnsi="Arial" w:cs="Arial"/>
+          <w:sz w:val="24"/>
+        </w:rPr>
+        <w:t>4,3,1,-1,1): Como nos dicen, las 2 primeras revelan la primera matriz, y las otras 3, nos dicen las condiciones que deben de tener para que este “candado” se abra.</w:t>
       </w:r>
       <w:r>
         <w:rPr>
@@ -2895,7 +3105,23 @@
           <w:rFonts w:ascii="Arial" w:hAnsi="Arial" w:cs="Arial"/>
           <w:sz w:val="24"/>
         </w:rPr>
-        <w:t xml:space="preserve"> 2 bucles for, en la cual rellen</w:t>
+        <w:t xml:space="preserve"> 2 bucles </w:t>
+      </w:r>
+      <w:proofErr w:type="spellStart"/>
+      <w:r>
+        <w:rPr>
+          <w:rFonts w:ascii="Arial" w:hAnsi="Arial" w:cs="Arial"/>
+          <w:sz w:val="24"/>
+        </w:rPr>
+        <w:t>for</w:t>
+      </w:r>
+      <w:proofErr w:type="spellEnd"/>
+      <w:r>
+        <w:rPr>
+          <w:rFonts w:ascii="Arial" w:hAnsi="Arial" w:cs="Arial"/>
+          <w:sz w:val="24"/>
+        </w:rPr>
+        <w:t>, en la cual rellen</w:t>
       </w:r>
       <w:r>
         <w:rPr>
@@ -2931,15 +3157,32 @@
           <w:sz w:val="24"/>
         </w:rPr>
         <w:br/>
-        <w:t>posición central = [tama</w:t>
-      </w:r>
-      <w:r>
-        <w:rPr>
-          <w:rFonts w:ascii="Arial" w:hAnsi="Arial" w:cs="Arial"/>
-          <w:sz w:val="24"/>
-          <w:lang w:val="es-CO"/>
-        </w:rPr>
-        <w:t>ño de la matriz / 2][tamaño de la matriz / 2].</w:t>
+        <w:t>posición central = [</w:t>
+      </w:r>
+      <w:proofErr w:type="spellStart"/>
+      <w:r>
+        <w:rPr>
+          <w:rFonts w:ascii="Arial" w:hAnsi="Arial" w:cs="Arial"/>
+          <w:sz w:val="24"/>
+        </w:rPr>
+        <w:t>tama</w:t>
+      </w:r>
+      <w:r>
+        <w:rPr>
+          <w:rFonts w:ascii="Arial" w:hAnsi="Arial" w:cs="Arial"/>
+          <w:sz w:val="24"/>
+          <w:lang w:val="es-CO"/>
+        </w:rPr>
+        <w:t>ño</w:t>
+      </w:r>
+      <w:proofErr w:type="spellEnd"/>
+      <w:r>
+        <w:rPr>
+          <w:rFonts w:ascii="Arial" w:hAnsi="Arial" w:cs="Arial"/>
+          <w:sz w:val="24"/>
+          <w:lang w:val="es-CO"/>
+        </w:rPr>
+        <w:t xml:space="preserve"> de la matriz / 2][tamaño de la matriz / 2].</w:t>
       </w:r>
       <w:r>
         <w:rPr>
@@ -3055,7 +3298,6 @@
           <w:sz w:val="24"/>
           <w:lang w:val="es-CO" w:eastAsia="es-CO"/>
         </w:rPr>
-        <w:lastRenderedPageBreak/>
         <w:drawing>
           <wp:anchor distT="0" distB="0" distL="114300" distR="114300" simplePos="0" relativeHeight="251659776" behindDoc="1" locked="0" layoutInCell="1" allowOverlap="1" wp14:anchorId="5B7E6E7B" wp14:editId="44CD9DF7">
             <wp:simplePos x="0" y="0"/>
@@ -3684,7 +3926,7 @@
           <w:rFonts w:ascii="Arial" w:hAnsi="Arial" w:cs="Arial"/>
           <w:noProof/>
           <w:sz w:val="24"/>
-          <w:lang w:val="es-CO"/>
+          <w:lang w:val="es-CO" w:eastAsia="es-CO"/>
         </w:rPr>
         <w:lastRenderedPageBreak/>
         <w:drawing>
@@ -3751,12 +3993,21 @@
           </wp:anchor>
         </w:drawing>
       </w:r>
-      <w:r>
-        <w:rPr>
-          <w:sz w:val="24"/>
-          <w:lang w:val="es-CO"/>
-        </w:rPr>
-        <w:t xml:space="preserve">primero, debíamos </w:t>
+      <w:proofErr w:type="gramStart"/>
+      <w:r>
+        <w:rPr>
+          <w:sz w:val="24"/>
+          <w:lang w:val="es-CO"/>
+        </w:rPr>
+        <w:t>primero</w:t>
+      </w:r>
+      <w:proofErr w:type="gramEnd"/>
+      <w:r>
+        <w:rPr>
+          <w:sz w:val="24"/>
+          <w:lang w:val="es-CO"/>
+        </w:rPr>
+        <w:t xml:space="preserve">, debíamos </w:t>
       </w:r>
       <w:r>
         <w:rPr>
@@ -3781,7 +4032,60 @@
           <w:lang w:val="es-CO"/>
         </w:rPr>
         <w:br/>
-        <w:t>para esto implementamos una función de tipo buleano, el cual nos permitirá ver si los limites son correctos:</w:t>
+      </w:r>
+      <w:proofErr w:type="gramStart"/>
+      <w:r>
+        <w:rPr>
+          <w:rFonts w:ascii="Arial" w:hAnsi="Arial" w:cs="Arial"/>
+          <w:sz w:val="24"/>
+          <w:lang w:val="es-CO"/>
+        </w:rPr>
+        <w:t>para</w:t>
+      </w:r>
+      <w:proofErr w:type="gramEnd"/>
+      <w:r>
+        <w:rPr>
+          <w:rFonts w:ascii="Arial" w:hAnsi="Arial" w:cs="Arial"/>
+          <w:sz w:val="24"/>
+          <w:lang w:val="es-CO"/>
+        </w:rPr>
+        <w:t xml:space="preserve"> esto implementamos una función de tipo </w:t>
+      </w:r>
+      <w:proofErr w:type="spellStart"/>
+      <w:r>
+        <w:rPr>
+          <w:rFonts w:ascii="Arial" w:hAnsi="Arial" w:cs="Arial"/>
+          <w:sz w:val="24"/>
+          <w:lang w:val="es-CO"/>
+        </w:rPr>
+        <w:t>buleano</w:t>
+      </w:r>
+      <w:proofErr w:type="spellEnd"/>
+      <w:r>
+        <w:rPr>
+          <w:rFonts w:ascii="Arial" w:hAnsi="Arial" w:cs="Arial"/>
+          <w:sz w:val="24"/>
+          <w:lang w:val="es-CO"/>
+        </w:rPr>
+        <w:t xml:space="preserve">, el cual nos permitirá ver si los </w:t>
+      </w:r>
+      <w:proofErr w:type="spellStart"/>
+      <w:r>
+        <w:rPr>
+          <w:rFonts w:ascii="Arial" w:hAnsi="Arial" w:cs="Arial"/>
+          <w:sz w:val="24"/>
+          <w:lang w:val="es-CO"/>
+        </w:rPr>
+        <w:t>limites</w:t>
+      </w:r>
+      <w:proofErr w:type="spellEnd"/>
+      <w:r>
+        <w:rPr>
+          <w:rFonts w:ascii="Arial" w:hAnsi="Arial" w:cs="Arial"/>
+          <w:sz w:val="24"/>
+          <w:lang w:val="es-CO"/>
+        </w:rPr>
+        <w:t xml:space="preserve"> son correctos:</w:t>
       </w:r>
       <w:r>
         <w:rPr>
@@ -3925,7 +4229,27 @@
           <w:sz w:val="24"/>
           <w:lang w:val="es-CO"/>
         </w:rPr>
-        <w:t xml:space="preserve">Ahora bien, falta lo mas importante, saber en </w:t>
+        <w:t xml:space="preserve">Ahora bien, falta lo </w:t>
+      </w:r>
+      <w:proofErr w:type="spellStart"/>
+      <w:proofErr w:type="gramStart"/>
+      <w:r>
+        <w:rPr>
+          <w:rFonts w:ascii="Arial" w:hAnsi="Arial" w:cs="Arial"/>
+          <w:sz w:val="24"/>
+          <w:lang w:val="es-CO"/>
+        </w:rPr>
+        <w:t>mas</w:t>
+      </w:r>
+      <w:proofErr w:type="spellEnd"/>
+      <w:proofErr w:type="gramEnd"/>
+      <w:r>
+        <w:rPr>
+          <w:rFonts w:ascii="Arial" w:hAnsi="Arial" w:cs="Arial"/>
+          <w:sz w:val="24"/>
+          <w:lang w:val="es-CO"/>
+        </w:rPr>
+        <w:t xml:space="preserve"> importante, saber en </w:t>
       </w:r>
       <w:r>
         <w:rPr>
@@ -3989,7 +4313,25 @@
           <w:lang w:val="es-CO"/>
         </w:rPr>
         <w:br/>
-        <w:t>Por un lado esta cuando la primera matriz evaluada es mas pequeña que la</w:t>
+        <w:t xml:space="preserve">Por un lado esta cuando la primera matriz evaluada es </w:t>
+      </w:r>
+      <w:proofErr w:type="spellStart"/>
+      <w:r>
+        <w:rPr>
+          <w:rFonts w:ascii="Arial" w:hAnsi="Arial" w:cs="Arial"/>
+          <w:sz w:val="24"/>
+          <w:lang w:val="es-CO"/>
+        </w:rPr>
+        <w:t>mas</w:t>
+      </w:r>
+      <w:proofErr w:type="spellEnd"/>
+      <w:r>
+        <w:rPr>
+          <w:rFonts w:ascii="Arial" w:hAnsi="Arial" w:cs="Arial"/>
+          <w:sz w:val="24"/>
+          <w:lang w:val="es-CO"/>
+        </w:rPr>
+        <w:t xml:space="preserve"> pequeña que la</w:t>
       </w:r>
       <w:r>
         <w:rPr>
@@ -4021,7 +4363,24 @@
           <w:lang w:val="es-CO"/>
         </w:rPr>
         <w:br/>
-        <w:t>para esto tenemos las siguientes formulas:</w:t>
+      </w:r>
+      <w:proofErr w:type="gramStart"/>
+      <w:r>
+        <w:rPr>
+          <w:rFonts w:ascii="Arial" w:hAnsi="Arial" w:cs="Arial"/>
+          <w:sz w:val="24"/>
+          <w:lang w:val="es-CO"/>
+        </w:rPr>
+        <w:t>para</w:t>
+      </w:r>
+      <w:proofErr w:type="gramEnd"/>
+      <w:r>
+        <w:rPr>
+          <w:rFonts w:ascii="Arial" w:hAnsi="Arial" w:cs="Arial"/>
+          <w:sz w:val="24"/>
+          <w:lang w:val="es-CO"/>
+        </w:rPr>
+        <w:t xml:space="preserve"> esto tenemos las siguientes formulas:</w:t>
       </w:r>
       <w:r>
         <w:rPr>
@@ -4044,7 +4403,7 @@
           <w:rFonts w:ascii="Arial" w:hAnsi="Arial" w:cs="Arial"/>
           <w:noProof/>
           <w:sz w:val="24"/>
-          <w:lang w:val="es-CO"/>
+          <w:lang w:val="es-CO" w:eastAsia="es-CO"/>
         </w:rPr>
         <w:drawing>
           <wp:anchor distT="0" distB="0" distL="114300" distR="114300" simplePos="0" relativeHeight="251664384" behindDoc="1" locked="0" layoutInCell="1" allowOverlap="1" wp14:anchorId="72875F3F" wp14:editId="32993C8C">
@@ -4243,7 +4602,27 @@
           <w:sz w:val="24"/>
           <w:lang w:val="es-CO"/>
         </w:rPr>
-        <w:t>uiente una mas grande que esta</w:t>
+        <w:t xml:space="preserve">uiente una </w:t>
+      </w:r>
+      <w:proofErr w:type="spellStart"/>
+      <w:proofErr w:type="gramStart"/>
+      <w:r>
+        <w:rPr>
+          <w:rFonts w:ascii="Arial" w:hAnsi="Arial" w:cs="Arial"/>
+          <w:sz w:val="24"/>
+          <w:lang w:val="es-CO"/>
+        </w:rPr>
+        <w:t>mas</w:t>
+      </w:r>
+      <w:proofErr w:type="spellEnd"/>
+      <w:proofErr w:type="gramEnd"/>
+      <w:r>
+        <w:rPr>
+          <w:rFonts w:ascii="Arial" w:hAnsi="Arial" w:cs="Arial"/>
+          <w:sz w:val="24"/>
+          <w:lang w:val="es-CO"/>
+        </w:rPr>
+        <w:t xml:space="preserve"> grande que esta</w:t>
       </w:r>
     </w:p>
     <w:p>
@@ -4380,7 +4759,7 @@
           <w:rFonts w:ascii="Arial" w:hAnsi="Arial" w:cs="Arial"/>
           <w:noProof/>
           <w:sz w:val="24"/>
-          <w:lang w:val="es-CO"/>
+          <w:lang w:val="es-CO" w:eastAsia="es-CO"/>
         </w:rPr>
         <w:drawing>
           <wp:anchor distT="0" distB="0" distL="114300" distR="114300" simplePos="0" relativeHeight="251665408" behindDoc="1" locked="0" layoutInCell="1" allowOverlap="1" wp14:anchorId="4A9193C1" wp14:editId="5628380A">
@@ -4704,7 +5083,7 @@
           <w:rFonts w:ascii="Arial" w:hAnsi="Arial" w:cs="Arial"/>
           <w:noProof/>
           <w:sz w:val="24"/>
-          <w:lang w:val="es-CO"/>
+          <w:lang w:val="es-CO" w:eastAsia="es-CO"/>
         </w:rPr>
         <w:drawing>
           <wp:anchor distT="0" distB="0" distL="114300" distR="114300" simplePos="0" relativeHeight="251666432" behindDoc="1" locked="0" layoutInCell="1" allowOverlap="1" wp14:anchorId="30E437B7" wp14:editId="2A60714D">
@@ -4827,7 +5206,43 @@
           <w:sz w:val="24"/>
           <w:lang w:val="es-CO"/>
         </w:rPr>
-        <w:t xml:space="preserve">Ya que solo con ponerle un condicional de que si la fila_siguiente o columna_siguiente es menor a 0 </w:t>
+        <w:t xml:space="preserve">Ya que solo con ponerle un condicional de que si la </w:t>
+      </w:r>
+      <w:proofErr w:type="spellStart"/>
+      <w:r>
+        <w:rPr>
+          <w:rFonts w:ascii="Arial" w:hAnsi="Arial" w:cs="Arial"/>
+          <w:sz w:val="24"/>
+          <w:lang w:val="es-CO"/>
+        </w:rPr>
+        <w:t>fila_siguiente</w:t>
+      </w:r>
+      <w:proofErr w:type="spellEnd"/>
+      <w:r>
+        <w:rPr>
+          <w:rFonts w:ascii="Arial" w:hAnsi="Arial" w:cs="Arial"/>
+          <w:sz w:val="24"/>
+          <w:lang w:val="es-CO"/>
+        </w:rPr>
+        <w:t xml:space="preserve"> o </w:t>
+      </w:r>
+      <w:proofErr w:type="spellStart"/>
+      <w:r>
+        <w:rPr>
+          <w:rFonts w:ascii="Arial" w:hAnsi="Arial" w:cs="Arial"/>
+          <w:sz w:val="24"/>
+          <w:lang w:val="es-CO"/>
+        </w:rPr>
+        <w:t>columna_siguiente</w:t>
+      </w:r>
+      <w:proofErr w:type="spellEnd"/>
+      <w:r>
+        <w:rPr>
+          <w:rFonts w:ascii="Arial" w:hAnsi="Arial" w:cs="Arial"/>
+          <w:sz w:val="24"/>
+          <w:lang w:val="es-CO"/>
+        </w:rPr>
+        <w:t xml:space="preserve"> es menor a 0 </w:t>
       </w:r>
       <w:r>
         <w:rPr>
@@ -4844,41 +5259,130 @@
           <w:lang w:val="es-CO"/>
         </w:rPr>
         <w:lastRenderedPageBreak/>
-        <w:t>((fila siguiente&lt;0)||(columna_siguiente&lt;0)), esto quiere decir que se sale de los limites.</w:t>
-      </w:r>
-      <w:r>
-        <w:rPr>
-          <w:rFonts w:ascii="Arial" w:hAnsi="Arial" w:cs="Arial"/>
-          <w:sz w:val="24"/>
-          <w:lang w:val="es-CO"/>
-        </w:rPr>
-        <w:br/>
-      </w:r>
-      <w:r>
-        <w:rPr>
-          <w:rFonts w:ascii="Arial" w:hAnsi="Arial" w:cs="Arial"/>
-          <w:sz w:val="24"/>
-          <w:lang w:val="es-CO"/>
-        </w:rPr>
-        <w:br/>
-        <w:t xml:space="preserve">Luego de esto, tenemos que hacer creo que lo mas importante, que seria rotar las diferentes estructuras o matrices en los 4 estados, el neutro, el estado 1, el 2 y el 3. </w:t>
-      </w:r>
-      <w:r>
-        <w:rPr>
-          <w:rFonts w:ascii="Arial" w:hAnsi="Arial" w:cs="Arial"/>
-          <w:sz w:val="24"/>
-          <w:lang w:val="es-CO"/>
-        </w:rPr>
-        <w:br/>
-      </w:r>
-      <w:r>
-        <w:rPr>
-          <w:rFonts w:ascii="Arial" w:hAnsi="Arial" w:cs="Arial"/>
-          <w:sz w:val="24"/>
-          <w:lang w:val="es-CO"/>
-        </w:rPr>
-        <w:br/>
-        <w:t>para el neutro no tenemos que hacer nada, ya que es la misma matriz, ahora bien, para el estado neutro, analizamos la matriz y llegamos a la conclusión para poder rotarla 90 grados en sentido anti horario.</w:t>
+        <w:t>((fila siguiente&lt;0</w:t>
+      </w:r>
+      <w:proofErr w:type="gramStart"/>
+      <w:r>
+        <w:rPr>
+          <w:rFonts w:ascii="Arial" w:hAnsi="Arial" w:cs="Arial"/>
+          <w:sz w:val="24"/>
+          <w:lang w:val="es-CO"/>
+        </w:rPr>
+        <w:t>)|</w:t>
+      </w:r>
+      <w:proofErr w:type="gramEnd"/>
+      <w:r>
+        <w:rPr>
+          <w:rFonts w:ascii="Arial" w:hAnsi="Arial" w:cs="Arial"/>
+          <w:sz w:val="24"/>
+          <w:lang w:val="es-CO"/>
+        </w:rPr>
+        <w:t>|(</w:t>
+      </w:r>
+      <w:proofErr w:type="spellStart"/>
+      <w:r>
+        <w:rPr>
+          <w:rFonts w:ascii="Arial" w:hAnsi="Arial" w:cs="Arial"/>
+          <w:sz w:val="24"/>
+          <w:lang w:val="es-CO"/>
+        </w:rPr>
+        <w:t>columna_siguiente</w:t>
+      </w:r>
+      <w:proofErr w:type="spellEnd"/>
+      <w:r>
+        <w:rPr>
+          <w:rFonts w:ascii="Arial" w:hAnsi="Arial" w:cs="Arial"/>
+          <w:sz w:val="24"/>
+          <w:lang w:val="es-CO"/>
+        </w:rPr>
+        <w:t>&lt;0)), esto quiere decir que se sale de los limites.</w:t>
+      </w:r>
+      <w:r>
+        <w:rPr>
+          <w:rFonts w:ascii="Arial" w:hAnsi="Arial" w:cs="Arial"/>
+          <w:sz w:val="24"/>
+          <w:lang w:val="es-CO"/>
+        </w:rPr>
+        <w:br/>
+      </w:r>
+      <w:r>
+        <w:rPr>
+          <w:rFonts w:ascii="Arial" w:hAnsi="Arial" w:cs="Arial"/>
+          <w:sz w:val="24"/>
+          <w:lang w:val="es-CO"/>
+        </w:rPr>
+        <w:br/>
+        <w:t xml:space="preserve">Luego de esto, tenemos que hacer creo que lo </w:t>
+      </w:r>
+      <w:proofErr w:type="spellStart"/>
+      <w:r>
+        <w:rPr>
+          <w:rFonts w:ascii="Arial" w:hAnsi="Arial" w:cs="Arial"/>
+          <w:sz w:val="24"/>
+          <w:lang w:val="es-CO"/>
+        </w:rPr>
+        <w:t>mas</w:t>
+      </w:r>
+      <w:proofErr w:type="spellEnd"/>
+      <w:r>
+        <w:rPr>
+          <w:rFonts w:ascii="Arial" w:hAnsi="Arial" w:cs="Arial"/>
+          <w:sz w:val="24"/>
+          <w:lang w:val="es-CO"/>
+        </w:rPr>
+        <w:t xml:space="preserve"> importante, que </w:t>
+      </w:r>
+      <w:proofErr w:type="spellStart"/>
+      <w:r>
+        <w:rPr>
+          <w:rFonts w:ascii="Arial" w:hAnsi="Arial" w:cs="Arial"/>
+          <w:sz w:val="24"/>
+          <w:lang w:val="es-CO"/>
+        </w:rPr>
+        <w:t>seria</w:t>
+      </w:r>
+      <w:proofErr w:type="spellEnd"/>
+      <w:r>
+        <w:rPr>
+          <w:rFonts w:ascii="Arial" w:hAnsi="Arial" w:cs="Arial"/>
+          <w:sz w:val="24"/>
+          <w:lang w:val="es-CO"/>
+        </w:rPr>
+        <w:t xml:space="preserve"> rotar las diferentes estructuras o matrices en los 4 estados, el neutro, el estado 1, el 2 y el 3. </w:t>
+      </w:r>
+      <w:r>
+        <w:rPr>
+          <w:rFonts w:ascii="Arial" w:hAnsi="Arial" w:cs="Arial"/>
+          <w:sz w:val="24"/>
+          <w:lang w:val="es-CO"/>
+        </w:rPr>
+        <w:br/>
+      </w:r>
+      <w:r>
+        <w:rPr>
+          <w:rFonts w:ascii="Arial" w:hAnsi="Arial" w:cs="Arial"/>
+          <w:sz w:val="24"/>
+          <w:lang w:val="es-CO"/>
+        </w:rPr>
+        <w:br/>
+      </w:r>
+      <w:proofErr w:type="gramStart"/>
+      <w:r>
+        <w:rPr>
+          <w:rFonts w:ascii="Arial" w:hAnsi="Arial" w:cs="Arial"/>
+          <w:sz w:val="24"/>
+          <w:lang w:val="es-CO"/>
+        </w:rPr>
+        <w:t>para</w:t>
+      </w:r>
+      <w:proofErr w:type="gramEnd"/>
+      <w:r>
+        <w:rPr>
+          <w:rFonts w:ascii="Arial" w:hAnsi="Arial" w:cs="Arial"/>
+          <w:sz w:val="24"/>
+          <w:lang w:val="es-CO"/>
+        </w:rPr>
+        <w:t xml:space="preserve"> el neutro no tenemos que hacer nada, ya que es la misma matriz, ahora bien, para el estado neutro, analizamos la matriz y llegamos a la conclusión para poder rotarla 90 grados en sentido anti horario.</w:t>
       </w:r>
     </w:p>
     <w:p>
@@ -4907,13 +5411,23 @@
           <w:lang w:val="es-CO"/>
         </w:rPr>
       </w:pPr>
-      <w:r>
-        <w:rPr>
-          <w:rFonts w:ascii="Arial" w:hAnsi="Arial" w:cs="Arial"/>
-          <w:sz w:val="24"/>
-          <w:lang w:val="es-CO"/>
-        </w:rPr>
-        <w:t>Ejm: tenemos una matriz cuadrada de tamaño 3x3.</w:t>
+      <w:proofErr w:type="spellStart"/>
+      <w:r>
+        <w:rPr>
+          <w:rFonts w:ascii="Arial" w:hAnsi="Arial" w:cs="Arial"/>
+          <w:sz w:val="24"/>
+          <w:lang w:val="es-CO"/>
+        </w:rPr>
+        <w:t>Ejm</w:t>
+      </w:r>
+      <w:proofErr w:type="spellEnd"/>
+      <w:r>
+        <w:rPr>
+          <w:rFonts w:ascii="Arial" w:hAnsi="Arial" w:cs="Arial"/>
+          <w:sz w:val="24"/>
+          <w:lang w:val="es-CO"/>
+        </w:rPr>
+        <w:t>: tenemos una matriz cuadrada de tamaño 3x3.</w:t>
       </w:r>
       <w:r>
         <w:rPr>
@@ -5246,7 +5760,25 @@
           <w:lang w:val="es-CO"/>
         </w:rPr>
         <w:br/>
-        <w:t>*(*(puntero_matriz+i)+j)</w:t>
+        <w:t>*(*(</w:t>
+      </w:r>
+      <w:proofErr w:type="spellStart"/>
+      <w:r>
+        <w:rPr>
+          <w:rFonts w:ascii="Arial" w:hAnsi="Arial" w:cs="Arial"/>
+          <w:sz w:val="24"/>
+          <w:lang w:val="es-CO"/>
+        </w:rPr>
+        <w:t>puntero_matriz+i</w:t>
+      </w:r>
+      <w:proofErr w:type="spellEnd"/>
+      <w:r>
+        <w:rPr>
+          <w:rFonts w:ascii="Arial" w:hAnsi="Arial" w:cs="Arial"/>
+          <w:sz w:val="24"/>
+          <w:lang w:val="es-CO"/>
+        </w:rPr>
+        <w:t>)+j)</w:t>
       </w:r>
       <w:r>
         <w:rPr>
@@ -5272,7 +5804,25 @@
           <w:lang w:val="es-CO"/>
         </w:rPr>
         <w:br/>
-        <w:t>*(*(puntero_matriz+j)+i)</w:t>
+        <w:t>*(*(</w:t>
+      </w:r>
+      <w:proofErr w:type="spellStart"/>
+      <w:r>
+        <w:rPr>
+          <w:rFonts w:ascii="Arial" w:hAnsi="Arial" w:cs="Arial"/>
+          <w:sz w:val="24"/>
+          <w:lang w:val="es-CO"/>
+        </w:rPr>
+        <w:t>puntero_matriz+j</w:t>
+      </w:r>
+      <w:proofErr w:type="spellEnd"/>
+      <w:r>
+        <w:rPr>
+          <w:rFonts w:ascii="Arial" w:hAnsi="Arial" w:cs="Arial"/>
+          <w:sz w:val="24"/>
+          <w:lang w:val="es-CO"/>
+        </w:rPr>
+        <w:t>)+i)</w:t>
       </w:r>
       <w:r>
         <w:rPr>
@@ -6261,6 +6811,7 @@
         </w:rPr>
         <w:t xml:space="preserve">Ahora, para llegar al estado2 y 3, donde hay que rotarla 180 grados y 270 grados, notamos que es hacer el mismo procedimiento, ya que se están rotando 90 grados siempre en sentido </w:t>
       </w:r>
+      <w:proofErr w:type="spellStart"/>
       <w:r>
         <w:rPr>
           <w:rFonts w:ascii="Arial" w:hAnsi="Arial" w:cs="Arial"/>
@@ -6269,6 +6820,7 @@
         </w:rPr>
         <w:t>antihorario</w:t>
       </w:r>
+      <w:proofErr w:type="spellEnd"/>
       <w:r>
         <w:rPr>
           <w:rFonts w:ascii="Arial" w:hAnsi="Arial" w:cs="Arial"/>
@@ -6316,7 +6868,25 @@
           <w:w w:val="95"/>
           <w:sz w:val="24"/>
         </w:rPr>
-        <w:t xml:space="preserve">Por ultimo y creo, lo </w:t>
+        <w:t xml:space="preserve">Por </w:t>
+      </w:r>
+      <w:proofErr w:type="spellStart"/>
+      <w:r>
+        <w:rPr>
+          <w:rFonts w:ascii="Arial" w:hAnsi="Arial" w:cs="Arial"/>
+          <w:w w:val="95"/>
+          <w:sz w:val="24"/>
+        </w:rPr>
+        <w:t>ultimo</w:t>
+      </w:r>
+      <w:proofErr w:type="spellEnd"/>
+      <w:r>
+        <w:rPr>
+          <w:rFonts w:ascii="Arial" w:hAnsi="Arial" w:cs="Arial"/>
+          <w:w w:val="95"/>
+          <w:sz w:val="24"/>
+        </w:rPr>
+        <w:t xml:space="preserve"> y creo, lo </w:t>
       </w:r>
       <w:r>
         <w:rPr>
@@ -6332,16 +6902,53 @@
           <w:w w:val="95"/>
           <w:sz w:val="24"/>
         </w:rPr>
-        <w:t xml:space="preserve"> importante, cual seria el tama</w:t>
-      </w:r>
-      <w:r>
-        <w:rPr>
-          <w:rFonts w:ascii="Arial" w:hAnsi="Arial" w:cs="Arial"/>
-          <w:w w:val="95"/>
-          <w:sz w:val="24"/>
-          <w:lang w:val="es-CO"/>
-        </w:rPr>
-        <w:t>ño de las matrices</w:t>
+        <w:t xml:space="preserve"> importante, cual </w:t>
+      </w:r>
+      <w:proofErr w:type="spellStart"/>
+      <w:r>
+        <w:rPr>
+          <w:rFonts w:ascii="Arial" w:hAnsi="Arial" w:cs="Arial"/>
+          <w:w w:val="95"/>
+          <w:sz w:val="24"/>
+        </w:rPr>
+        <w:t>seria</w:t>
+      </w:r>
+      <w:proofErr w:type="spellEnd"/>
+      <w:r>
+        <w:rPr>
+          <w:rFonts w:ascii="Arial" w:hAnsi="Arial" w:cs="Arial"/>
+          <w:w w:val="95"/>
+          <w:sz w:val="24"/>
+        </w:rPr>
+        <w:t xml:space="preserve"> el </w:t>
+      </w:r>
+      <w:proofErr w:type="spellStart"/>
+      <w:r>
+        <w:rPr>
+          <w:rFonts w:ascii="Arial" w:hAnsi="Arial" w:cs="Arial"/>
+          <w:w w:val="95"/>
+          <w:sz w:val="24"/>
+        </w:rPr>
+        <w:t>tama</w:t>
+      </w:r>
+      <w:r>
+        <w:rPr>
+          <w:rFonts w:ascii="Arial" w:hAnsi="Arial" w:cs="Arial"/>
+          <w:w w:val="95"/>
+          <w:sz w:val="24"/>
+          <w:lang w:val="es-CO"/>
+        </w:rPr>
+        <w:t>ño</w:t>
+      </w:r>
+      <w:proofErr w:type="spellEnd"/>
+      <w:r>
+        <w:rPr>
+          <w:rFonts w:ascii="Arial" w:hAnsi="Arial" w:cs="Arial"/>
+          <w:w w:val="95"/>
+          <w:sz w:val="24"/>
+          <w:lang w:val="es-CO"/>
+        </w:rPr>
+        <w:t xml:space="preserve"> de las matrices</w:t>
       </w:r>
       <w:r>
         <w:rPr>
@@ -6369,91 +6976,114 @@
           <w:lang w:val="es-CO"/>
         </w:rPr>
         <w:br/>
-        <w:t>Ya que como lo dijimos en el item A, en el candado pueden ser utilizadas varias matrices de distintos tamaños, solo con la única condición de que fueran impares, pero estas podrían ser iguales, mayores o menores según se diera el caso.</w:t>
-      </w:r>
-      <w:r>
-        <w:rPr>
-          <w:rFonts w:ascii="Arial" w:hAnsi="Arial" w:cs="Arial"/>
-          <w:w w:val="95"/>
-          <w:sz w:val="24"/>
-          <w:lang w:val="es-CO"/>
-        </w:rPr>
-        <w:br/>
-      </w:r>
-      <w:r>
-        <w:rPr>
-          <w:rFonts w:ascii="Arial" w:hAnsi="Arial" w:cs="Arial"/>
-          <w:w w:val="95"/>
-          <w:sz w:val="24"/>
-          <w:lang w:val="es-CO"/>
-        </w:rPr>
-        <w:br/>
-      </w:r>
-      <w:r>
-        <w:rPr>
-          <w:rFonts w:ascii="Arial" w:hAnsi="Arial" w:cs="Arial"/>
-          <w:sz w:val="24"/>
-          <w:lang w:val="es-CO"/>
-        </w:rPr>
-        <w:t xml:space="preserve">y llegamos a la conclusión de que esto era según las condiciones nos lo exigían, es decir, si por ejemplo en las condiciones del ejemplo del desafío, que tenemos que el valor en la matriz A debe ser mayor que el valor en la matriz B, pues por lógica tendremos que usar una matriz </w:t>
-      </w:r>
-      <w:r>
-        <w:rPr>
-          <w:rFonts w:ascii="Arial" w:hAnsi="Arial" w:cs="Arial"/>
-          <w:sz w:val="24"/>
-          <w:lang w:val="es-CO"/>
-        </w:rPr>
-        <w:t>más</w:t>
-      </w:r>
-      <w:r>
-        <w:rPr>
-          <w:rFonts w:ascii="Arial" w:hAnsi="Arial" w:cs="Arial"/>
-          <w:sz w:val="24"/>
-          <w:lang w:val="es-CO"/>
-        </w:rPr>
-        <w:t xml:space="preserve"> grande para la matriz A, por ejemplo, una 9x9, y en la matriz B una 3x3 o 5x5, ya que la 9x9 tiene valores </w:t>
-      </w:r>
-      <w:r>
-        <w:rPr>
-          <w:rFonts w:ascii="Arial" w:hAnsi="Arial" w:cs="Arial"/>
-          <w:sz w:val="24"/>
-          <w:lang w:val="es-CO"/>
-        </w:rPr>
-        <w:t>más</w:t>
-      </w:r>
-      <w:r>
-        <w:rPr>
-          <w:rFonts w:ascii="Arial" w:hAnsi="Arial" w:cs="Arial"/>
-          <w:sz w:val="24"/>
-          <w:lang w:val="es-CO"/>
-        </w:rPr>
-        <w:t xml:space="preserve"> grandes que la 5x5. Y así sucesivamente hasta examinar todas las condiciones que se nos revelan en la llave.</w:t>
-      </w:r>
-      <w:r>
-        <w:rPr>
-          <w:rFonts w:ascii="Arial" w:hAnsi="Arial" w:cs="Arial"/>
-          <w:sz w:val="24"/>
-          <w:lang w:val="es-CO"/>
-        </w:rPr>
-        <w:br/>
-      </w:r>
-      <w:r>
-        <w:rPr>
-          <w:rFonts w:ascii="Arial" w:hAnsi="Arial" w:cs="Arial"/>
-          <w:sz w:val="24"/>
-          <w:lang w:val="es-CO"/>
-        </w:rPr>
-        <w:br/>
-        <w:t xml:space="preserve">Este tamaño es importante, sobre todo en la creación de la memoria dinámica que sería utilizada en cada uno de los doble punteros que se necesitan para cada matriz. </w:t>
-      </w:r>
-      <w:r>
-        <w:rPr>
-          <w:rFonts w:ascii="Arial" w:hAnsi="Arial" w:cs="Arial"/>
-          <w:sz w:val="24"/>
-          <w:lang w:val="es-CO"/>
-        </w:rPr>
-        <w:br/>
-        <w:t>esta reserva se hace en una función y al final, se hace la liberación de esta memoria dinámica.</w:t>
+        <w:t xml:space="preserve">Ya que como lo dijimos en el </w:t>
+      </w:r>
+      <w:proofErr w:type="spellStart"/>
+      <w:r>
+        <w:rPr>
+          <w:rFonts w:ascii="Arial" w:hAnsi="Arial" w:cs="Arial"/>
+          <w:w w:val="95"/>
+          <w:sz w:val="24"/>
+          <w:lang w:val="es-CO"/>
+        </w:rPr>
+        <w:t>item</w:t>
+      </w:r>
+      <w:proofErr w:type="spellEnd"/>
+      <w:r>
+        <w:rPr>
+          <w:rFonts w:ascii="Arial" w:hAnsi="Arial" w:cs="Arial"/>
+          <w:w w:val="95"/>
+          <w:sz w:val="24"/>
+          <w:lang w:val="es-CO"/>
+        </w:rPr>
+        <w:t xml:space="preserve"> A, en el candado pueden ser utilizadas varias matrices de distintos tamaños, solo con la única condición de que fueran impares, pero estas podrían ser iguales, mayores o menores según se diera el caso.</w:t>
+      </w:r>
+      <w:r>
+        <w:rPr>
+          <w:rFonts w:ascii="Arial" w:hAnsi="Arial" w:cs="Arial"/>
+          <w:w w:val="95"/>
+          <w:sz w:val="24"/>
+          <w:lang w:val="es-CO"/>
+        </w:rPr>
+        <w:br/>
+      </w:r>
+      <w:r>
+        <w:rPr>
+          <w:rFonts w:ascii="Arial" w:hAnsi="Arial" w:cs="Arial"/>
+          <w:w w:val="95"/>
+          <w:sz w:val="24"/>
+          <w:lang w:val="es-CO"/>
+        </w:rPr>
+        <w:br/>
+      </w:r>
+      <w:r>
+        <w:rPr>
+          <w:rFonts w:ascii="Arial" w:hAnsi="Arial" w:cs="Arial"/>
+          <w:sz w:val="24"/>
+          <w:lang w:val="es-CO"/>
+        </w:rPr>
+        <w:t>y llegamos a la conclusión de que esto era según las condiciones nos lo exigían, es decir, si por ejemplo en las condiciones del ejemplo del desafío, que tenemos que el valor en la matriz A debe ser mayor que el valor en la matriz B, pues por lógica tendremos que usar una matriz más grande para la matriz A, por ejemplo, una 9x9, y en la matriz B una 3x3 o 5x5, ya que la 9x9 tiene valores más grandes que la 5x5. Y así sucesivamente hasta examinar todas las condiciones que se nos revelan en la llave.</w:t>
+      </w:r>
+      <w:r>
+        <w:rPr>
+          <w:rFonts w:ascii="Arial" w:hAnsi="Arial" w:cs="Arial"/>
+          <w:sz w:val="24"/>
+          <w:lang w:val="es-CO"/>
+        </w:rPr>
+        <w:br/>
+      </w:r>
+      <w:r>
+        <w:rPr>
+          <w:rFonts w:ascii="Arial" w:hAnsi="Arial" w:cs="Arial"/>
+          <w:sz w:val="24"/>
+          <w:lang w:val="es-CO"/>
+        </w:rPr>
+        <w:br/>
+        <w:t xml:space="preserve">Este tamaño es importante, sobre todo en la creación de la memoria dinámica que sería utilizada en cada uno </w:t>
+      </w:r>
+      <w:proofErr w:type="gramStart"/>
+      <w:r>
+        <w:rPr>
+          <w:rFonts w:ascii="Arial" w:hAnsi="Arial" w:cs="Arial"/>
+          <w:sz w:val="24"/>
+          <w:lang w:val="es-CO"/>
+        </w:rPr>
+        <w:t>de los doble punteros</w:t>
+      </w:r>
+      <w:proofErr w:type="gramEnd"/>
+      <w:r>
+        <w:rPr>
+          <w:rFonts w:ascii="Arial" w:hAnsi="Arial" w:cs="Arial"/>
+          <w:sz w:val="24"/>
+          <w:lang w:val="es-CO"/>
+        </w:rPr>
+        <w:t xml:space="preserve"> que se necesitan para cada matriz. </w:t>
+      </w:r>
+      <w:r>
+        <w:rPr>
+          <w:rFonts w:ascii="Arial" w:hAnsi="Arial" w:cs="Arial"/>
+          <w:sz w:val="24"/>
+          <w:lang w:val="es-CO"/>
+        </w:rPr>
+        <w:br/>
+      </w:r>
+      <w:proofErr w:type="gramStart"/>
+      <w:r>
+        <w:rPr>
+          <w:rFonts w:ascii="Arial" w:hAnsi="Arial" w:cs="Arial"/>
+          <w:sz w:val="24"/>
+          <w:lang w:val="es-CO"/>
+        </w:rPr>
+        <w:t>esta</w:t>
+      </w:r>
+      <w:proofErr w:type="gramEnd"/>
+      <w:r>
+        <w:rPr>
+          <w:rFonts w:ascii="Arial" w:hAnsi="Arial" w:cs="Arial"/>
+          <w:sz w:val="24"/>
+          <w:lang w:val="es-CO"/>
+        </w:rPr>
+        <w:t xml:space="preserve"> reserva se hace en una función y al final, se hace la liberación de esta memoria dinámica.</w:t>
       </w:r>
       <w:r>
         <w:rPr>
@@ -6519,8 +7149,18 @@
           <w:lang w:val="es-CO"/>
         </w:rPr>
         <w:br/>
-        <w:t>Muchas Gracias!!!.</w:t>
-      </w:r>
+        <w:t>Muchas Gracias</w:t>
+      </w:r>
+      <w:proofErr w:type="gramStart"/>
+      <w:r>
+        <w:rPr>
+          <w:rFonts w:ascii="Arial" w:hAnsi="Arial" w:cs="Arial"/>
+          <w:sz w:val="24"/>
+          <w:lang w:val="es-CO"/>
+        </w:rPr>
+        <w:t>!!!.</w:t>
+      </w:r>
+      <w:proofErr w:type="gramEnd"/>
       <w:r>
         <w:rPr>
           <w:rFonts w:ascii="Arial" w:hAnsi="Arial" w:cs="Arial"/>
@@ -6640,8 +7280,8 @@
 </file>
 
 <file path=word/numbering.xml><?xml version="1.0" encoding="utf-8"?>
-<w:numbering xmlns:wpc="http://schemas.microsoft.com/office/word/2010/wordprocessingCanvas" xmlns:cx="http://schemas.microsoft.com/office/drawing/2014/chartex" xmlns:cx1="http://schemas.microsoft.com/office/drawing/2015/9/8/chartex" xmlns:cx2="http://schemas.microsoft.com/office/drawing/2015/10/21/chartex" xmlns:cx3="http://schemas.microsoft.com/office/drawing/2016/5/9/chartex" xmlns:cx4="http://schemas.microsoft.com/office/drawing/2016/5/10/chartex" xmlns:cx5="http://schemas.microsoft.com/office/drawing/2016/5/11/chartex" xmlns:cx6="http://schemas.microsoft.com/office/drawing/2016/5/12/chartex" xmlns:cx7="http://schemas.microsoft.com/office/drawing/2016/5/13/chartex" xmlns:cx8="http://schemas.microsoft.com/office/drawing/2016/5/14/chartex" xmlns:mc="http://schemas.openxmlformats.org/markup-compatibility/2006" xmlns:aink="http://schemas.microsoft.com/office/drawing/2016/ink" xmlns:am3d="http://schemas.microsoft.com/office/drawing/2017/model3d" xmlns:o="urn:schemas-microsoft-com:office:office" xmlns:oel="http://schemas.microsoft.com/office/2019/extlst" xmlns:r="http://schemas.openxmlformats.org/officeDocument/2006/relationships" xmlns:m="http://schemas.openxmlformats.org/officeDocument/2006/math" xmlns:v="urn:schemas-microsoft-com:vml" xmlns:wp14="http://schemas.microsoft.com/office/word/2010/wordprocessingDrawing" xmlns:wp="http://schemas.openxmlformats.org/drawingml/2006/wordprocessingDrawing" xmlns:w10="urn:schemas-microsoft-com:office:word" xmlns:w="http://schemas.openxmlformats.org/wordprocessingml/2006/main" xmlns:w14="http://schemas.microsoft.com/office/word/2010/wordml" xmlns:w15="http://schemas.microsoft.com/office/word/2012/wordml" xmlns:w16cex="http://schemas.microsoft.com/office/word/2018/wordml/cex" xmlns:w16cid="http://schemas.microsoft.com/office/word/2016/wordml/cid" xmlns:w16="http://schemas.microsoft.com/office/word/2018/wordml" xmlns:w16du="http://schemas.microsoft.com/office/word/2023/wordml/word16du" xmlns:w16sdtdh="http://schemas.microsoft.com/office/word/2020/wordml/sdtdatahash" xmlns:w16se="http://schemas.microsoft.com/office/word/2015/wordml/symex" xmlns:wpg="http://schemas.microsoft.com/office/word/2010/wordprocessingGroup" xmlns:wpi="http://schemas.microsoft.com/office/word/2010/wordprocessingInk" xmlns:wne="http://schemas.microsoft.com/office/word/2006/wordml" xmlns:wps="http://schemas.microsoft.com/office/word/2010/wordprocessingShape" mc:Ignorable="w14 w15 w16se w16cid w16 w16cex w16sdtdh w16du wp14">
-  <w:abstractNum w:abstractNumId="0" w15:restartNumberingAfterBreak="0">
+<w:numbering xmlns:wpc="http://schemas.microsoft.com/office/word/2010/wordprocessingCanvas" xmlns:mc="http://schemas.openxmlformats.org/markup-compatibility/2006" xmlns:o="urn:schemas-microsoft-com:office:office" xmlns:r="http://schemas.openxmlformats.org/officeDocument/2006/relationships" xmlns:m="http://schemas.openxmlformats.org/officeDocument/2006/math" xmlns:v="urn:schemas-microsoft-com:vml" xmlns:wp14="http://schemas.microsoft.com/office/word/2010/wordprocessingDrawing" xmlns:wp="http://schemas.openxmlformats.org/drawingml/2006/wordprocessingDrawing" xmlns:w10="urn:schemas-microsoft-com:office:word" xmlns:w="http://schemas.openxmlformats.org/wordprocessingml/2006/main" xmlns:w14="http://schemas.microsoft.com/office/word/2010/wordml" xmlns:w15="http://schemas.microsoft.com/office/word/2012/wordml" xmlns:wpg="http://schemas.microsoft.com/office/word/2010/wordprocessingGroup" xmlns:wpi="http://schemas.microsoft.com/office/word/2010/wordprocessingInk" xmlns:wne="http://schemas.microsoft.com/office/word/2006/wordml" xmlns:wps="http://schemas.microsoft.com/office/word/2010/wordprocessingShape" mc:Ignorable="w14 w15 wp14">
+  <w:abstractNum w:abstractNumId="0">
     <w:nsid w:val="06343979"/>
     <w:multiLevelType w:val="hybridMultilevel"/>
     <w:tmpl w:val="538A436E"/>
@@ -6730,7 +7370,7 @@
       </w:pPr>
     </w:lvl>
   </w:abstractNum>
-  <w:abstractNum w:abstractNumId="1" w15:restartNumberingAfterBreak="0">
+  <w:abstractNum w:abstractNumId="1">
     <w:nsid w:val="1F1D4EAD"/>
     <w:multiLevelType w:val="hybridMultilevel"/>
     <w:tmpl w:val="040C81EC"/>
@@ -6824,7 +7464,7 @@
       </w:pPr>
     </w:lvl>
   </w:abstractNum>
-  <w:abstractNum w:abstractNumId="2" w15:restartNumberingAfterBreak="0">
+  <w:abstractNum w:abstractNumId="2">
     <w:nsid w:val="32151FCC"/>
     <w:multiLevelType w:val="hybridMultilevel"/>
     <w:tmpl w:val="205256A6"/>
@@ -6918,7 +7558,7 @@
       </w:pPr>
     </w:lvl>
   </w:abstractNum>
-  <w:abstractNum w:abstractNumId="3" w15:restartNumberingAfterBreak="0">
+  <w:abstractNum w:abstractNumId="3">
     <w:nsid w:val="4E0B3FB5"/>
     <w:multiLevelType w:val="hybridMultilevel"/>
     <w:tmpl w:val="028401FA"/>
@@ -7007,7 +7647,7 @@
       </w:pPr>
     </w:lvl>
   </w:abstractNum>
-  <w:abstractNum w:abstractNumId="4" w15:restartNumberingAfterBreak="0">
+  <w:abstractNum w:abstractNumId="4">
     <w:nsid w:val="60765A1F"/>
     <w:multiLevelType w:val="hybridMultilevel"/>
     <w:tmpl w:val="648250A8"/>
@@ -7096,7 +7736,7 @@
       </w:pPr>
     </w:lvl>
   </w:abstractNum>
-  <w:abstractNum w:abstractNumId="5" w15:restartNumberingAfterBreak="0">
+  <w:abstractNum w:abstractNumId="5">
     <w:nsid w:val="68A24DE6"/>
     <w:multiLevelType w:val="hybridMultilevel"/>
     <w:tmpl w:val="1B480858"/>
@@ -7224,7 +7864,7 @@
       </w:rPr>
     </w:lvl>
   </w:abstractNum>
-  <w:abstractNum w:abstractNumId="6" w15:restartNumberingAfterBreak="0">
+  <w:abstractNum w:abstractNumId="6">
     <w:nsid w:val="71B03D8F"/>
     <w:multiLevelType w:val="hybridMultilevel"/>
     <w:tmpl w:val="CD641A18"/>
@@ -7340,32 +7980,32 @@
       </w:rPr>
     </w:lvl>
   </w:abstractNum>
-  <w:num w:numId="1" w16cid:durableId="272329132">
+  <w:num w:numId="1">
     <w:abstractNumId w:val="5"/>
   </w:num>
-  <w:num w:numId="2" w16cid:durableId="4981659">
+  <w:num w:numId="2">
     <w:abstractNumId w:val="6"/>
   </w:num>
-  <w:num w:numId="3" w16cid:durableId="1209414375">
+  <w:num w:numId="3">
     <w:abstractNumId w:val="3"/>
   </w:num>
-  <w:num w:numId="4" w16cid:durableId="2138259804">
+  <w:num w:numId="4">
     <w:abstractNumId w:val="4"/>
   </w:num>
-  <w:num w:numId="5" w16cid:durableId="1881356713">
+  <w:num w:numId="5">
     <w:abstractNumId w:val="1"/>
   </w:num>
-  <w:num w:numId="6" w16cid:durableId="1618103088">
+  <w:num w:numId="6">
     <w:abstractNumId w:val="0"/>
   </w:num>
-  <w:num w:numId="7" w16cid:durableId="1137066172">
+  <w:num w:numId="7">
     <w:abstractNumId w:val="2"/>
   </w:num>
 </w:numbering>
 </file>
 
 <file path=word/styles.xml><?xml version="1.0" encoding="utf-8"?>
-<w:styles xmlns:mc="http://schemas.openxmlformats.org/markup-compatibility/2006" xmlns:r="http://schemas.openxmlformats.org/officeDocument/2006/relationships" xmlns:w="http://schemas.openxmlformats.org/wordprocessingml/2006/main" xmlns:w14="http://schemas.microsoft.com/office/word/2010/wordml" xmlns:w15="http://schemas.microsoft.com/office/word/2012/wordml" xmlns:w16cex="http://schemas.microsoft.com/office/word/2018/wordml/cex" xmlns:w16cid="http://schemas.microsoft.com/office/word/2016/wordml/cid" xmlns:w16="http://schemas.microsoft.com/office/word/2018/wordml" xmlns:w16du="http://schemas.microsoft.com/office/word/2023/wordml/word16du" xmlns:w16sdtdh="http://schemas.microsoft.com/office/word/2020/wordml/sdtdatahash" xmlns:w16se="http://schemas.microsoft.com/office/word/2015/wordml/symex" mc:Ignorable="w14 w15 w16se w16cid w16 w16cex w16sdtdh w16du">
+<w:styles xmlns:mc="http://schemas.openxmlformats.org/markup-compatibility/2006" xmlns:r="http://schemas.openxmlformats.org/officeDocument/2006/relationships" xmlns:w="http://schemas.openxmlformats.org/wordprocessingml/2006/main" xmlns:w14="http://schemas.microsoft.com/office/word/2010/wordml" xmlns:w15="http://schemas.microsoft.com/office/word/2012/wordml" mc:Ignorable="w14 w15">
   <w:docDefaults>
     <w:rPrDefault>
       <w:rPr>
@@ -7383,7 +8023,7 @@
       </w:pPr>
     </w:pPrDefault>
   </w:docDefaults>
-  <w:latentStyles w:defLockedState="0" w:defUIPriority="99" w:defSemiHidden="0" w:defUnhideWhenUsed="0" w:defQFormat="0" w:count="376">
+  <w:latentStyles w:defLockedState="0" w:defUIPriority="99" w:defSemiHidden="0" w:defUnhideWhenUsed="0" w:defQFormat="0" w:count="371">
     <w:lsdException w:name="Normal" w:uiPriority="0" w:qFormat="1"/>
     <w:lsdException w:name="heading 1" w:uiPriority="9" w:qFormat="1"/>
     <w:lsdException w:name="heading 2" w:semiHidden="1" w:uiPriority="9" w:unhideWhenUsed="1" w:qFormat="1"/>
@@ -7755,11 +8395,6 @@
     <w:lsdException w:name="List Table 5 Dark Accent 6" w:uiPriority="50"/>
     <w:lsdException w:name="List Table 6 Colorful Accent 6" w:uiPriority="51"/>
     <w:lsdException w:name="List Table 7 Colorful Accent 6" w:uiPriority="52"/>
-    <w:lsdException w:name="Mention" w:semiHidden="1" w:unhideWhenUsed="1"/>
-    <w:lsdException w:name="Smart Hyperlink" w:semiHidden="1" w:unhideWhenUsed="1"/>
-    <w:lsdException w:name="Hashtag" w:semiHidden="1" w:unhideWhenUsed="1"/>
-    <w:lsdException w:name="Unresolved Mention" w:semiHidden="1" w:unhideWhenUsed="1"/>
-    <w:lsdException w:name="Smart Link" w:semiHidden="1" w:unhideWhenUsed="1"/>
   </w:latentStyles>
   <w:style w:type="paragraph" w:default="1" w:styleId="Normal">
     <w:name w:val="Normal"/>
@@ -7864,6 +8499,7 @@
     <w:uiPriority w:val="39"/>
     <w:rsid w:val="007718B3"/>
     <w:tblPr>
+      <w:tblInd w:w="0" w:type="dxa"/>
       <w:tblBorders>
         <w:top w:val="single" w:sz="4" w:space="0" w:color="auto"/>
         <w:left w:val="single" w:sz="4" w:space="0" w:color="auto"/>
@@ -7872,6 +8508,12 @@
         <w:insideH w:val="single" w:sz="4" w:space="0" w:color="auto"/>
         <w:insideV w:val="single" w:sz="4" w:space="0" w:color="auto"/>
       </w:tblBorders>
+      <w:tblCellMar>
+        <w:top w:w="0" w:type="dxa"/>
+        <w:left w:w="108" w:type="dxa"/>
+        <w:bottom w:w="0" w:type="dxa"/>
+        <w:right w:w="108" w:type="dxa"/>
+      </w:tblCellMar>
     </w:tblPr>
   </w:style>
 </w:styles>

</xml_diff>

<commit_message>
agregar funcione y modificar documento
</commit_message>
<xml_diff>
--- a/Desafio 1.docx
+++ b/Desafio 1.docx
@@ -370,19 +370,10 @@
           <w:szCs w:val="28"/>
           <w:lang w:val="es-CO"/>
         </w:rPr>
-        <w:t xml:space="preserve">dro Naranjo </w:t>
-      </w:r>
-      <w:proofErr w:type="spellStart"/>
-      <w:r>
-        <w:rPr>
-          <w:rFonts w:ascii="Arial" w:hAnsi="Arial" w:cs="Arial"/>
-          <w:sz w:val="22"/>
-          <w:szCs w:val="28"/>
-          <w:lang w:val="es-CO"/>
-        </w:rPr>
-        <w:t>Naranjo</w:t>
-      </w:r>
-      <w:proofErr w:type="spellEnd"/>
+        <w:t>dro Naranjo Naranjo</w:t>
+      </w:r>
+      <w:bookmarkStart w:id="0" w:name="_GoBack"/>
+      <w:bookmarkEnd w:id="0"/>
       <w:r>
         <w:rPr>
           <w:rFonts w:ascii="Arial" w:hAnsi="Arial" w:cs="Arial"/>
@@ -1559,7 +1550,7 @@
         </w:rPr>
         <w:br/>
       </w:r>
-      <w:bookmarkStart w:id="0" w:name="_Hlk162646968"/>
+      <w:bookmarkStart w:id="1" w:name="_Hlk162646968"/>
       <w:r>
         <w:rPr>
           <w:rFonts w:ascii="Arial" w:hAnsi="Arial" w:cs="Arial"/>
@@ -1612,7 +1603,7 @@
         </w:rPr>
         <w:br/>
       </w:r>
-      <w:bookmarkEnd w:id="0"/>
+      <w:bookmarkEnd w:id="1"/>
       <w:r>
         <w:rPr>
           <w:rFonts w:ascii="Arial" w:hAnsi="Arial" w:cs="Arial"/>
@@ -2024,8 +2015,6 @@
         </w:rPr>
         <w:t xml:space="preserve">eciba los valores (A, B, C Y D), observando si hay valores negativos para cumplir las condiciones dadas </w:t>
       </w:r>
-      <w:bookmarkStart w:id="1" w:name="_GoBack"/>
-      <w:bookmarkEnd w:id="1"/>
       <w:r>
         <w:rPr>
           <w:rFonts w:ascii="Arial" w:hAnsi="Arial" w:cs="Arial"/>
@@ -3889,6 +3878,58 @@
         </w:tabs>
         <w:spacing w:before="14" w:line="252" w:lineRule="auto"/>
         <w:ind w:left="1280" w:right="118"/>
+        <w:rPr>
+          <w:sz w:val="24"/>
+          <w:lang w:val="es-CO"/>
+        </w:rPr>
+      </w:pPr>
+    </w:p>
+    <w:p>
+      <w:pPr>
+        <w:tabs>
+          <w:tab w:val="left" w:pos="1641"/>
+        </w:tabs>
+        <w:spacing w:before="14" w:line="252" w:lineRule="auto"/>
+        <w:ind w:right="118" w:firstLine="1280"/>
+        <w:rPr>
+          <w:sz w:val="24"/>
+          <w:lang w:val="es-CO"/>
+        </w:rPr>
+      </w:pPr>
+    </w:p>
+    <w:p>
+      <w:pPr>
+        <w:tabs>
+          <w:tab w:val="left" w:pos="1641"/>
+        </w:tabs>
+        <w:spacing w:before="14" w:line="252" w:lineRule="auto"/>
+        <w:ind w:right="118" w:firstLine="1280"/>
+        <w:rPr>
+          <w:sz w:val="24"/>
+          <w:lang w:val="es-CO"/>
+        </w:rPr>
+      </w:pPr>
+    </w:p>
+    <w:p>
+      <w:pPr>
+        <w:tabs>
+          <w:tab w:val="left" w:pos="1641"/>
+        </w:tabs>
+        <w:spacing w:before="14" w:line="252" w:lineRule="auto"/>
+        <w:ind w:right="118" w:firstLine="1280"/>
+        <w:rPr>
+          <w:sz w:val="24"/>
+          <w:lang w:val="es-CO"/>
+        </w:rPr>
+      </w:pPr>
+    </w:p>
+    <w:p>
+      <w:pPr>
+        <w:tabs>
+          <w:tab w:val="left" w:pos="1641"/>
+        </w:tabs>
+        <w:spacing w:before="14" w:line="252" w:lineRule="auto"/>
+        <w:ind w:right="118" w:firstLine="1280"/>
         <w:rPr>
           <w:sz w:val="24"/>
           <w:lang w:val="es-CO"/>
@@ -3999,7 +4040,14 @@
           <w:sz w:val="24"/>
           <w:lang w:val="es-CO"/>
         </w:rPr>
-        <w:t>primero</w:t>
+        <w:t>p</w:t>
+      </w:r>
+      <w:r>
+        <w:rPr>
+          <w:sz w:val="24"/>
+          <w:lang w:val="es-CO"/>
+        </w:rPr>
+        <w:t>rimero</w:t>
       </w:r>
       <w:proofErr w:type="gramEnd"/>
       <w:r>

</xml_diff>